<commit_message>
Some more slides + fix for pi calculator influxdb url
</commit_message>
<xml_diff>
--- a/Instructions.docx
+++ b/Instructions.docx
@@ -1,6 +1,6 @@
 
 <file path=word/document.xml><?xml version="1.0" encoding="utf-8"?>
-<w:document xmlns:wpc="http://schemas.microsoft.com/office/word/2010/wordprocessingCanvas" xmlns:mc="http://schemas.openxmlformats.org/markup-compatibility/2006" xmlns:o="urn:schemas-microsoft-com:office:office" xmlns:r="http://schemas.openxmlformats.org/officeDocument/2006/relationships" xmlns:m="http://schemas.openxmlformats.org/officeDocument/2006/math" xmlns:v="urn:schemas-microsoft-com:vml" xmlns:wp14="http://schemas.microsoft.com/office/word/2010/wordprocessingDrawing" xmlns:wp="http://schemas.openxmlformats.org/drawingml/2006/wordprocessingDrawing" xmlns:w10="urn:schemas-microsoft-com:office:word" xmlns:w="http://schemas.openxmlformats.org/wordprocessingml/2006/main" xmlns:w14="http://schemas.microsoft.com/office/word/2010/wordml" xmlns:wpg="http://schemas.microsoft.com/office/word/2010/wordprocessingGroup" xmlns:wpi="http://schemas.microsoft.com/office/word/2010/wordprocessingInk" xmlns:wne="http://schemas.microsoft.com/office/word/2006/wordml" xmlns:wps="http://schemas.microsoft.com/office/word/2010/wordprocessingShape" mc:Ignorable="w14 wp14">
+<w:document xmlns:wpc="http://schemas.microsoft.com/office/word/2010/wordprocessingCanvas" xmlns:cx="http://schemas.microsoft.com/office/drawing/2014/chartex" xmlns:cx1="http://schemas.microsoft.com/office/drawing/2015/9/8/chartex" xmlns:cx2="http://schemas.microsoft.com/office/drawing/2015/10/21/chartex" xmlns:cx3="http://schemas.microsoft.com/office/drawing/2016/5/9/chartex" xmlns:cx4="http://schemas.microsoft.com/office/drawing/2016/5/10/chartex" xmlns:cx5="http://schemas.microsoft.com/office/drawing/2016/5/11/chartex" xmlns:cx6="http://schemas.microsoft.com/office/drawing/2016/5/12/chartex" xmlns:cx7="http://schemas.microsoft.com/office/drawing/2016/5/13/chartex" xmlns:cx8="http://schemas.microsoft.com/office/drawing/2016/5/14/chartex" xmlns:mc="http://schemas.openxmlformats.org/markup-compatibility/2006" xmlns:aink="http://schemas.microsoft.com/office/drawing/2016/ink" xmlns:am3d="http://schemas.microsoft.com/office/drawing/2017/model3d" xmlns:o="urn:schemas-microsoft-com:office:office" xmlns:r="http://schemas.openxmlformats.org/officeDocument/2006/relationships" xmlns:m="http://schemas.openxmlformats.org/officeDocument/2006/math" xmlns:v="urn:schemas-microsoft-com:vml" xmlns:wp14="http://schemas.microsoft.com/office/word/2010/wordprocessingDrawing" xmlns:wp="http://schemas.openxmlformats.org/drawingml/2006/wordprocessingDrawing" xmlns:w10="urn:schemas-microsoft-com:office:word" xmlns:w="http://schemas.openxmlformats.org/wordprocessingml/2006/main" xmlns:w14="http://schemas.microsoft.com/office/word/2010/wordml" xmlns:w15="http://schemas.microsoft.com/office/word/2012/wordml" xmlns:w16cid="http://schemas.microsoft.com/office/word/2016/wordml/cid" xmlns:w16se="http://schemas.microsoft.com/office/word/2015/wordml/symex" xmlns:wpg="http://schemas.microsoft.com/office/word/2010/wordprocessingGroup" xmlns:wpi="http://schemas.microsoft.com/office/word/2010/wordprocessingInk" xmlns:wne="http://schemas.microsoft.com/office/word/2006/wordml" xmlns:wps="http://schemas.microsoft.com/office/word/2010/wordprocessingShape" mc:Ignorable="w14 w15 w16se w16cid wp14">
   <w:body>
     <w:p>
       <w:pPr>
@@ -126,7 +126,7 @@
           <w:lang w:val="en-US"/>
         </w:rPr>
       </w:pPr>
-      <w:hyperlink r:id="rId7" w:history="1">
+      <w:hyperlink r:id="rId6" w:history="1">
         <w:r>
           <w:rPr>
             <w:rStyle w:val="Hyperlink"/>
@@ -301,209 +301,309 @@
         <w:rPr>
           <w:lang w:val="en-US"/>
         </w:rPr>
-        <w:t>“</w:t>
-      </w:r>
-      <w:proofErr w:type="spellStart"/>
-      <w:r>
-        <w:rPr>
-          <w:lang w:val="en-US"/>
-        </w:rPr>
-        <w:t>docker</w:t>
-      </w:r>
-      <w:proofErr w:type="spellEnd"/>
+        <w:t xml:space="preserve">“docker </w:t>
+      </w:r>
+      <w:proofErr w:type="spellStart"/>
+      <w:r>
+        <w:rPr>
+          <w:lang w:val="en-US"/>
+        </w:rPr>
+        <w:t>ps</w:t>
+      </w:r>
+      <w:proofErr w:type="spellEnd"/>
+      <w:r>
+        <w:rPr>
+          <w:lang w:val="en-US"/>
+        </w:rPr>
+        <w:t>” – list all running processes.</w:t>
+      </w:r>
+    </w:p>
+    <w:p>
+      <w:pPr>
+        <w:pStyle w:val="ListParagraph"/>
+        <w:numPr>
+          <w:ilvl w:val="0"/>
+          <w:numId w:val="2"/>
+        </w:numPr>
+        <w:rPr>
+          <w:lang w:val="en-US"/>
+        </w:rPr>
+      </w:pPr>
+      <w:r>
+        <w:rPr>
+          <w:lang w:val="en-US"/>
+        </w:rPr>
+        <w:t xml:space="preserve">“docker run” – </w:t>
+      </w:r>
+      <w:proofErr w:type="spellStart"/>
+      <w:r>
+        <w:rPr>
+          <w:lang w:val="en-US"/>
+        </w:rPr>
+        <w:t>instanciate</w:t>
+      </w:r>
+      <w:proofErr w:type="spellEnd"/>
+      <w:r>
+        <w:rPr>
+          <w:lang w:val="en-US"/>
+        </w:rPr>
+        <w:t xml:space="preserve"> a docker image.</w:t>
+      </w:r>
+    </w:p>
+    <w:p>
+      <w:pPr>
+        <w:pStyle w:val="ListParagraph"/>
+        <w:numPr>
+          <w:ilvl w:val="0"/>
+          <w:numId w:val="2"/>
+        </w:numPr>
+        <w:rPr>
+          <w:lang w:val="en-US"/>
+        </w:rPr>
+      </w:pPr>
+      <w:r>
+        <w:rPr>
+          <w:lang w:val="en-US"/>
+        </w:rPr>
+        <w:t>“docker kill” – Stop a docker instance</w:t>
+      </w:r>
+      <w:r>
+        <w:rPr>
+          <w:lang w:val="en-US"/>
+        </w:rPr>
+        <w:t>.</w:t>
+      </w:r>
+    </w:p>
+    <w:p>
+      <w:pPr>
+        <w:pStyle w:val="ListParagraph"/>
+        <w:numPr>
+          <w:ilvl w:val="0"/>
+          <w:numId w:val="2"/>
+        </w:numPr>
+        <w:rPr>
+          <w:lang w:val="en-US"/>
+        </w:rPr>
+      </w:pPr>
+      <w:r>
+        <w:rPr>
+          <w:lang w:val="en-US"/>
+        </w:rPr>
+        <w:t>“docker exec” – run a command in a running docker instance.</w:t>
+      </w:r>
+    </w:p>
+    <w:p>
+      <w:pPr>
+        <w:pStyle w:val="ListParagraph"/>
+        <w:numPr>
+          <w:ilvl w:val="0"/>
+          <w:numId w:val="2"/>
+        </w:numPr>
+        <w:rPr>
+          <w:lang w:val="en-US"/>
+        </w:rPr>
+      </w:pPr>
+      <w:r>
+        <w:rPr>
+          <w:lang w:val="en-US"/>
+        </w:rPr>
+        <w:t>“docker build” – make a docker image.</w:t>
+      </w:r>
+    </w:p>
+    <w:p>
+      <w:pPr>
+        <w:pStyle w:val="ListParagraph"/>
+        <w:numPr>
+          <w:ilvl w:val="0"/>
+          <w:numId w:val="2"/>
+        </w:numPr>
+        <w:rPr>
+          <w:lang w:val="sv-SE"/>
+        </w:rPr>
+      </w:pPr>
+      <w:r>
+        <w:rPr>
+          <w:lang w:val="sv-SE"/>
+        </w:rPr>
+        <w:t>“docker tag” – tag a image.</w:t>
+      </w:r>
+    </w:p>
+    <w:p>
+      <w:pPr>
+        <w:pStyle w:val="ListParagraph"/>
+        <w:numPr>
+          <w:ilvl w:val="0"/>
+          <w:numId w:val="2"/>
+        </w:numPr>
+        <w:rPr>
+          <w:lang w:val="en-US"/>
+        </w:rPr>
+      </w:pPr>
+      <w:r>
+        <w:rPr>
+          <w:lang w:val="en-US"/>
+        </w:rPr>
+        <w:t>“docker push”- upload a docker image to a central repository.</w:t>
+      </w:r>
+    </w:p>
+    <w:p>
+      <w:pPr>
+        <w:pStyle w:val="ListParagraph"/>
+        <w:numPr>
+          <w:ilvl w:val="0"/>
+          <w:numId w:val="2"/>
+        </w:numPr>
+        <w:rPr>
+          <w:lang w:val="en-US"/>
+        </w:rPr>
+      </w:pPr>
+      <w:r>
+        <w:rPr>
+          <w:lang w:val="en-US"/>
+        </w:rPr>
+        <w:t>“docker system prune” – Clean up temp docker “layers” to free space.</w:t>
+      </w:r>
+    </w:p>
+    <w:p>
+      <w:pPr>
+        <w:pStyle w:val="Heading3"/>
+        <w:rPr>
+          <w:lang w:val="en-US"/>
+        </w:rPr>
+      </w:pPr>
+      <w:r>
+        <w:rPr>
+          <w:lang w:val="en-US"/>
+        </w:rPr>
+        <w:t>Running a container</w:t>
+      </w:r>
+    </w:p>
+    <w:p>
+      <w:pPr>
+        <w:pStyle w:val="ListParagraph"/>
+        <w:numPr>
+          <w:ilvl w:val="0"/>
+          <w:numId w:val="3"/>
+        </w:numPr>
+        <w:rPr>
+          <w:lang w:val="en-US"/>
+        </w:rPr>
+      </w:pPr>
+      <w:r>
+        <w:rPr>
+          <w:lang w:val="en-US"/>
+        </w:rPr>
+        <w:t xml:space="preserve">In a </w:t>
+      </w:r>
+      <w:proofErr w:type="spellStart"/>
+      <w:r>
+        <w:rPr>
+          <w:lang w:val="en-US"/>
+        </w:rPr>
+        <w:t>commandline</w:t>
+      </w:r>
+      <w:proofErr w:type="spellEnd"/>
+      <w:r>
+        <w:rPr>
+          <w:lang w:val="en-US"/>
+        </w:rPr>
+        <w:t xml:space="preserve"> window – (</w:t>
+      </w:r>
+      <w:proofErr w:type="spellStart"/>
+      <w:r>
+        <w:rPr>
+          <w:lang w:val="en-US"/>
+        </w:rPr>
+        <w:t>powershell</w:t>
+      </w:r>
+      <w:proofErr w:type="spellEnd"/>
+      <w:r>
+        <w:rPr>
+          <w:lang w:val="en-US"/>
+        </w:rPr>
+        <w:t>/</w:t>
+      </w:r>
+      <w:proofErr w:type="spellStart"/>
+      <w:r>
+        <w:rPr>
+          <w:lang w:val="en-US"/>
+        </w:rPr>
+        <w:t>cmd</w:t>
+      </w:r>
+      <w:proofErr w:type="spellEnd"/>
+      <w:r>
+        <w:rPr>
+          <w:lang w:val="en-US"/>
+        </w:rPr>
+        <w:t>/</w:t>
+      </w:r>
+      <w:proofErr w:type="spellStart"/>
+      <w:r>
+        <w:rPr>
+          <w:lang w:val="en-US"/>
+        </w:rPr>
+        <w:t>sh</w:t>
+      </w:r>
+      <w:proofErr w:type="spellEnd"/>
+      <w:r>
+        <w:rPr>
+          <w:lang w:val="en-US"/>
+        </w:rPr>
+        <w:t xml:space="preserve">/bash/etc.) </w:t>
+      </w:r>
+    </w:p>
+    <w:p>
+      <w:pPr>
+        <w:pStyle w:val="ListParagraph"/>
+        <w:numPr>
+          <w:ilvl w:val="0"/>
+          <w:numId w:val="3"/>
+        </w:numPr>
+        <w:rPr>
+          <w:lang w:val="en-US"/>
+        </w:rPr>
+      </w:pPr>
       <w:r>
         <w:rPr>
           <w:lang w:val="en-US"/>
         </w:rPr>
         <w:t xml:space="preserve"> </w:t>
       </w:r>
-      <w:proofErr w:type="spellStart"/>
-      <w:r>
-        <w:rPr>
-          <w:lang w:val="en-US"/>
-        </w:rPr>
-        <w:t>ps</w:t>
-      </w:r>
-      <w:proofErr w:type="spellEnd"/>
-      <w:r>
-        <w:rPr>
-          <w:lang w:val="en-US"/>
-        </w:rPr>
-        <w:t>” – list all running processes.</w:t>
-      </w:r>
-    </w:p>
-    <w:p>
-      <w:pPr>
-        <w:pStyle w:val="ListParagraph"/>
-        <w:numPr>
-          <w:ilvl w:val="0"/>
-          <w:numId w:val="2"/>
-        </w:numPr>
-        <w:rPr>
-          <w:lang w:val="en-US"/>
-        </w:rPr>
-      </w:pPr>
-      <w:r>
-        <w:rPr>
-          <w:lang w:val="en-US"/>
-        </w:rPr>
-        <w:t>“</w:t>
-      </w:r>
-      <w:proofErr w:type="spellStart"/>
-      <w:r>
-        <w:rPr>
-          <w:lang w:val="en-US"/>
-        </w:rPr>
-        <w:t>docker</w:t>
-      </w:r>
-      <w:proofErr w:type="spellEnd"/>
-      <w:r>
-        <w:rPr>
-          <w:lang w:val="en-US"/>
-        </w:rPr>
-        <w:t xml:space="preserve"> run” – </w:t>
-      </w:r>
-      <w:proofErr w:type="spellStart"/>
-      <w:r>
-        <w:rPr>
-          <w:lang w:val="en-US"/>
-        </w:rPr>
-        <w:t>instanciate</w:t>
-      </w:r>
-      <w:proofErr w:type="spellEnd"/>
-      <w:r>
-        <w:rPr>
-          <w:lang w:val="en-US"/>
-        </w:rPr>
-        <w:t xml:space="preserve"> a </w:t>
-      </w:r>
-      <w:proofErr w:type="spellStart"/>
-      <w:r>
-        <w:rPr>
-          <w:lang w:val="en-US"/>
-        </w:rPr>
-        <w:t>docker</w:t>
-      </w:r>
-      <w:proofErr w:type="spellEnd"/>
-      <w:r>
-        <w:rPr>
-          <w:lang w:val="en-US"/>
-        </w:rPr>
-        <w:t xml:space="preserve"> image.</w:t>
-      </w:r>
-    </w:p>
-    <w:p>
-      <w:pPr>
-        <w:pStyle w:val="ListParagraph"/>
-        <w:numPr>
-          <w:ilvl w:val="0"/>
-          <w:numId w:val="2"/>
-        </w:numPr>
-        <w:rPr>
-          <w:lang w:val="en-US"/>
-        </w:rPr>
-      </w:pPr>
-      <w:r>
-        <w:rPr>
-          <w:lang w:val="en-US"/>
-        </w:rPr>
-        <w:t>“docker kill” – Stop a docker instance</w:t>
-      </w:r>
-      <w:r>
-        <w:rPr>
-          <w:lang w:val="en-US"/>
-        </w:rPr>
-        <w:t>.</w:t>
-      </w:r>
-    </w:p>
-    <w:p>
-      <w:pPr>
-        <w:pStyle w:val="ListParagraph"/>
-        <w:numPr>
-          <w:ilvl w:val="0"/>
-          <w:numId w:val="2"/>
-        </w:numPr>
-        <w:rPr>
-          <w:lang w:val="en-US"/>
-        </w:rPr>
-      </w:pPr>
-      <w:r>
-        <w:rPr>
-          <w:lang w:val="en-US"/>
-        </w:rPr>
-        <w:t>“docker exec” – run a command in a running docker instance.</w:t>
-      </w:r>
-    </w:p>
-    <w:p>
-      <w:pPr>
-        <w:pStyle w:val="ListParagraph"/>
-        <w:numPr>
-          <w:ilvl w:val="0"/>
-          <w:numId w:val="2"/>
-        </w:numPr>
-        <w:rPr>
-          <w:lang w:val="en-US"/>
-        </w:rPr>
-      </w:pPr>
-      <w:r>
-        <w:rPr>
-          <w:lang w:val="en-US"/>
-        </w:rPr>
-        <w:t>“docker build” – make a docker image.</w:t>
-      </w:r>
-    </w:p>
-    <w:p>
-      <w:pPr>
-        <w:pStyle w:val="ListParagraph"/>
-        <w:numPr>
-          <w:ilvl w:val="0"/>
-          <w:numId w:val="2"/>
-        </w:numPr>
-        <w:rPr>
-          <w:lang w:val="sv-SE"/>
-        </w:rPr>
-      </w:pPr>
-      <w:r>
-        <w:rPr>
-          <w:lang w:val="sv-SE"/>
-        </w:rPr>
-        <w:t>“docker tag” – tag a image.</w:t>
-      </w:r>
-    </w:p>
-    <w:p>
-      <w:pPr>
-        <w:pStyle w:val="ListParagraph"/>
-        <w:numPr>
-          <w:ilvl w:val="0"/>
-          <w:numId w:val="2"/>
-        </w:numPr>
-        <w:rPr>
-          <w:lang w:val="en-US"/>
-        </w:rPr>
-      </w:pPr>
-      <w:r>
-        <w:rPr>
-          <w:lang w:val="en-US"/>
-        </w:rPr>
-        <w:t>“docker push”- upload a docker image to a central repository.</w:t>
-      </w:r>
-    </w:p>
-    <w:p>
-      <w:pPr>
-        <w:pStyle w:val="ListParagraph"/>
-        <w:numPr>
-          <w:ilvl w:val="0"/>
-          <w:numId w:val="2"/>
-        </w:numPr>
-        <w:rPr>
-          <w:lang w:val="en-US"/>
-        </w:rPr>
-      </w:pPr>
-      <w:r>
-        <w:rPr>
-          <w:lang w:val="en-US"/>
-        </w:rPr>
-        <w:t>“docker system prune” – Clean up temp docker “layers” to free space.</w:t>
+      <w:r>
+        <w:rPr>
+          <w:lang w:val="en-US"/>
+        </w:rPr>
+        <w:t xml:space="preserve">“docker run </w:t>
+      </w:r>
+      <w:r>
+        <w:rPr>
+          <w:lang w:val="en-US"/>
+        </w:rPr>
+        <w:t>hello-world</w:t>
+      </w:r>
+      <w:r>
+        <w:rPr>
+          <w:lang w:val="en-US"/>
+        </w:rPr>
+        <w:t>”</w:t>
+      </w:r>
+    </w:p>
+    <w:p>
+      <w:pPr>
+        <w:pStyle w:val="ListParagraph"/>
+        <w:numPr>
+          <w:ilvl w:val="0"/>
+          <w:numId w:val="3"/>
+        </w:numPr>
+        <w:rPr>
+          <w:lang w:val="en-US"/>
+        </w:rPr>
+      </w:pPr>
+      <w:r>
+        <w:rPr>
+          <w:lang w:val="en-US"/>
+        </w:rPr>
+        <w:t>Notice, layers. Every image is built of x layers based on a base image.</w:t>
       </w:r>
     </w:p>
     <w:p>
@@ -517,15 +617,15 @@
         <w:rPr>
           <w:lang w:val="en-US"/>
         </w:rPr>
-        <w:t>Running a container</w:t>
-      </w:r>
-    </w:p>
-    <w:p>
-      <w:pPr>
-        <w:pStyle w:val="ListParagraph"/>
-        <w:numPr>
-          <w:ilvl w:val="0"/>
-          <w:numId w:val="3"/>
+        <w:t>Attaching to a container</w:t>
+      </w:r>
+    </w:p>
+    <w:p>
+      <w:pPr>
+        <w:pStyle w:val="ListParagraph"/>
+        <w:numPr>
+          <w:ilvl w:val="0"/>
+          <w:numId w:val="4"/>
         </w:numPr>
         <w:rPr>
           <w:lang w:val="en-US"/>
@@ -549,103 +649,56 @@
         <w:rPr>
           <w:lang w:val="en-US"/>
         </w:rPr>
-        <w:t xml:space="preserve"> window – (</w:t>
-      </w:r>
-      <w:proofErr w:type="spellStart"/>
-      <w:r>
-        <w:rPr>
-          <w:lang w:val="en-US"/>
-        </w:rPr>
-        <w:t>powershell</w:t>
-      </w:r>
-      <w:proofErr w:type="spellEnd"/>
-      <w:r>
-        <w:rPr>
-          <w:lang w:val="en-US"/>
-        </w:rPr>
-        <w:t>/</w:t>
-      </w:r>
-      <w:proofErr w:type="spellStart"/>
-      <w:r>
-        <w:rPr>
-          <w:lang w:val="en-US"/>
-        </w:rPr>
-        <w:t>cmd</w:t>
-      </w:r>
-      <w:proofErr w:type="spellEnd"/>
-      <w:r>
-        <w:rPr>
-          <w:lang w:val="en-US"/>
-        </w:rPr>
-        <w:t>/</w:t>
-      </w:r>
-      <w:proofErr w:type="spellStart"/>
-      <w:r>
-        <w:rPr>
-          <w:lang w:val="en-US"/>
-        </w:rPr>
-        <w:t>sh</w:t>
-      </w:r>
-      <w:proofErr w:type="spellEnd"/>
-      <w:r>
-        <w:rPr>
-          <w:lang w:val="en-US"/>
-        </w:rPr>
-        <w:t xml:space="preserve">/bash/etc.) </w:t>
-      </w:r>
-    </w:p>
-    <w:p>
-      <w:pPr>
-        <w:pStyle w:val="ListParagraph"/>
-        <w:numPr>
-          <w:ilvl w:val="0"/>
-          <w:numId w:val="3"/>
-        </w:numPr>
-        <w:rPr>
-          <w:lang w:val="en-US"/>
-        </w:rPr>
-      </w:pPr>
-      <w:r>
-        <w:rPr>
-          <w:lang w:val="en-US"/>
-        </w:rPr>
-        <w:t xml:space="preserve"> </w:t>
-      </w:r>
-      <w:r>
-        <w:rPr>
-          <w:lang w:val="en-US"/>
-        </w:rPr>
-        <w:t xml:space="preserve">“docker run </w:t>
-      </w:r>
-      <w:r>
-        <w:rPr>
-          <w:lang w:val="en-US"/>
-        </w:rPr>
-        <w:t>hello-world</w:t>
-      </w:r>
-      <w:r>
-        <w:rPr>
-          <w:lang w:val="en-US"/>
-        </w:rPr>
-        <w:t>”</w:t>
-      </w:r>
-    </w:p>
-    <w:p>
-      <w:pPr>
-        <w:pStyle w:val="ListParagraph"/>
-        <w:numPr>
-          <w:ilvl w:val="0"/>
-          <w:numId w:val="3"/>
-        </w:numPr>
-        <w:rPr>
-          <w:lang w:val="en-US"/>
-        </w:rPr>
-      </w:pPr>
-      <w:r>
-        <w:rPr>
-          <w:lang w:val="en-US"/>
-        </w:rPr>
-        <w:t>Notice, layers. Every image is built of x layers based on a base image.</w:t>
+        <w:t xml:space="preserve"> window</w:t>
+      </w:r>
+    </w:p>
+    <w:p>
+      <w:pPr>
+        <w:pStyle w:val="ListParagraph"/>
+        <w:numPr>
+          <w:ilvl w:val="0"/>
+          <w:numId w:val="4"/>
+        </w:numPr>
+        <w:rPr>
+          <w:lang w:val="en-US"/>
+        </w:rPr>
+      </w:pPr>
+      <w:r>
+        <w:rPr>
+          <w:lang w:val="en-US"/>
+        </w:rPr>
+        <w:t>“docker run –it ubuntu bash”</w:t>
+      </w:r>
+    </w:p>
+    <w:p>
+      <w:pPr>
+        <w:rPr>
+          <w:lang w:val="en-US"/>
+        </w:rPr>
+      </w:pPr>
+      <w:r>
+        <w:rPr>
+          <w:lang w:val="en-US"/>
+        </w:rPr>
+        <w:t>Now you have a fully functioning Ubuntu minimal installation running.</w:t>
+      </w:r>
+    </w:p>
+    <w:p>
+      <w:pPr>
+        <w:pStyle w:val="ListParagraph"/>
+        <w:numPr>
+          <w:ilvl w:val="0"/>
+          <w:numId w:val="4"/>
+        </w:numPr>
+        <w:rPr>
+          <w:lang w:val="en-US"/>
+        </w:rPr>
+      </w:pPr>
+      <w:r>
+        <w:rPr>
+          <w:lang w:val="en-US"/>
+        </w:rPr>
+        <w:t>Type “exit” to exit to host system ( kills the container)</w:t>
       </w:r>
     </w:p>
     <w:p>
@@ -659,101 +712,6 @@
         <w:rPr>
           <w:lang w:val="en-US"/>
         </w:rPr>
-        <w:t>Attaching to a container</w:t>
-      </w:r>
-    </w:p>
-    <w:p>
-      <w:pPr>
-        <w:pStyle w:val="ListParagraph"/>
-        <w:numPr>
-          <w:ilvl w:val="0"/>
-          <w:numId w:val="4"/>
-        </w:numPr>
-        <w:rPr>
-          <w:lang w:val="en-US"/>
-        </w:rPr>
-      </w:pPr>
-      <w:r>
-        <w:rPr>
-          <w:lang w:val="en-US"/>
-        </w:rPr>
-        <w:t xml:space="preserve">In a </w:t>
-      </w:r>
-      <w:proofErr w:type="spellStart"/>
-      <w:r>
-        <w:rPr>
-          <w:lang w:val="en-US"/>
-        </w:rPr>
-        <w:t>commandline</w:t>
-      </w:r>
-      <w:proofErr w:type="spellEnd"/>
-      <w:r>
-        <w:rPr>
-          <w:lang w:val="en-US"/>
-        </w:rPr>
-        <w:t xml:space="preserve"> window</w:t>
-      </w:r>
-    </w:p>
-    <w:p>
-      <w:pPr>
-        <w:pStyle w:val="ListParagraph"/>
-        <w:numPr>
-          <w:ilvl w:val="0"/>
-          <w:numId w:val="4"/>
-        </w:numPr>
-        <w:rPr>
-          <w:lang w:val="en-US"/>
-        </w:rPr>
-      </w:pPr>
-      <w:r>
-        <w:rPr>
-          <w:lang w:val="en-US"/>
-        </w:rPr>
-        <w:t>“docker run –it ubuntu bash”</w:t>
-      </w:r>
-    </w:p>
-    <w:p>
-      <w:pPr>
-        <w:rPr>
-          <w:lang w:val="en-US"/>
-        </w:rPr>
-      </w:pPr>
-      <w:r>
-        <w:rPr>
-          <w:lang w:val="en-US"/>
-        </w:rPr>
-        <w:t>Now you have a fully functioning Ubuntu minimal installation running.</w:t>
-      </w:r>
-    </w:p>
-    <w:p>
-      <w:pPr>
-        <w:pStyle w:val="ListParagraph"/>
-        <w:numPr>
-          <w:ilvl w:val="0"/>
-          <w:numId w:val="4"/>
-        </w:numPr>
-        <w:rPr>
-          <w:lang w:val="en-US"/>
-        </w:rPr>
-      </w:pPr>
-      <w:r>
-        <w:rPr>
-          <w:lang w:val="en-US"/>
-        </w:rPr>
-        <w:t>Type “exit” to exit to host system ( kills the container)</w:t>
-      </w:r>
-    </w:p>
-    <w:p>
-      <w:pPr>
-        <w:pStyle w:val="Heading3"/>
-        <w:rPr>
-          <w:lang w:val="en-US"/>
-        </w:rPr>
-      </w:pPr>
-      <w:r>
-        <w:rPr>
-          <w:lang w:val="en-US"/>
-        </w:rPr>
         <w:t>Running a container detached</w:t>
       </w:r>
     </w:p>
@@ -790,21 +748,7 @@
         <w:rPr>
           <w:lang w:val="en-US"/>
         </w:rPr>
-        <w:t>“</w:t>
-      </w:r>
-      <w:proofErr w:type="spellStart"/>
-      <w:r>
-        <w:rPr>
-          <w:lang w:val="en-US"/>
-        </w:rPr>
-        <w:t>docker</w:t>
-      </w:r>
-      <w:proofErr w:type="spellEnd"/>
-      <w:r>
-        <w:rPr>
-          <w:lang w:val="en-US"/>
-        </w:rPr>
-        <w:t xml:space="preserve"> run –d </w:t>
+        <w:t xml:space="preserve">“docker run –d </w:t>
       </w:r>
       <w:proofErr w:type="spellStart"/>
       <w:r>
@@ -872,21 +816,7 @@
         <w:rPr>
           <w:lang w:val="en-US"/>
         </w:rPr>
-        <w:t>Write “</w:t>
-      </w:r>
-      <w:proofErr w:type="spellStart"/>
-      <w:r>
-        <w:rPr>
-          <w:lang w:val="en-US"/>
-        </w:rPr>
-        <w:t>docker</w:t>
-      </w:r>
-      <w:proofErr w:type="spellEnd"/>
-      <w:r>
-        <w:rPr>
-          <w:lang w:val="en-US"/>
-        </w:rPr>
-        <w:t xml:space="preserve"> </w:t>
+        <w:t xml:space="preserve">Write “docker </w:t>
       </w:r>
       <w:proofErr w:type="spellStart"/>
       <w:r>
@@ -1001,21 +931,7 @@
         <w:rPr>
           <w:lang w:val="en-US"/>
         </w:rPr>
-        <w:t>“</w:t>
-      </w:r>
-      <w:proofErr w:type="spellStart"/>
-      <w:r>
-        <w:rPr>
-          <w:lang w:val="en-US"/>
-        </w:rPr>
-        <w:t>docker</w:t>
-      </w:r>
-      <w:proofErr w:type="spellEnd"/>
-      <w:r>
-        <w:rPr>
-          <w:lang w:val="en-US"/>
-        </w:rPr>
-        <w:t xml:space="preserve"> run –d </w:t>
+        <w:t xml:space="preserve">“docker run –d </w:t>
       </w:r>
       <w:proofErr w:type="spellStart"/>
       <w:r>
@@ -1223,14 +1139,14 @@
         <w:rPr>
           <w:lang w:val="en-US"/>
         </w:rPr>
-        <w:t xml:space="preserve">The format for the –p </w:t>
+        <w:t xml:space="preserve">The format for the –p switch </w:t>
       </w:r>
       <w:proofErr w:type="gramStart"/>
       <w:r>
         <w:rPr>
           <w:lang w:val="en-US"/>
         </w:rPr>
-        <w:t>switch is :</w:t>
+        <w:t>is :</w:t>
       </w:r>
       <w:proofErr w:type="gramEnd"/>
       <w:r>
@@ -1339,21 +1255,7 @@
         <w:rPr>
           <w:lang w:val="en-US"/>
         </w:rPr>
-        <w:t>Make sure the node-red container is running (“</w:t>
-      </w:r>
-      <w:proofErr w:type="spellStart"/>
-      <w:r>
-        <w:rPr>
-          <w:lang w:val="en-US"/>
-        </w:rPr>
-        <w:t>docker</w:t>
-      </w:r>
-      <w:proofErr w:type="spellEnd"/>
-      <w:r>
-        <w:rPr>
-          <w:lang w:val="en-US"/>
-        </w:rPr>
-        <w:t xml:space="preserve"> </w:t>
+        <w:t xml:space="preserve">Make sure the node-red container is running (“docker </w:t>
       </w:r>
       <w:proofErr w:type="spellStart"/>
       <w:r>
@@ -1385,21 +1287,21 @@
         <w:rPr>
           <w:lang w:val="en-US"/>
         </w:rPr>
-        <w:t>Go to the local address “localhost</w:t>
+        <w:t>Go to the local address “localhost:1880</w:t>
       </w:r>
       <w:proofErr w:type="gramStart"/>
       <w:r>
         <w:rPr>
           <w:lang w:val="en-US"/>
         </w:rPr>
-        <w:t>:1880</w:t>
+        <w:t>”, and</w:t>
       </w:r>
       <w:proofErr w:type="gramEnd"/>
       <w:r>
         <w:rPr>
           <w:lang w:val="en-US"/>
         </w:rPr>
-        <w:t>”, and drag a “http in” and a “http response” box from the “network” part of the left menu onto the flow.</w:t>
+        <w:t xml:space="preserve"> drag a “http in” and a “http response” box from the “network” part of the left menu onto the flow.</w:t>
       </w:r>
     </w:p>
     <w:p>
@@ -1499,21 +1401,21 @@
         <w:rPr>
           <w:lang w:val="en-US"/>
         </w:rPr>
-        <w:t xml:space="preserve">If you now kill the container and restart it again, the flow canvas is empty. So anything you </w:t>
+        <w:t xml:space="preserve">If you now kill the container and restart it again, the flow canvas is empty. </w:t>
       </w:r>
       <w:proofErr w:type="gramStart"/>
       <w:r>
         <w:rPr>
           <w:lang w:val="en-US"/>
         </w:rPr>
-        <w:t>do,</w:t>
+        <w:t>So</w:t>
       </w:r>
       <w:proofErr w:type="gramEnd"/>
       <w:r>
         <w:rPr>
           <w:lang w:val="en-US"/>
         </w:rPr>
-        <w:t xml:space="preserve"> is lost upon restart.</w:t>
+        <w:t xml:space="preserve"> anything you do, is lost upon restart.</w:t>
       </w:r>
     </w:p>
     <w:p>
@@ -1554,19 +1456,11 @@
         <w:br/>
         <w:t>“</w:t>
       </w:r>
-      <w:proofErr w:type="spellStart"/>
-      <w:r>
-        <w:rPr>
-          <w:lang w:val="en-US"/>
-        </w:rPr>
-        <w:t>docker</w:t>
-      </w:r>
-      <w:proofErr w:type="spellEnd"/>
-      <w:r>
-        <w:rPr>
-          <w:lang w:val="en-US"/>
-        </w:rPr>
-        <w:t xml:space="preserve"> run -it --rm -v </w:t>
+      <w:r>
+        <w:rPr>
+          <w:lang w:val="en-US"/>
+        </w:rPr>
+        <w:t xml:space="preserve">docker run -it --rm -v </w:t>
       </w:r>
       <w:r>
         <w:rPr>
@@ -1689,7 +1583,7 @@
         </w:rPr>
         <w:t xml:space="preserve">Clone  </w:t>
       </w:r>
-      <w:hyperlink r:id="rId8" w:history="1">
+      <w:hyperlink r:id="rId7" w:history="1">
         <w:r>
           <w:rPr>
             <w:rStyle w:val="Hyperlink"/>
@@ -1795,14 +1689,14 @@
           <w:lang w:val="en-US"/>
         </w:rPr>
         <w:lastRenderedPageBreak/>
-        <w:t xml:space="preserve">Compile the image </w:t>
+        <w:t xml:space="preserve">Compile the image by </w:t>
       </w:r>
       <w:proofErr w:type="gramStart"/>
       <w:r>
         <w:rPr>
           <w:lang w:val="en-US"/>
         </w:rPr>
-        <w:t>by writing :</w:t>
+        <w:t>writing :</w:t>
       </w:r>
       <w:proofErr w:type="gramEnd"/>
       <w:r>
@@ -1971,7 +1865,7 @@
         </w:rPr>
         <w:t>In a browser go to “</w:t>
       </w:r>
-      <w:hyperlink r:id="rId9" w:history="1">
+      <w:hyperlink r:id="rId8" w:history="1">
         <w:r>
           <w:rPr>
             <w:rStyle w:val="Hyperlink"/>
@@ -2112,19 +2006,11 @@
           <w:lang w:val="en-US"/>
         </w:rPr>
       </w:pPr>
-      <w:proofErr w:type="spellStart"/>
-      <w:r>
-        <w:rPr>
-          <w:lang w:val="en-US"/>
-        </w:rPr>
-        <w:t>Kubernetes</w:t>
-      </w:r>
-      <w:proofErr w:type="spellEnd"/>
-      <w:r>
-        <w:rPr>
-          <w:lang w:val="en-US"/>
-        </w:rPr>
-        <w:t xml:space="preserve"> &amp; </w:t>
+      <w:r>
+        <w:rPr>
+          <w:lang w:val="en-US"/>
+        </w:rPr>
+        <w:t xml:space="preserve">Kubernetes &amp; </w:t>
       </w:r>
       <w:proofErr w:type="spellStart"/>
       <w:r>
@@ -2235,46 +2121,24 @@
           <w:lang w:val="en-US"/>
         </w:rPr>
       </w:pPr>
-      <w:proofErr w:type="spellStart"/>
-      <w:r>
-        <w:rPr>
-          <w:lang w:val="en-US"/>
-        </w:rPr>
-        <w:t>Docker</w:t>
-      </w:r>
-      <w:proofErr w:type="spellEnd"/>
-      <w:r>
-        <w:rPr>
-          <w:lang w:val="en-US"/>
-        </w:rPr>
-        <w:t xml:space="preserve"> desktop</w:t>
-      </w:r>
-    </w:p>
-    <w:p>
-      <w:pPr>
-        <w:rPr>
-          <w:lang w:val="en-US"/>
-        </w:rPr>
-      </w:pPr>
-      <w:r>
-        <w:rPr>
-          <w:lang w:val="en-US"/>
-        </w:rPr>
-        <w:t xml:space="preserve">Make also sure that the following </w:t>
-      </w:r>
-      <w:proofErr w:type="spellStart"/>
-      <w:r>
-        <w:rPr>
-          <w:lang w:val="en-US"/>
-        </w:rPr>
-        <w:t>addons</w:t>
-      </w:r>
-      <w:proofErr w:type="spellEnd"/>
-      <w:r>
-        <w:rPr>
-          <w:lang w:val="en-US"/>
-        </w:rPr>
-        <w:t xml:space="preserve"> is installed:</w:t>
+      <w:r>
+        <w:rPr>
+          <w:lang w:val="en-US"/>
+        </w:rPr>
+        <w:t>Docker desktop</w:t>
+      </w:r>
+    </w:p>
+    <w:p>
+      <w:pPr>
+        <w:rPr>
+          <w:lang w:val="en-US"/>
+        </w:rPr>
+      </w:pPr>
+      <w:r>
+        <w:rPr>
+          <w:lang w:val="en-US"/>
+        </w:rPr>
+        <w:t>Make also sure that the following addons is installed:</w:t>
       </w:r>
     </w:p>
     <w:p>
@@ -2338,33 +2202,67 @@
           <w:ilvl w:val="0"/>
           <w:numId w:val="14"/>
         </w:numPr>
-      </w:pPr>
-      <w:r>
-        <w:t>Ingress-dns (optional)</w:t>
-      </w:r>
-      <w:r>
+        <w:rPr>
+          <w:lang w:val="sv-SE"/>
+        </w:rPr>
+      </w:pPr>
+      <w:r>
+        <w:rPr>
+          <w:lang w:val="sv-SE"/>
+        </w:rPr>
+        <w:t>Ingress-</w:t>
+      </w:r>
+      <w:proofErr w:type="spellStart"/>
+      <w:r>
+        <w:rPr>
+          <w:lang w:val="sv-SE"/>
+        </w:rPr>
+        <w:t>dns</w:t>
+      </w:r>
+      <w:proofErr w:type="spellEnd"/>
+      <w:r>
+        <w:rPr>
+          <w:lang w:val="sv-SE"/>
+        </w:rPr>
+        <w:t xml:space="preserve"> (</w:t>
+      </w:r>
+      <w:proofErr w:type="spellStart"/>
+      <w:r>
+        <w:rPr>
+          <w:lang w:val="sv-SE"/>
+        </w:rPr>
+        <w:t>optional</w:t>
+      </w:r>
+      <w:proofErr w:type="spellEnd"/>
+      <w:r>
+        <w:rPr>
+          <w:lang w:val="sv-SE"/>
+        </w:rPr>
+        <w:t>)</w:t>
+      </w:r>
+      <w:r>
+        <w:rPr>
+          <w:lang w:val="sv-SE"/>
+        </w:rPr>
         <w:br/>
       </w:r>
-      <w:r>
-        <w:fldChar w:fldCharType="begin"/>
-      </w:r>
-      <w:r>
-        <w:instrText xml:space="preserve"> HYPERLINK "https://github.com/kubernetes/minikube/tree/master/deploy/addons/ingress-dns" </w:instrText>
-      </w:r>
-      <w:r>
-        <w:fldChar w:fldCharType="separate"/>
-      </w:r>
-      <w:r>
-        <w:rPr>
-          <w:rStyle w:val="Hyperlink"/>
-        </w:rPr>
-        <w:t>https://github.com/kubernetes/minikube/tree/master/deploy/addons/ingress-dns</w:t>
-      </w:r>
-      <w:r>
-        <w:fldChar w:fldCharType="end"/>
-      </w:r>
-    </w:p>
-    <w:p/>
+      <w:hyperlink r:id="rId9" w:history="1">
+        <w:r>
+          <w:rPr>
+            <w:rStyle w:val="Hyperlink"/>
+            <w:lang w:val="sv-SE"/>
+          </w:rPr>
+          <w:t>https://github.com/kubernetes/minikube/tree/master/deploy/addons/ingress-dns</w:t>
+        </w:r>
+      </w:hyperlink>
+    </w:p>
+    <w:p>
+      <w:pPr>
+        <w:rPr>
+          <w:lang w:val="sv-SE"/>
+        </w:rPr>
+      </w:pPr>
+    </w:p>
     <w:p>
       <w:pPr>
         <w:pStyle w:val="ListParagraph"/>
@@ -2402,14 +2300,12 @@
         <w:t>minikube</w:t>
       </w:r>
       <w:proofErr w:type="spellEnd"/>
-      <w:proofErr w:type="gramStart"/>
       <w:r>
         <w:rPr>
           <w:lang w:val="en-US"/>
         </w:rPr>
         <w:t>.</w:t>
       </w:r>
-      <w:proofErr w:type="gramEnd"/>
       <w:r>
         <w:rPr>
           <w:lang w:val="en-US"/>
@@ -2423,7 +2319,6 @@
         <w:t>“</w:t>
       </w:r>
       <w:proofErr w:type="spellStart"/>
-      <w:proofErr w:type="gramStart"/>
       <w:r>
         <w:rPr>
           <w:lang w:val="en-US"/>
@@ -2431,7 +2326,6 @@
         <w:t>kubectl</w:t>
       </w:r>
       <w:proofErr w:type="spellEnd"/>
-      <w:proofErr w:type="gramEnd"/>
       <w:r>
         <w:rPr>
           <w:lang w:val="en-US"/>
@@ -2637,19 +2531,11 @@
         </w:rPr>
         <w:t xml:space="preserve"> network adapter</w:t>
       </w:r>
-      <w:proofErr w:type="gramStart"/>
-      <w:r>
-        <w:rPr>
-          <w:lang w:val="en-US"/>
-        </w:rPr>
-        <w:t xml:space="preserve">. </w:t>
-      </w:r>
-      <w:proofErr w:type="gramEnd"/>
-      <w:r>
-        <w:rPr>
-          <w:lang w:val="en-US"/>
-        </w:rPr>
-        <w:t>The service is only available to other pods in the cluster</w:t>
+      <w:r>
+        <w:rPr>
+          <w:lang w:val="en-US"/>
+        </w:rPr>
+        <w:t>. The service is only available to other pods in the cluster</w:t>
       </w:r>
       <w:r>
         <w:rPr>
@@ -2901,16 +2787,8 @@
         <w:rPr>
           <w:lang w:val="en-US"/>
         </w:rPr>
-        <w:t xml:space="preserve"> service</w:t>
-      </w:r>
-      <w:proofErr w:type="gramStart"/>
-      <w:r>
-        <w:rPr>
-          <w:lang w:val="en-US"/>
-        </w:rPr>
-        <w:t>.</w:t>
-      </w:r>
-      <w:proofErr w:type="gramEnd"/>
+        <w:t xml:space="preserve"> service.</w:t>
+      </w:r>
       <w:r>
         <w:rPr>
           <w:lang w:val="en-US"/>
@@ -2919,7 +2797,6 @@
         <w:t>“</w:t>
       </w:r>
       <w:proofErr w:type="spellStart"/>
-      <w:proofErr w:type="gramStart"/>
       <w:r>
         <w:rPr>
           <w:lang w:val="en-US"/>
@@ -2927,7 +2804,6 @@
         <w:t>kubectl</w:t>
       </w:r>
       <w:proofErr w:type="spellEnd"/>
-      <w:proofErr w:type="gramEnd"/>
       <w:r>
         <w:rPr>
           <w:lang w:val="en-US"/>
@@ -3012,21 +2888,7 @@
         <w:rPr>
           <w:lang w:val="en-US"/>
         </w:rPr>
-        <w:t xml:space="preserve"> </w:t>
-      </w:r>
-      <w:proofErr w:type="spellStart"/>
-      <w:r>
-        <w:rPr>
-          <w:lang w:val="en-US"/>
-        </w:rPr>
-        <w:t>config</w:t>
-      </w:r>
-      <w:proofErr w:type="spellEnd"/>
-      <w:r>
-        <w:rPr>
-          <w:lang w:val="en-US"/>
-        </w:rPr>
-        <w:t xml:space="preserve"> from </w:t>
+        <w:t xml:space="preserve"> config from </w:t>
       </w:r>
       <w:proofErr w:type="spellStart"/>
       <w:r>
@@ -3036,14 +2898,12 @@
         <w:t>kubernetes</w:t>
       </w:r>
       <w:proofErr w:type="spellEnd"/>
-      <w:proofErr w:type="gramStart"/>
       <w:r>
         <w:rPr>
           <w:lang w:val="en-US"/>
         </w:rPr>
         <w:t>.</w:t>
       </w:r>
-      <w:proofErr w:type="gramEnd"/>
       <w:r>
         <w:rPr>
           <w:lang w:val="en-US"/>
@@ -3098,9 +2958,17 @@
         <w:rPr>
           <w:lang w:val="en-US"/>
         </w:rPr>
-        <w:t>webapptest-svc.yaml</w:t>
-      </w:r>
-      <w:proofErr w:type="spellEnd"/>
+        <w:t>webapptest-</w:t>
+      </w:r>
+      <w:proofErr w:type="gramStart"/>
+      <w:r>
+        <w:rPr>
+          <w:lang w:val="en-US"/>
+        </w:rPr>
+        <w:t>svc.yaml</w:t>
+      </w:r>
+      <w:proofErr w:type="spellEnd"/>
+      <w:proofErr w:type="gramEnd"/>
       <w:r>
         <w:rPr>
           <w:lang w:val="en-US"/>
@@ -3119,12 +2987,18 @@
           <w:lang w:val="en-US"/>
         </w:rPr>
       </w:pPr>
+      <w:r>
+        <w:rPr>
+          <w:lang w:val="en-US"/>
+        </w:rPr>
+        <w:t xml:space="preserve">This file </w:t>
+      </w:r>
       <w:proofErr w:type="gramStart"/>
       <w:r>
         <w:rPr>
           <w:lang w:val="en-US"/>
         </w:rPr>
-        <w:t>This file include</w:t>
+        <w:t>include</w:t>
       </w:r>
       <w:proofErr w:type="gramEnd"/>
       <w:r>
@@ -3777,14 +3651,12 @@
         </w:rPr>
         <w:t xml:space="preserve"> done this yet</w:t>
       </w:r>
-      <w:proofErr w:type="gramStart"/>
       <w:r>
         <w:rPr>
           <w:lang w:val="en-US"/>
         </w:rPr>
         <w:t>:</w:t>
       </w:r>
-      <w:proofErr w:type="gramEnd"/>
       <w:r>
         <w:rPr>
           <w:lang w:val="en-US"/>
@@ -3804,21 +3676,7 @@
         <w:rPr>
           <w:lang w:val="en-US"/>
         </w:rPr>
-        <w:t xml:space="preserve"> </w:t>
-      </w:r>
-      <w:proofErr w:type="spellStart"/>
-      <w:r>
-        <w:rPr>
-          <w:lang w:val="en-US"/>
-        </w:rPr>
-        <w:t>addons</w:t>
-      </w:r>
-      <w:proofErr w:type="spellEnd"/>
-      <w:r>
-        <w:rPr>
-          <w:lang w:val="en-US"/>
-        </w:rPr>
-        <w:t xml:space="preserve"> enable ingress”.</w:t>
+        <w:t xml:space="preserve"> addons enable ingress”.</w:t>
       </w:r>
     </w:p>
     <w:p>
@@ -4137,22 +3995,8 @@
         <w:rPr>
           <w:lang w:val="en-US"/>
         </w:rPr>
-        <w:t xml:space="preserve"> the </w:t>
-      </w:r>
-      <w:r>
-        <w:rPr>
-          <w:lang w:val="en-US"/>
-        </w:rPr>
-        <w:t>ingress</w:t>
-      </w:r>
-      <w:proofErr w:type="gramStart"/>
-      <w:r>
-        <w:rPr>
-          <w:lang w:val="en-US"/>
-        </w:rPr>
-        <w:t>.</w:t>
-      </w:r>
-      <w:proofErr w:type="gramEnd"/>
+        <w:t xml:space="preserve"> the ingress.</w:t>
+      </w:r>
       <w:r>
         <w:rPr>
           <w:lang w:val="en-US"/>
@@ -4181,6 +4025,7 @@
         <w:t xml:space="preserve">       </w:t>
       </w:r>
       <w:proofErr w:type="spellStart"/>
+      <w:proofErr w:type="gramStart"/>
       <w:r>
         <w:rPr>
           <w:lang w:val="en-US"/>
@@ -4188,6 +4033,7 @@
         <w:t>webapptest.home</w:t>
       </w:r>
       <w:proofErr w:type="spellEnd"/>
+      <w:proofErr w:type="gramEnd"/>
       <w:r>
         <w:rPr>
           <w:lang w:val="en-US"/>
@@ -4219,7 +4065,6 @@
         <w:t xml:space="preserve">Test the </w:t>
       </w:r>
       <w:proofErr w:type="spellStart"/>
-      <w:proofErr w:type="gramStart"/>
       <w:r>
         <w:rPr>
           <w:lang w:val="en-US"/>
@@ -4227,7 +4072,6 @@
         <w:t>url</w:t>
       </w:r>
       <w:proofErr w:type="spellEnd"/>
-      <w:proofErr w:type="gramEnd"/>
       <w:r>
         <w:rPr>
           <w:lang w:val="en-US"/>
@@ -4451,7 +4295,6 @@
                               </w:rPr>
                             </w:pPr>
                             <w:proofErr w:type="spellStart"/>
-                            <w:proofErr w:type="gramStart"/>
                             <w:r>
                               <w:rPr>
                                 <w:rFonts w:ascii="Courier New" w:eastAsia="Times New Roman" w:hAnsi="Courier New" w:cs="Courier New"/>
@@ -4460,7 +4303,6 @@
                               <w:t>apiVersion</w:t>
                             </w:r>
                             <w:proofErr w:type="spellEnd"/>
-                            <w:proofErr w:type="gramEnd"/>
                             <w:r>
                               <w:rPr>
                                 <w:rFonts w:ascii="Courier New" w:eastAsia="Times New Roman" w:hAnsi="Courier New" w:cs="Courier New"/>
@@ -4477,46 +4319,12 @@
                                 <w:lang w:val="en-US" w:eastAsia="nb-NO"/>
                               </w:rPr>
                             </w:pPr>
-                            <w:proofErr w:type="gramStart"/>
                             <w:r>
                               <w:rPr>
                                 <w:rFonts w:ascii="Courier New" w:eastAsia="Times New Roman" w:hAnsi="Courier New" w:cs="Courier New"/>
                                 <w:lang w:val="en-US" w:eastAsia="nb-NO"/>
                               </w:rPr>
-                              <w:t>kind</w:t>
-                            </w:r>
-                            <w:proofErr w:type="gramEnd"/>
-                            <w:r>
-                              <w:rPr>
-                                <w:rFonts w:ascii="Courier New" w:eastAsia="Times New Roman" w:hAnsi="Courier New" w:cs="Courier New"/>
-                                <w:lang w:val="en-US" w:eastAsia="nb-NO"/>
-                              </w:rPr>
-                              <w:t>: Ingress</w:t>
-                            </w:r>
-                          </w:p>
-                          <w:p>
-                            <w:pPr>
-                              <w:spacing w:after="0"/>
-                              <w:rPr>
-                                <w:rFonts w:ascii="Courier New" w:eastAsia="Times New Roman" w:hAnsi="Courier New" w:cs="Courier New"/>
-                                <w:lang w:val="en-US" w:eastAsia="nb-NO"/>
-                              </w:rPr>
-                            </w:pPr>
-                            <w:proofErr w:type="gramStart"/>
-                            <w:r>
-                              <w:rPr>
-                                <w:rFonts w:ascii="Courier New" w:eastAsia="Times New Roman" w:hAnsi="Courier New" w:cs="Courier New"/>
-                                <w:lang w:val="en-US" w:eastAsia="nb-NO"/>
-                              </w:rPr>
-                              <w:t>metadata</w:t>
-                            </w:r>
-                            <w:proofErr w:type="gramEnd"/>
-                            <w:r>
-                              <w:rPr>
-                                <w:rFonts w:ascii="Courier New" w:eastAsia="Times New Roman" w:hAnsi="Courier New" w:cs="Courier New"/>
-                                <w:lang w:val="en-US" w:eastAsia="nb-NO"/>
-                              </w:rPr>
-                              <w:t>:</w:t>
+                              <w:t>kind: Ingress</w:t>
                             </w:r>
                           </w:p>
                           <w:p>
@@ -4532,23 +4340,23 @@
                                 <w:rFonts w:ascii="Courier New" w:eastAsia="Times New Roman" w:hAnsi="Courier New" w:cs="Courier New"/>
                                 <w:lang w:val="en-US" w:eastAsia="nb-NO"/>
                               </w:rPr>
-                              <w:t xml:space="preserve">  </w:t>
+                              <w:t>metadata:</w:t>
                             </w:r>
-                            <w:proofErr w:type="gramStart"/>
+                          </w:p>
+                          <w:p>
+                            <w:pPr>
+                              <w:spacing w:after="0"/>
+                              <w:rPr>
+                                <w:rFonts w:ascii="Courier New" w:eastAsia="Times New Roman" w:hAnsi="Courier New" w:cs="Courier New"/>
+                                <w:lang w:val="en-US" w:eastAsia="nb-NO"/>
+                              </w:rPr>
+                            </w:pPr>
                             <w:r>
                               <w:rPr>
                                 <w:rFonts w:ascii="Courier New" w:eastAsia="Times New Roman" w:hAnsi="Courier New" w:cs="Courier New"/>
                                 <w:lang w:val="en-US" w:eastAsia="nb-NO"/>
                               </w:rPr>
-                              <w:t>name</w:t>
-                            </w:r>
-                            <w:proofErr w:type="gramEnd"/>
-                            <w:r>
-                              <w:rPr>
-                                <w:rFonts w:ascii="Courier New" w:eastAsia="Times New Roman" w:hAnsi="Courier New" w:cs="Courier New"/>
-                                <w:lang w:val="en-US" w:eastAsia="nb-NO"/>
-                              </w:rPr>
-                              <w:t xml:space="preserve">: </w:t>
+                              <w:t xml:space="preserve">  name: </w:t>
                             </w:r>
                             <w:proofErr w:type="spellStart"/>
                             <w:r>
@@ -4573,23 +4381,7 @@
                                 <w:rFonts w:ascii="Courier New" w:eastAsia="Times New Roman" w:hAnsi="Courier New" w:cs="Courier New"/>
                                 <w:lang w:val="en-US" w:eastAsia="nb-NO"/>
                               </w:rPr>
-                              <w:t xml:space="preserve">  </w:t>
-                            </w:r>
-                            <w:proofErr w:type="gramStart"/>
-                            <w:r>
-                              <w:rPr>
-                                <w:rFonts w:ascii="Courier New" w:eastAsia="Times New Roman" w:hAnsi="Courier New" w:cs="Courier New"/>
-                                <w:lang w:val="en-US" w:eastAsia="nb-NO"/>
-                              </w:rPr>
-                              <w:t>annotations</w:t>
-                            </w:r>
-                            <w:proofErr w:type="gramEnd"/>
-                            <w:r>
-                              <w:rPr>
-                                <w:rFonts w:ascii="Courier New" w:eastAsia="Times New Roman" w:hAnsi="Courier New" w:cs="Courier New"/>
-                                <w:lang w:val="en-US" w:eastAsia="nb-NO"/>
-                              </w:rPr>
-                              <w:t>:</w:t>
+                              <w:t xml:space="preserve">  annotations:</w:t>
                             </w:r>
                           </w:p>
                           <w:p>
@@ -4616,21 +4408,12 @@
                                 <w:lang w:val="en-US" w:eastAsia="nb-NO"/>
                               </w:rPr>
                             </w:pPr>
-                            <w:proofErr w:type="gramStart"/>
                             <w:r>
                               <w:rPr>
                                 <w:rFonts w:ascii="Courier New" w:eastAsia="Times New Roman" w:hAnsi="Courier New" w:cs="Courier New"/>
                                 <w:lang w:val="en-US" w:eastAsia="nb-NO"/>
                               </w:rPr>
-                              <w:t>spec</w:t>
-                            </w:r>
-                            <w:proofErr w:type="gramEnd"/>
-                            <w:r>
-                              <w:rPr>
-                                <w:rFonts w:ascii="Courier New" w:eastAsia="Times New Roman" w:hAnsi="Courier New" w:cs="Courier New"/>
-                                <w:lang w:val="en-US" w:eastAsia="nb-NO"/>
-                              </w:rPr>
-                              <w:t>:</w:t>
+                              <w:t>spec:</w:t>
                             </w:r>
                           </w:p>
                           <w:p>
@@ -4646,23 +4429,7 @@
                                 <w:rFonts w:ascii="Courier New" w:eastAsia="Times New Roman" w:hAnsi="Courier New" w:cs="Courier New"/>
                                 <w:lang w:val="en-US" w:eastAsia="nb-NO"/>
                               </w:rPr>
-                              <w:t xml:space="preserve">  </w:t>
-                            </w:r>
-                            <w:proofErr w:type="gramStart"/>
-                            <w:r>
-                              <w:rPr>
-                                <w:rFonts w:ascii="Courier New" w:eastAsia="Times New Roman" w:hAnsi="Courier New" w:cs="Courier New"/>
-                                <w:lang w:val="en-US" w:eastAsia="nb-NO"/>
-                              </w:rPr>
-                              <w:t>rules</w:t>
-                            </w:r>
-                            <w:proofErr w:type="gramEnd"/>
-                            <w:r>
-                              <w:rPr>
-                                <w:rFonts w:ascii="Courier New" w:eastAsia="Times New Roman" w:hAnsi="Courier New" w:cs="Courier New"/>
-                                <w:lang w:val="en-US" w:eastAsia="nb-NO"/>
-                              </w:rPr>
-                              <w:t>:</w:t>
+                              <w:t xml:space="preserve">  rules:</w:t>
                             </w:r>
                           </w:p>
                           <w:p>
@@ -4678,25 +4445,10 @@
                                 <w:rFonts w:ascii="Courier New" w:eastAsia="Times New Roman" w:hAnsi="Courier New" w:cs="Courier New"/>
                                 <w:lang w:val="en-US" w:eastAsia="nb-NO"/>
                               </w:rPr>
-                              <w:t xml:space="preserve">  - </w:t>
-                            </w:r>
-                            <w:proofErr w:type="gramStart"/>
-                            <w:r>
-                              <w:rPr>
-                                <w:rFonts w:ascii="Courier New" w:eastAsia="Times New Roman" w:hAnsi="Courier New" w:cs="Courier New"/>
-                                <w:lang w:val="en-US" w:eastAsia="nb-NO"/>
-                              </w:rPr>
-                              <w:t>host</w:t>
-                            </w:r>
-                            <w:proofErr w:type="gramEnd"/>
-                            <w:r>
-                              <w:rPr>
-                                <w:rFonts w:ascii="Courier New" w:eastAsia="Times New Roman" w:hAnsi="Courier New" w:cs="Courier New"/>
-                                <w:lang w:val="en-US" w:eastAsia="nb-NO"/>
-                              </w:rPr>
-                              <w:t xml:space="preserve">: </w:t>
+                              <w:t xml:space="preserve">  - host: </w:t>
                             </w:r>
                             <w:proofErr w:type="spellStart"/>
+                            <w:proofErr w:type="gramStart"/>
                             <w:r>
                               <w:rPr>
                                 <w:rFonts w:ascii="Courier New" w:eastAsia="Times New Roman" w:hAnsi="Courier New" w:cs="Courier New"/>
@@ -4705,6 +4457,7 @@
                               <w:t>webapptest.home</w:t>
                             </w:r>
                             <w:proofErr w:type="spellEnd"/>
+                            <w:proofErr w:type="gramEnd"/>
                           </w:p>
                           <w:p>
                             <w:pPr>
@@ -4719,23 +4472,7 @@
                                 <w:rFonts w:ascii="Courier New" w:eastAsia="Times New Roman" w:hAnsi="Courier New" w:cs="Courier New"/>
                                 <w:lang w:val="en-US" w:eastAsia="nb-NO"/>
                               </w:rPr>
-                              <w:t xml:space="preserve">    </w:t>
-                            </w:r>
-                            <w:proofErr w:type="gramStart"/>
-                            <w:r>
-                              <w:rPr>
-                                <w:rFonts w:ascii="Courier New" w:eastAsia="Times New Roman" w:hAnsi="Courier New" w:cs="Courier New"/>
-                                <w:lang w:val="en-US" w:eastAsia="nb-NO"/>
-                              </w:rPr>
-                              <w:t>http</w:t>
-                            </w:r>
-                            <w:proofErr w:type="gramEnd"/>
-                            <w:r>
-                              <w:rPr>
-                                <w:rFonts w:ascii="Courier New" w:eastAsia="Times New Roman" w:hAnsi="Courier New" w:cs="Courier New"/>
-                                <w:lang w:val="en-US" w:eastAsia="nb-NO"/>
-                              </w:rPr>
-                              <w:t>:</w:t>
+                              <w:t xml:space="preserve">    http:</w:t>
                             </w:r>
                           </w:p>
                           <w:p>
@@ -4751,23 +4488,7 @@
                                 <w:rFonts w:ascii="Courier New" w:eastAsia="Times New Roman" w:hAnsi="Courier New" w:cs="Courier New"/>
                                 <w:lang w:val="en-US" w:eastAsia="nb-NO"/>
                               </w:rPr>
-                              <w:t xml:space="preserve">      </w:t>
-                            </w:r>
-                            <w:proofErr w:type="gramStart"/>
-                            <w:r>
-                              <w:rPr>
-                                <w:rFonts w:ascii="Courier New" w:eastAsia="Times New Roman" w:hAnsi="Courier New" w:cs="Courier New"/>
-                                <w:lang w:val="en-US" w:eastAsia="nb-NO"/>
-                              </w:rPr>
-                              <w:t>paths</w:t>
-                            </w:r>
-                            <w:proofErr w:type="gramEnd"/>
-                            <w:r>
-                              <w:rPr>
-                                <w:rFonts w:ascii="Courier New" w:eastAsia="Times New Roman" w:hAnsi="Courier New" w:cs="Courier New"/>
-                                <w:lang w:val="en-US" w:eastAsia="nb-NO"/>
-                              </w:rPr>
-                              <w:t>:</w:t>
+                              <w:t xml:space="preserve">      paths:</w:t>
                             </w:r>
                           </w:p>
                           <w:p>
@@ -4783,23 +4504,7 @@
                                 <w:rFonts w:ascii="Courier New" w:eastAsia="Times New Roman" w:hAnsi="Courier New" w:cs="Courier New"/>
                                 <w:lang w:val="en-US" w:eastAsia="nb-NO"/>
                               </w:rPr>
-                              <w:t xml:space="preserve">      - </w:t>
-                            </w:r>
-                            <w:proofErr w:type="gramStart"/>
-                            <w:r>
-                              <w:rPr>
-                                <w:rFonts w:ascii="Courier New" w:eastAsia="Times New Roman" w:hAnsi="Courier New" w:cs="Courier New"/>
-                                <w:lang w:val="en-US" w:eastAsia="nb-NO"/>
-                              </w:rPr>
-                              <w:t>path</w:t>
-                            </w:r>
-                            <w:proofErr w:type="gramEnd"/>
-                            <w:r>
-                              <w:rPr>
-                                <w:rFonts w:ascii="Courier New" w:eastAsia="Times New Roman" w:hAnsi="Courier New" w:cs="Courier New"/>
-                                <w:lang w:val="en-US" w:eastAsia="nb-NO"/>
-                              </w:rPr>
-                              <w:t>: /</w:t>
+                              <w:t xml:space="preserve">      - path: /</w:t>
                             </w:r>
                           </w:p>
                           <w:p>
@@ -4815,23 +4520,7 @@
                                 <w:rFonts w:ascii="Courier New" w:eastAsia="Times New Roman" w:hAnsi="Courier New" w:cs="Courier New"/>
                                 <w:lang w:val="en-US" w:eastAsia="nb-NO"/>
                               </w:rPr>
-                              <w:t xml:space="preserve">        </w:t>
-                            </w:r>
-                            <w:proofErr w:type="gramStart"/>
-                            <w:r>
-                              <w:rPr>
-                                <w:rFonts w:ascii="Courier New" w:eastAsia="Times New Roman" w:hAnsi="Courier New" w:cs="Courier New"/>
-                                <w:lang w:val="en-US" w:eastAsia="nb-NO"/>
-                              </w:rPr>
-                              <w:t>backend</w:t>
-                            </w:r>
-                            <w:proofErr w:type="gramEnd"/>
-                            <w:r>
-                              <w:rPr>
-                                <w:rFonts w:ascii="Courier New" w:eastAsia="Times New Roman" w:hAnsi="Courier New" w:cs="Courier New"/>
-                                <w:lang w:val="en-US" w:eastAsia="nb-NO"/>
-                              </w:rPr>
-                              <w:t>:</w:t>
+                              <w:t xml:space="preserve">        backend:</w:t>
                             </w:r>
                           </w:p>
                           <w:p>
@@ -4850,7 +4539,6 @@
                               <w:t xml:space="preserve">          </w:t>
                             </w:r>
                             <w:proofErr w:type="spellStart"/>
-                            <w:proofErr w:type="gramStart"/>
                             <w:r>
                               <w:rPr>
                                 <w:rFonts w:ascii="Courier New" w:eastAsia="Times New Roman" w:hAnsi="Courier New" w:cs="Courier New"/>
@@ -4859,7 +4547,6 @@
                               <w:t>serviceName</w:t>
                             </w:r>
                             <w:proofErr w:type="spellEnd"/>
-                            <w:proofErr w:type="gramEnd"/>
                             <w:r>
                               <w:rPr>
                                 <w:rFonts w:ascii="Courier New" w:eastAsia="Times New Roman" w:hAnsi="Courier New" w:cs="Courier New"/>
@@ -4893,7 +4580,6 @@
                               <w:t xml:space="preserve">          </w:t>
                             </w:r>
                             <w:proofErr w:type="spellStart"/>
-                            <w:proofErr w:type="gramStart"/>
                             <w:r>
                               <w:rPr>
                                 <w:rFonts w:ascii="Courier New" w:eastAsia="Times New Roman" w:hAnsi="Courier New" w:cs="Courier New"/>
@@ -4902,7 +4588,6 @@
                               <w:t>servicePort</w:t>
                             </w:r>
                             <w:proofErr w:type="spellEnd"/>
-                            <w:proofErr w:type="gramEnd"/>
                             <w:r>
                               <w:rPr>
                                 <w:rFonts w:ascii="Courier New" w:eastAsia="Times New Roman" w:hAnsi="Courier New" w:cs="Courier New"/>
@@ -4930,7 +4615,7 @@
           </mc:Choice>
           <mc:Fallback>
             <w:pict>
-              <v:shapetype id="_x0000_t202" coordsize="21600,21600" o:spt="202" path="m,l,21600r21600,l21600,xe">
+              <v:shapetype w14:anchorId="15BEE30F" id="_x0000_t202" coordsize="21600,21600" o:spt="202" path="m,l,21600r21600,l21600,xe">
                 <v:stroke joinstyle="miter"/>
                 <v:path gradientshapeok="t" o:connecttype="rect"/>
               </v:shapetype>
@@ -4946,7 +4631,6 @@
                         </w:rPr>
                       </w:pPr>
                       <w:proofErr w:type="spellStart"/>
-                      <w:proofErr w:type="gramStart"/>
                       <w:r>
                         <w:rPr>
                           <w:rFonts w:ascii="Courier New" w:eastAsia="Times New Roman" w:hAnsi="Courier New" w:cs="Courier New"/>
@@ -4955,7 +4639,6 @@
                         <w:t>apiVersion</w:t>
                       </w:r>
                       <w:proofErr w:type="spellEnd"/>
-                      <w:proofErr w:type="gramEnd"/>
                       <w:r>
                         <w:rPr>
                           <w:rFonts w:ascii="Courier New" w:eastAsia="Times New Roman" w:hAnsi="Courier New" w:cs="Courier New"/>
@@ -4972,46 +4655,12 @@
                           <w:lang w:val="en-US" w:eastAsia="nb-NO"/>
                         </w:rPr>
                       </w:pPr>
-                      <w:proofErr w:type="gramStart"/>
                       <w:r>
                         <w:rPr>
                           <w:rFonts w:ascii="Courier New" w:eastAsia="Times New Roman" w:hAnsi="Courier New" w:cs="Courier New"/>
                           <w:lang w:val="en-US" w:eastAsia="nb-NO"/>
                         </w:rPr>
-                        <w:t>kind</w:t>
-                      </w:r>
-                      <w:proofErr w:type="gramEnd"/>
-                      <w:r>
-                        <w:rPr>
-                          <w:rFonts w:ascii="Courier New" w:eastAsia="Times New Roman" w:hAnsi="Courier New" w:cs="Courier New"/>
-                          <w:lang w:val="en-US" w:eastAsia="nb-NO"/>
-                        </w:rPr>
-                        <w:t>: Ingress</w:t>
-                      </w:r>
-                    </w:p>
-                    <w:p>
-                      <w:pPr>
-                        <w:spacing w:after="0"/>
-                        <w:rPr>
-                          <w:rFonts w:ascii="Courier New" w:eastAsia="Times New Roman" w:hAnsi="Courier New" w:cs="Courier New"/>
-                          <w:lang w:val="en-US" w:eastAsia="nb-NO"/>
-                        </w:rPr>
-                      </w:pPr>
-                      <w:proofErr w:type="gramStart"/>
-                      <w:r>
-                        <w:rPr>
-                          <w:rFonts w:ascii="Courier New" w:eastAsia="Times New Roman" w:hAnsi="Courier New" w:cs="Courier New"/>
-                          <w:lang w:val="en-US" w:eastAsia="nb-NO"/>
-                        </w:rPr>
-                        <w:t>metadata</w:t>
-                      </w:r>
-                      <w:proofErr w:type="gramEnd"/>
-                      <w:r>
-                        <w:rPr>
-                          <w:rFonts w:ascii="Courier New" w:eastAsia="Times New Roman" w:hAnsi="Courier New" w:cs="Courier New"/>
-                          <w:lang w:val="en-US" w:eastAsia="nb-NO"/>
-                        </w:rPr>
-                        <w:t>:</w:t>
+                        <w:t>kind: Ingress</w:t>
                       </w:r>
                     </w:p>
                     <w:p>
@@ -5027,23 +4676,23 @@
                           <w:rFonts w:ascii="Courier New" w:eastAsia="Times New Roman" w:hAnsi="Courier New" w:cs="Courier New"/>
                           <w:lang w:val="en-US" w:eastAsia="nb-NO"/>
                         </w:rPr>
-                        <w:t xml:space="preserve">  </w:t>
+                        <w:t>metadata:</w:t>
                       </w:r>
-                      <w:proofErr w:type="gramStart"/>
+                    </w:p>
+                    <w:p>
+                      <w:pPr>
+                        <w:spacing w:after="0"/>
+                        <w:rPr>
+                          <w:rFonts w:ascii="Courier New" w:eastAsia="Times New Roman" w:hAnsi="Courier New" w:cs="Courier New"/>
+                          <w:lang w:val="en-US" w:eastAsia="nb-NO"/>
+                        </w:rPr>
+                      </w:pPr>
                       <w:r>
                         <w:rPr>
                           <w:rFonts w:ascii="Courier New" w:eastAsia="Times New Roman" w:hAnsi="Courier New" w:cs="Courier New"/>
                           <w:lang w:val="en-US" w:eastAsia="nb-NO"/>
                         </w:rPr>
-                        <w:t>name</w:t>
-                      </w:r>
-                      <w:proofErr w:type="gramEnd"/>
-                      <w:r>
-                        <w:rPr>
-                          <w:rFonts w:ascii="Courier New" w:eastAsia="Times New Roman" w:hAnsi="Courier New" w:cs="Courier New"/>
-                          <w:lang w:val="en-US" w:eastAsia="nb-NO"/>
-                        </w:rPr>
-                        <w:t xml:space="preserve">: </w:t>
+                        <w:t xml:space="preserve">  name: </w:t>
                       </w:r>
                       <w:proofErr w:type="spellStart"/>
                       <w:r>
@@ -5068,23 +4717,7 @@
                           <w:rFonts w:ascii="Courier New" w:eastAsia="Times New Roman" w:hAnsi="Courier New" w:cs="Courier New"/>
                           <w:lang w:val="en-US" w:eastAsia="nb-NO"/>
                         </w:rPr>
-                        <w:t xml:space="preserve">  </w:t>
-                      </w:r>
-                      <w:proofErr w:type="gramStart"/>
-                      <w:r>
-                        <w:rPr>
-                          <w:rFonts w:ascii="Courier New" w:eastAsia="Times New Roman" w:hAnsi="Courier New" w:cs="Courier New"/>
-                          <w:lang w:val="en-US" w:eastAsia="nb-NO"/>
-                        </w:rPr>
-                        <w:t>annotations</w:t>
-                      </w:r>
-                      <w:proofErr w:type="gramEnd"/>
-                      <w:r>
-                        <w:rPr>
-                          <w:rFonts w:ascii="Courier New" w:eastAsia="Times New Roman" w:hAnsi="Courier New" w:cs="Courier New"/>
-                          <w:lang w:val="en-US" w:eastAsia="nb-NO"/>
-                        </w:rPr>
-                        <w:t>:</w:t>
+                        <w:t xml:space="preserve">  annotations:</w:t>
                       </w:r>
                     </w:p>
                     <w:p>
@@ -5111,21 +4744,12 @@
                           <w:lang w:val="en-US" w:eastAsia="nb-NO"/>
                         </w:rPr>
                       </w:pPr>
-                      <w:proofErr w:type="gramStart"/>
                       <w:r>
                         <w:rPr>
                           <w:rFonts w:ascii="Courier New" w:eastAsia="Times New Roman" w:hAnsi="Courier New" w:cs="Courier New"/>
                           <w:lang w:val="en-US" w:eastAsia="nb-NO"/>
                         </w:rPr>
-                        <w:t>spec</w:t>
-                      </w:r>
-                      <w:proofErr w:type="gramEnd"/>
-                      <w:r>
-                        <w:rPr>
-                          <w:rFonts w:ascii="Courier New" w:eastAsia="Times New Roman" w:hAnsi="Courier New" w:cs="Courier New"/>
-                          <w:lang w:val="en-US" w:eastAsia="nb-NO"/>
-                        </w:rPr>
-                        <w:t>:</w:t>
+                        <w:t>spec:</w:t>
                       </w:r>
                     </w:p>
                     <w:p>
@@ -5141,23 +4765,7 @@
                           <w:rFonts w:ascii="Courier New" w:eastAsia="Times New Roman" w:hAnsi="Courier New" w:cs="Courier New"/>
                           <w:lang w:val="en-US" w:eastAsia="nb-NO"/>
                         </w:rPr>
-                        <w:t xml:space="preserve">  </w:t>
-                      </w:r>
-                      <w:proofErr w:type="gramStart"/>
-                      <w:r>
-                        <w:rPr>
-                          <w:rFonts w:ascii="Courier New" w:eastAsia="Times New Roman" w:hAnsi="Courier New" w:cs="Courier New"/>
-                          <w:lang w:val="en-US" w:eastAsia="nb-NO"/>
-                        </w:rPr>
-                        <w:t>rules</w:t>
-                      </w:r>
-                      <w:proofErr w:type="gramEnd"/>
-                      <w:r>
-                        <w:rPr>
-                          <w:rFonts w:ascii="Courier New" w:eastAsia="Times New Roman" w:hAnsi="Courier New" w:cs="Courier New"/>
-                          <w:lang w:val="en-US" w:eastAsia="nb-NO"/>
-                        </w:rPr>
-                        <w:t>:</w:t>
+                        <w:t xml:space="preserve">  rules:</w:t>
                       </w:r>
                     </w:p>
                     <w:p>
@@ -5173,25 +4781,10 @@
                           <w:rFonts w:ascii="Courier New" w:eastAsia="Times New Roman" w:hAnsi="Courier New" w:cs="Courier New"/>
                           <w:lang w:val="en-US" w:eastAsia="nb-NO"/>
                         </w:rPr>
-                        <w:t xml:space="preserve">  - </w:t>
-                      </w:r>
-                      <w:proofErr w:type="gramStart"/>
-                      <w:r>
-                        <w:rPr>
-                          <w:rFonts w:ascii="Courier New" w:eastAsia="Times New Roman" w:hAnsi="Courier New" w:cs="Courier New"/>
-                          <w:lang w:val="en-US" w:eastAsia="nb-NO"/>
-                        </w:rPr>
-                        <w:t>host</w:t>
-                      </w:r>
-                      <w:proofErr w:type="gramEnd"/>
-                      <w:r>
-                        <w:rPr>
-                          <w:rFonts w:ascii="Courier New" w:eastAsia="Times New Roman" w:hAnsi="Courier New" w:cs="Courier New"/>
-                          <w:lang w:val="en-US" w:eastAsia="nb-NO"/>
-                        </w:rPr>
-                        <w:t xml:space="preserve">: </w:t>
+                        <w:t xml:space="preserve">  - host: </w:t>
                       </w:r>
                       <w:proofErr w:type="spellStart"/>
+                      <w:proofErr w:type="gramStart"/>
                       <w:r>
                         <w:rPr>
                           <w:rFonts w:ascii="Courier New" w:eastAsia="Times New Roman" w:hAnsi="Courier New" w:cs="Courier New"/>
@@ -5200,6 +4793,7 @@
                         <w:t>webapptest.home</w:t>
                       </w:r>
                       <w:proofErr w:type="spellEnd"/>
+                      <w:proofErr w:type="gramEnd"/>
                     </w:p>
                     <w:p>
                       <w:pPr>
@@ -5214,23 +4808,7 @@
                           <w:rFonts w:ascii="Courier New" w:eastAsia="Times New Roman" w:hAnsi="Courier New" w:cs="Courier New"/>
                           <w:lang w:val="en-US" w:eastAsia="nb-NO"/>
                         </w:rPr>
-                        <w:t xml:space="preserve">    </w:t>
-                      </w:r>
-                      <w:proofErr w:type="gramStart"/>
-                      <w:r>
-                        <w:rPr>
-                          <w:rFonts w:ascii="Courier New" w:eastAsia="Times New Roman" w:hAnsi="Courier New" w:cs="Courier New"/>
-                          <w:lang w:val="en-US" w:eastAsia="nb-NO"/>
-                        </w:rPr>
-                        <w:t>http</w:t>
-                      </w:r>
-                      <w:proofErr w:type="gramEnd"/>
-                      <w:r>
-                        <w:rPr>
-                          <w:rFonts w:ascii="Courier New" w:eastAsia="Times New Roman" w:hAnsi="Courier New" w:cs="Courier New"/>
-                          <w:lang w:val="en-US" w:eastAsia="nb-NO"/>
-                        </w:rPr>
-                        <w:t>:</w:t>
+                        <w:t xml:space="preserve">    http:</w:t>
                       </w:r>
                     </w:p>
                     <w:p>
@@ -5246,23 +4824,7 @@
                           <w:rFonts w:ascii="Courier New" w:eastAsia="Times New Roman" w:hAnsi="Courier New" w:cs="Courier New"/>
                           <w:lang w:val="en-US" w:eastAsia="nb-NO"/>
                         </w:rPr>
-                        <w:t xml:space="preserve">      </w:t>
-                      </w:r>
-                      <w:proofErr w:type="gramStart"/>
-                      <w:r>
-                        <w:rPr>
-                          <w:rFonts w:ascii="Courier New" w:eastAsia="Times New Roman" w:hAnsi="Courier New" w:cs="Courier New"/>
-                          <w:lang w:val="en-US" w:eastAsia="nb-NO"/>
-                        </w:rPr>
-                        <w:t>paths</w:t>
-                      </w:r>
-                      <w:proofErr w:type="gramEnd"/>
-                      <w:r>
-                        <w:rPr>
-                          <w:rFonts w:ascii="Courier New" w:eastAsia="Times New Roman" w:hAnsi="Courier New" w:cs="Courier New"/>
-                          <w:lang w:val="en-US" w:eastAsia="nb-NO"/>
-                        </w:rPr>
-                        <w:t>:</w:t>
+                        <w:t xml:space="preserve">      paths:</w:t>
                       </w:r>
                     </w:p>
                     <w:p>
@@ -5278,23 +4840,7 @@
                           <w:rFonts w:ascii="Courier New" w:eastAsia="Times New Roman" w:hAnsi="Courier New" w:cs="Courier New"/>
                           <w:lang w:val="en-US" w:eastAsia="nb-NO"/>
                         </w:rPr>
-                        <w:t xml:space="preserve">      - </w:t>
-                      </w:r>
-                      <w:proofErr w:type="gramStart"/>
-                      <w:r>
-                        <w:rPr>
-                          <w:rFonts w:ascii="Courier New" w:eastAsia="Times New Roman" w:hAnsi="Courier New" w:cs="Courier New"/>
-                          <w:lang w:val="en-US" w:eastAsia="nb-NO"/>
-                        </w:rPr>
-                        <w:t>path</w:t>
-                      </w:r>
-                      <w:proofErr w:type="gramEnd"/>
-                      <w:r>
-                        <w:rPr>
-                          <w:rFonts w:ascii="Courier New" w:eastAsia="Times New Roman" w:hAnsi="Courier New" w:cs="Courier New"/>
-                          <w:lang w:val="en-US" w:eastAsia="nb-NO"/>
-                        </w:rPr>
-                        <w:t>: /</w:t>
+                        <w:t xml:space="preserve">      - path: /</w:t>
                       </w:r>
                     </w:p>
                     <w:p>
@@ -5310,23 +4856,7 @@
                           <w:rFonts w:ascii="Courier New" w:eastAsia="Times New Roman" w:hAnsi="Courier New" w:cs="Courier New"/>
                           <w:lang w:val="en-US" w:eastAsia="nb-NO"/>
                         </w:rPr>
-                        <w:t xml:space="preserve">        </w:t>
-                      </w:r>
-                      <w:proofErr w:type="gramStart"/>
-                      <w:r>
-                        <w:rPr>
-                          <w:rFonts w:ascii="Courier New" w:eastAsia="Times New Roman" w:hAnsi="Courier New" w:cs="Courier New"/>
-                          <w:lang w:val="en-US" w:eastAsia="nb-NO"/>
-                        </w:rPr>
-                        <w:t>backend</w:t>
-                      </w:r>
-                      <w:proofErr w:type="gramEnd"/>
-                      <w:r>
-                        <w:rPr>
-                          <w:rFonts w:ascii="Courier New" w:eastAsia="Times New Roman" w:hAnsi="Courier New" w:cs="Courier New"/>
-                          <w:lang w:val="en-US" w:eastAsia="nb-NO"/>
-                        </w:rPr>
-                        <w:t>:</w:t>
+                        <w:t xml:space="preserve">        backend:</w:t>
                       </w:r>
                     </w:p>
                     <w:p>
@@ -5345,7 +4875,6 @@
                         <w:t xml:space="preserve">          </w:t>
                       </w:r>
                       <w:proofErr w:type="spellStart"/>
-                      <w:proofErr w:type="gramStart"/>
                       <w:r>
                         <w:rPr>
                           <w:rFonts w:ascii="Courier New" w:eastAsia="Times New Roman" w:hAnsi="Courier New" w:cs="Courier New"/>
@@ -5354,7 +4883,6 @@
                         <w:t>serviceName</w:t>
                       </w:r>
                       <w:proofErr w:type="spellEnd"/>
-                      <w:proofErr w:type="gramEnd"/>
                       <w:r>
                         <w:rPr>
                           <w:rFonts w:ascii="Courier New" w:eastAsia="Times New Roman" w:hAnsi="Courier New" w:cs="Courier New"/>
@@ -5388,7 +4916,6 @@
                         <w:t xml:space="preserve">          </w:t>
                       </w:r>
                       <w:proofErr w:type="spellStart"/>
-                      <w:proofErr w:type="gramStart"/>
                       <w:r>
                         <w:rPr>
                           <w:rFonts w:ascii="Courier New" w:eastAsia="Times New Roman" w:hAnsi="Courier New" w:cs="Courier New"/>
@@ -5397,7 +4924,6 @@
                         <w:t>servicePort</w:t>
                       </w:r>
                       <w:proofErr w:type="spellEnd"/>
-                      <w:proofErr w:type="gramEnd"/>
                       <w:r>
                         <w:rPr>
                           <w:rFonts w:ascii="Courier New" w:eastAsia="Times New Roman" w:hAnsi="Courier New" w:cs="Courier New"/>
@@ -5507,7 +5033,6 @@
         <w:t xml:space="preserve"> </w:t>
       </w:r>
       <w:proofErr w:type="spellStart"/>
-      <w:proofErr w:type="gramStart"/>
       <w:r>
         <w:rPr>
           <w:lang w:val="en-US"/>
@@ -5515,7 +5040,6 @@
         <w:t>api</w:t>
       </w:r>
       <w:proofErr w:type="spellEnd"/>
-      <w:proofErr w:type="gramEnd"/>
       <w:r>
         <w:rPr>
           <w:lang w:val="en-US"/>
@@ -5532,6 +5056,80 @@
         <w:rPr>
           <w:lang w:val="en-US"/>
         </w:rPr>
+        <w:t>/config</w:t>
+      </w:r>
+      <w:r>
+        <w:rPr>
+          <w:lang w:val="en-US"/>
+        </w:rPr>
+        <w:t>”</w:t>
+      </w:r>
+      <w:r>
+        <w:rPr>
+          <w:lang w:val="en-US"/>
+        </w:rPr>
+        <w:t xml:space="preserve"> route</w:t>
+      </w:r>
+      <w:r>
+        <w:rPr>
+          <w:lang w:val="en-US"/>
+        </w:rPr>
+        <w:t>. Use this to check if the config works.</w:t>
+      </w:r>
+    </w:p>
+    <w:p>
+      <w:pPr>
+        <w:pStyle w:val="ListParagraph"/>
+        <w:numPr>
+          <w:ilvl w:val="0"/>
+          <w:numId w:val="15"/>
+        </w:numPr>
+        <w:rPr>
+          <w:lang w:val="en-US"/>
+        </w:rPr>
+      </w:pPr>
+      <w:r>
+        <w:rPr>
+          <w:lang w:val="en-US"/>
+        </w:rPr>
+        <w:t>Try adding config and secrets.</w:t>
+      </w:r>
+    </w:p>
+    <w:p>
+      <w:pPr>
+        <w:pStyle w:val="ListParagraph"/>
+        <w:numPr>
+          <w:ilvl w:val="0"/>
+          <w:numId w:val="15"/>
+        </w:numPr>
+        <w:rPr>
+          <w:lang w:val="en-US"/>
+        </w:rPr>
+      </w:pPr>
+      <w:r>
+        <w:rPr>
+          <w:lang w:val="en-US"/>
+        </w:rPr>
+        <w:t xml:space="preserve">Use the files in </w:t>
+      </w:r>
+      <w:r>
+        <w:rPr>
+          <w:lang w:val="en-US"/>
+        </w:rPr>
+        <w:t>“</w:t>
+      </w:r>
+      <w:proofErr w:type="spellStart"/>
+      <w:r>
+        <w:rPr>
+          <w:lang w:val="en-US"/>
+        </w:rPr>
+        <w:t>LoadTest</w:t>
+      </w:r>
+      <w:proofErr w:type="spellEnd"/>
+      <w:r>
+        <w:rPr>
+          <w:lang w:val="en-US"/>
+        </w:rPr>
         <w:t>/</w:t>
       </w:r>
       <w:proofErr w:type="spellStart"/>
@@ -5539,40 +5137,28 @@
         <w:rPr>
           <w:lang w:val="en-US"/>
         </w:rPr>
-        <w:t>config</w:t>
-      </w:r>
-      <w:proofErr w:type="spellEnd"/>
-      <w:r>
-        <w:rPr>
-          <w:lang w:val="en-US"/>
-        </w:rPr>
-        <w:t>”</w:t>
-      </w:r>
-      <w:r>
-        <w:rPr>
-          <w:lang w:val="en-US"/>
-        </w:rPr>
-        <w:t xml:space="preserve"> route</w:t>
-      </w:r>
-      <w:r>
-        <w:rPr>
-          <w:lang w:val="en-US"/>
-        </w:rPr>
-        <w:t xml:space="preserve">. Use this to check if the </w:t>
-      </w:r>
-      <w:proofErr w:type="spellStart"/>
-      <w:r>
-        <w:rPr>
-          <w:lang w:val="en-US"/>
-        </w:rPr>
-        <w:t>config</w:t>
-      </w:r>
-      <w:proofErr w:type="spellEnd"/>
-      <w:r>
-        <w:rPr>
-          <w:lang w:val="en-US"/>
-        </w:rPr>
-        <w:t xml:space="preserve"> works.</w:t>
+        <w:t>kubernetes</w:t>
+      </w:r>
+      <w:proofErr w:type="spellEnd"/>
+      <w:r>
+        <w:rPr>
+          <w:lang w:val="en-US"/>
+        </w:rPr>
+        <w:t xml:space="preserve">/” folder to see how to ad </w:t>
+      </w:r>
+      <w:proofErr w:type="spellStart"/>
+      <w:r>
+        <w:rPr>
+          <w:lang w:val="en-US"/>
+        </w:rPr>
+        <w:t>ConfigMap</w:t>
+      </w:r>
+      <w:proofErr w:type="spellEnd"/>
+      <w:r>
+        <w:rPr>
+          <w:lang w:val="en-US"/>
+        </w:rPr>
+        <w:t xml:space="preserve"> and Secrets to your deployment template.</w:t>
       </w:r>
     </w:p>
     <w:p>
@@ -5590,21 +5176,13 @@
         <w:rPr>
           <w:lang w:val="en-US"/>
         </w:rPr>
-        <w:t xml:space="preserve">Try adding </w:t>
-      </w:r>
-      <w:proofErr w:type="spellStart"/>
-      <w:r>
-        <w:rPr>
-          <w:lang w:val="en-US"/>
-        </w:rPr>
-        <w:t>config</w:t>
-      </w:r>
-      <w:proofErr w:type="spellEnd"/>
-      <w:r>
-        <w:rPr>
-          <w:lang w:val="en-US"/>
-        </w:rPr>
-        <w:t xml:space="preserve"> and secrets.</w:t>
+        <w:t>Redeploy by using apply</w:t>
+      </w:r>
+      <w:r>
+        <w:rPr>
+          <w:lang w:val="en-US"/>
+        </w:rPr>
+        <w:t>.</w:t>
       </w:r>
     </w:p>
     <w:p>
@@ -5622,132 +5200,13 @@
         <w:rPr>
           <w:lang w:val="en-US"/>
         </w:rPr>
-        <w:t xml:space="preserve">Use the files in </w:t>
-      </w:r>
-      <w:r>
-        <w:rPr>
-          <w:lang w:val="en-US"/>
-        </w:rPr>
-        <w:t>“</w:t>
-      </w:r>
-      <w:proofErr w:type="spellStart"/>
-      <w:r>
-        <w:rPr>
-          <w:lang w:val="en-US"/>
-        </w:rPr>
-        <w:t>LoadTest</w:t>
-      </w:r>
-      <w:proofErr w:type="spellEnd"/>
-      <w:r>
-        <w:rPr>
-          <w:lang w:val="en-US"/>
-        </w:rPr>
-        <w:t>/</w:t>
-      </w:r>
-      <w:proofErr w:type="spellStart"/>
-      <w:r>
-        <w:rPr>
-          <w:lang w:val="en-US"/>
-        </w:rPr>
-        <w:t>kubernetes</w:t>
-      </w:r>
-      <w:proofErr w:type="spellEnd"/>
-      <w:r>
-        <w:rPr>
-          <w:lang w:val="en-US"/>
-        </w:rPr>
-        <w:t xml:space="preserve">/” folder to see how to ad </w:t>
-      </w:r>
-      <w:proofErr w:type="spellStart"/>
-      <w:r>
-        <w:rPr>
-          <w:lang w:val="en-US"/>
-        </w:rPr>
-        <w:t>ConfigMap</w:t>
-      </w:r>
-      <w:proofErr w:type="spellEnd"/>
-      <w:r>
-        <w:rPr>
-          <w:lang w:val="en-US"/>
-        </w:rPr>
-        <w:t xml:space="preserve"> and Secrets to your deployment template.</w:t>
-      </w:r>
-    </w:p>
-    <w:p>
-      <w:pPr>
-        <w:pStyle w:val="ListParagraph"/>
-        <w:numPr>
-          <w:ilvl w:val="0"/>
-          <w:numId w:val="15"/>
-        </w:numPr>
-        <w:rPr>
-          <w:lang w:val="en-US"/>
-        </w:rPr>
-      </w:pPr>
-      <w:r>
-        <w:rPr>
-          <w:lang w:val="en-US"/>
-        </w:rPr>
-        <w:t>Redeploy by using apply</w:t>
-      </w:r>
-      <w:r>
-        <w:rPr>
-          <w:lang w:val="en-US"/>
-        </w:rPr>
-        <w:t>.</w:t>
-      </w:r>
-    </w:p>
-    <w:p>
-      <w:pPr>
-        <w:pStyle w:val="ListParagraph"/>
-        <w:numPr>
-          <w:ilvl w:val="0"/>
-          <w:numId w:val="15"/>
-        </w:numPr>
-        <w:rPr>
-          <w:lang w:val="en-US"/>
-        </w:rPr>
-      </w:pPr>
-      <w:proofErr w:type="spellStart"/>
-      <w:r>
-        <w:rPr>
-          <w:lang w:val="en-US"/>
-        </w:rPr>
-        <w:t>Config</w:t>
-      </w:r>
-      <w:proofErr w:type="spellEnd"/>
-      <w:r>
-        <w:rPr>
-          <w:lang w:val="en-US"/>
-        </w:rPr>
-        <w:t xml:space="preserve"> map changes </w:t>
-      </w:r>
-      <w:r>
-        <w:rPr>
-          <w:lang w:val="en-US"/>
-        </w:rPr>
-        <w:t xml:space="preserve">and </w:t>
-      </w:r>
-      <w:proofErr w:type="spellStart"/>
-      <w:r>
-        <w:rPr>
-          <w:lang w:val="en-US"/>
-        </w:rPr>
-        <w:t>env</w:t>
-      </w:r>
-      <w:proofErr w:type="spellEnd"/>
-      <w:r>
-        <w:rPr>
-          <w:lang w:val="en-US"/>
-        </w:rPr>
-        <w:t xml:space="preserve"> </w:t>
-      </w:r>
-      <w:proofErr w:type="gramStart"/>
-      <w:r>
-        <w:rPr>
-          <w:lang w:val="en-US"/>
-        </w:rPr>
-        <w:t xml:space="preserve">changes </w:t>
+        <w:t xml:space="preserve">Config map changes </w:t>
+      </w:r>
+      <w:r>
+        <w:rPr>
+          <w:lang w:val="en-US"/>
+        </w:rPr>
+        <w:t xml:space="preserve">and env changes </w:t>
       </w:r>
       <w:r>
         <w:rPr>
@@ -5759,20 +5218,7 @@
         <w:rPr>
           <w:lang w:val="en-US"/>
         </w:rPr>
-        <w:t>t</w:t>
-      </w:r>
-      <w:proofErr w:type="gramEnd"/>
-      <w:r>
-        <w:rPr>
-          <w:lang w:val="en-US"/>
-        </w:rPr>
-        <w:t xml:space="preserve"> trigger a recreation of the pods</w:t>
-      </w:r>
-      <w:r>
-        <w:rPr>
-          <w:lang w:val="en-US"/>
-        </w:rPr>
-        <w:t>, so you need to delete the Pod(s) for the changes to appear</w:t>
+        <w:t>t trigger a recreation of the pods, so you need to delete the Pod(s) for the changes to appear</w:t>
       </w:r>
       <w:r>
         <w:rPr>
@@ -5876,13 +5322,7 @@
         <w:rPr>
           <w:lang w:val="en-US"/>
         </w:rPr>
-        <w:t>/</w:t>
-      </w:r>
-      <w:r>
-        <w:rPr>
-          <w:lang w:val="en-US"/>
-        </w:rPr>
-        <w:t>pi-calculator-</w:t>
+        <w:t>/pi-calculator-</w:t>
       </w:r>
       <w:proofErr w:type="spellStart"/>
       <w:r>
@@ -5896,13 +5336,19 @@
         <w:rPr>
           <w:lang w:val="en-US"/>
         </w:rPr>
-        <w:t>”</w:t>
-      </w:r>
-      <w:r>
-        <w:rPr>
-          <w:lang w:val="en-US"/>
-        </w:rPr>
-        <w:t xml:space="preserve"> as an example and add a folder to the </w:t>
+        <w:t xml:space="preserve">” as an example and </w:t>
+      </w:r>
+      <w:r>
+        <w:rPr>
+          <w:lang w:val="en-US"/>
+        </w:rPr>
+        <w:t>Mount</w:t>
+      </w:r>
+      <w:r>
+        <w:rPr>
+          <w:lang w:val="en-US"/>
+        </w:rPr>
+        <w:t xml:space="preserve"> a folder to the </w:t>
       </w:r>
       <w:proofErr w:type="spellStart"/>
       <w:r>
@@ -6039,7 +5485,6 @@
         <w:t xml:space="preserve">] bash” to </w:t>
       </w:r>
       <w:proofErr w:type="spellStart"/>
-      <w:proofErr w:type="gramStart"/>
       <w:r>
         <w:rPr>
           <w:lang w:val="en-US"/>
@@ -6047,7 +5492,6 @@
         <w:t>ssh</w:t>
       </w:r>
       <w:proofErr w:type="spellEnd"/>
-      <w:proofErr w:type="gramEnd"/>
       <w:r>
         <w:rPr>
           <w:lang w:val="en-US"/>
@@ -6099,420 +5543,392 @@
           <w:lang w:val="en-US"/>
         </w:rPr>
         <w:t>” to get the name of the volume.</w:t>
-      </w:r>
-    </w:p>
-    <w:p>
-      <w:pPr>
-        <w:pStyle w:val="ListParagraph"/>
-        <w:numPr>
-          <w:ilvl w:val="0"/>
-          <w:numId w:val="16"/>
-        </w:numPr>
-        <w:rPr>
-          <w:lang w:val="en-US"/>
-        </w:rPr>
-      </w:pPr>
-      <w:r>
-        <w:rPr>
-          <w:lang w:val="en-US"/>
-        </w:rPr>
-        <w:t xml:space="preserve">SSH into the </w:t>
-      </w:r>
-      <w:proofErr w:type="spellStart"/>
-      <w:r>
-        <w:rPr>
-          <w:lang w:val="en-US"/>
-        </w:rPr>
-        <w:t>minikube</w:t>
-      </w:r>
-      <w:proofErr w:type="spellEnd"/>
-      <w:r>
-        <w:rPr>
-          <w:lang w:val="en-US"/>
-        </w:rPr>
-        <w:t xml:space="preserve"> </w:t>
-      </w:r>
-      <w:proofErr w:type="spellStart"/>
-      <w:r>
-        <w:rPr>
-          <w:lang w:val="en-US"/>
-        </w:rPr>
-        <w:t>vm</w:t>
-      </w:r>
-      <w:proofErr w:type="spellEnd"/>
-      <w:r>
-        <w:rPr>
-          <w:lang w:val="en-US"/>
-        </w:rPr>
-        <w:t xml:space="preserve"> “</w:t>
-      </w:r>
-      <w:proofErr w:type="spellStart"/>
-      <w:r>
-        <w:rPr>
-          <w:lang w:val="en-US"/>
-        </w:rPr>
-        <w:t>minikube</w:t>
-      </w:r>
-      <w:proofErr w:type="spellEnd"/>
-      <w:r>
-        <w:rPr>
-          <w:lang w:val="en-US"/>
-        </w:rPr>
-        <w:t xml:space="preserve"> </w:t>
-      </w:r>
-      <w:proofErr w:type="spellStart"/>
-      <w:r>
-        <w:rPr>
-          <w:lang w:val="en-US"/>
-        </w:rPr>
-        <w:t>ssh</w:t>
-      </w:r>
-      <w:proofErr w:type="spellEnd"/>
-      <w:r>
-        <w:rPr>
-          <w:lang w:val="en-US"/>
-        </w:rPr>
-        <w:t>”</w:t>
-      </w:r>
-    </w:p>
-    <w:p>
-      <w:pPr>
-        <w:pStyle w:val="ListParagraph"/>
-        <w:numPr>
-          <w:ilvl w:val="0"/>
-          <w:numId w:val="16"/>
-        </w:numPr>
-        <w:rPr>
-          <w:lang w:val="en-US"/>
-        </w:rPr>
-      </w:pPr>
-      <w:r>
-        <w:rPr>
-          <w:lang w:val="en-US"/>
-        </w:rPr>
-        <w:t>Look in the “/</w:t>
-      </w:r>
-      <w:proofErr w:type="spellStart"/>
-      <w:r>
-        <w:rPr>
-          <w:lang w:val="en-US"/>
-        </w:rPr>
-        <w:t>mnt</w:t>
-      </w:r>
-      <w:proofErr w:type="spellEnd"/>
-      <w:r>
-        <w:rPr>
-          <w:lang w:val="en-US"/>
-        </w:rPr>
-        <w:t>/sda1/</w:t>
-      </w:r>
-      <w:proofErr w:type="spellStart"/>
-      <w:r>
-        <w:rPr>
-          <w:lang w:val="en-US"/>
-        </w:rPr>
-        <w:t>hostpath-provisioner</w:t>
-      </w:r>
-      <w:proofErr w:type="spellEnd"/>
-      <w:proofErr w:type="gramStart"/>
-      <w:r>
-        <w:rPr>
-          <w:lang w:val="en-US"/>
-        </w:rPr>
-        <w:t>/[</w:t>
-      </w:r>
-      <w:proofErr w:type="spellStart"/>
-      <w:proofErr w:type="gramEnd"/>
-      <w:r>
-        <w:rPr>
-          <w:lang w:val="en-US"/>
-        </w:rPr>
-        <w:t>pv</w:t>
-      </w:r>
-      <w:proofErr w:type="spellEnd"/>
-      <w:r>
-        <w:rPr>
-          <w:lang w:val="en-US"/>
-        </w:rPr>
-        <w:t xml:space="preserve"> name]”, and you should find your files.</w:t>
-      </w:r>
-    </w:p>
-    <w:p>
-      <w:pPr>
-        <w:pStyle w:val="Heading3"/>
-        <w:rPr>
-          <w:lang w:val="en-US"/>
-        </w:rPr>
-      </w:pPr>
-      <w:r>
-        <w:rPr>
-          <w:lang w:val="en-US"/>
-        </w:rPr>
-        <w:t>Exercise 2.</w:t>
-      </w:r>
-      <w:r>
-        <w:rPr>
-          <w:lang w:val="en-US"/>
-        </w:rPr>
-        <w:t>6</w:t>
-      </w:r>
-    </w:p>
-    <w:p>
-      <w:pPr>
-        <w:rPr>
-          <w:lang w:val="en-US"/>
-        </w:rPr>
-      </w:pPr>
-      <w:r>
-        <w:rPr>
-          <w:lang w:val="en-US"/>
-        </w:rPr>
-        <w:t xml:space="preserve">Try the </w:t>
-      </w:r>
-      <w:proofErr w:type="spellStart"/>
-      <w:r>
-        <w:rPr>
-          <w:lang w:val="en-US"/>
-        </w:rPr>
-        <w:t>loadtest</w:t>
-      </w:r>
-      <w:proofErr w:type="spellEnd"/>
-      <w:r>
-        <w:rPr>
-          <w:lang w:val="en-US"/>
-        </w:rPr>
-        <w:t>.</w:t>
-      </w:r>
-    </w:p>
-    <w:p>
-      <w:pPr>
-        <w:pStyle w:val="ListParagraph"/>
-        <w:numPr>
-          <w:ilvl w:val="0"/>
-          <w:numId w:val="17"/>
-        </w:numPr>
-        <w:rPr>
-          <w:lang w:val="en-US"/>
-        </w:rPr>
-      </w:pPr>
-      <w:r>
-        <w:rPr>
-          <w:lang w:val="en-US"/>
-        </w:rPr>
-        <w:t>In “</w:t>
-      </w:r>
-      <w:r>
-        <w:rPr>
-          <w:lang w:val="en-US"/>
-        </w:rPr>
-        <w:t>\</w:t>
-      </w:r>
-      <w:proofErr w:type="spellStart"/>
-      <w:r>
-        <w:rPr>
-          <w:lang w:val="en-US"/>
-        </w:rPr>
-        <w:t>LoadTest</w:t>
-      </w:r>
-      <w:proofErr w:type="spellEnd"/>
-      <w:r>
-        <w:rPr>
-          <w:lang w:val="en-US"/>
-        </w:rPr>
-        <w:t>\</w:t>
-      </w:r>
-      <w:proofErr w:type="spellStart"/>
-      <w:r>
-        <w:rPr>
-          <w:lang w:val="en-US"/>
-        </w:rPr>
-        <w:t>kubernetes</w:t>
-      </w:r>
-      <w:proofErr w:type="spellEnd"/>
-      <w:r>
-        <w:rPr>
-          <w:lang w:val="en-US"/>
-        </w:rPr>
-        <w:t xml:space="preserve">” run the “apply.ps1” </w:t>
-      </w:r>
-      <w:proofErr w:type="spellStart"/>
-      <w:r>
-        <w:rPr>
-          <w:lang w:val="en-US"/>
-        </w:rPr>
-        <w:t>powershell</w:t>
-      </w:r>
-      <w:proofErr w:type="spellEnd"/>
-      <w:r>
-        <w:rPr>
-          <w:lang w:val="en-US"/>
-        </w:rPr>
-        <w:t xml:space="preserve"> script. If you don’t have </w:t>
-      </w:r>
-      <w:proofErr w:type="spellStart"/>
-      <w:r>
-        <w:rPr>
-          <w:lang w:val="en-US"/>
-        </w:rPr>
-        <w:t>powershell</w:t>
-      </w:r>
-      <w:proofErr w:type="spellEnd"/>
-      <w:r>
-        <w:rPr>
-          <w:lang w:val="en-US"/>
-        </w:rPr>
-        <w:t xml:space="preserve"> installed. Run the commands manually.</w:t>
-      </w:r>
-    </w:p>
-    <w:p>
-      <w:pPr>
-        <w:pStyle w:val="ListParagraph"/>
-        <w:numPr>
-          <w:ilvl w:val="0"/>
-          <w:numId w:val="17"/>
-        </w:numPr>
-        <w:rPr>
-          <w:lang w:val="en-US"/>
-        </w:rPr>
-      </w:pPr>
-      <w:proofErr w:type="spellStart"/>
-      <w:r>
-        <w:rPr>
-          <w:lang w:val="en-US"/>
-        </w:rPr>
-        <w:t>Chronograf</w:t>
-      </w:r>
-      <w:proofErr w:type="spellEnd"/>
-      <w:r>
-        <w:rPr>
-          <w:lang w:val="en-US"/>
-        </w:rPr>
-        <w:t xml:space="preserve"> is a timeline </w:t>
-      </w:r>
-      <w:proofErr w:type="spellStart"/>
-      <w:r>
-        <w:rPr>
-          <w:lang w:val="en-US"/>
-        </w:rPr>
-        <w:t>db</w:t>
-      </w:r>
-      <w:proofErr w:type="spellEnd"/>
-      <w:r>
-        <w:rPr>
-          <w:lang w:val="en-US"/>
-        </w:rPr>
-        <w:t xml:space="preserve"> frontend/</w:t>
-      </w:r>
-      <w:proofErr w:type="gramStart"/>
-      <w:r>
-        <w:rPr>
-          <w:lang w:val="en-US"/>
-        </w:rPr>
-        <w:t>dashboard, that</w:t>
-      </w:r>
-      <w:proofErr w:type="gramEnd"/>
-      <w:r>
-        <w:rPr>
-          <w:lang w:val="en-US"/>
-        </w:rPr>
-        <w:t xml:space="preserve"> the pi-calculator-</w:t>
-      </w:r>
-      <w:proofErr w:type="spellStart"/>
-      <w:r>
-        <w:rPr>
-          <w:lang w:val="en-US"/>
-        </w:rPr>
-        <w:t>api</w:t>
-      </w:r>
-      <w:proofErr w:type="spellEnd"/>
-      <w:r>
-        <w:rPr>
-          <w:lang w:val="en-US"/>
-        </w:rPr>
-        <w:t xml:space="preserve"> logs execution time to.</w:t>
-      </w:r>
-    </w:p>
-    <w:p>
-      <w:pPr>
-        <w:pStyle w:val="ListParagraph"/>
-        <w:numPr>
-          <w:ilvl w:val="0"/>
-          <w:numId w:val="17"/>
-        </w:numPr>
-        <w:rPr>
-          <w:lang w:val="en-US"/>
-        </w:rPr>
-      </w:pPr>
-      <w:proofErr w:type="gramStart"/>
-      <w:r>
-        <w:rPr>
-          <w:lang w:val="en-US"/>
-        </w:rPr>
-        <w:t>pi-calculator-</w:t>
-      </w:r>
-      <w:proofErr w:type="spellStart"/>
-      <w:r>
-        <w:rPr>
-          <w:lang w:val="en-US"/>
-        </w:rPr>
-        <w:t>api</w:t>
-      </w:r>
-      <w:proofErr w:type="spellEnd"/>
-      <w:proofErr w:type="gramEnd"/>
-      <w:r>
-        <w:rPr>
-          <w:lang w:val="en-US"/>
-        </w:rPr>
-        <w:t xml:space="preserve"> has </w:t>
-      </w:r>
-      <w:proofErr w:type="spellStart"/>
-      <w:r>
-        <w:rPr>
-          <w:lang w:val="en-US"/>
-        </w:rPr>
-        <w:t>a</w:t>
-      </w:r>
-      <w:proofErr w:type="spellEnd"/>
-      <w:r>
-        <w:rPr>
-          <w:lang w:val="en-US"/>
-        </w:rPr>
-        <w:t xml:space="preserve"> optional “?digits=xx” </w:t>
-      </w:r>
-      <w:proofErr w:type="spellStart"/>
-      <w:r>
-        <w:rPr>
-          <w:lang w:val="en-US"/>
-        </w:rPr>
-        <w:t>param</w:t>
-      </w:r>
-      <w:proofErr w:type="spellEnd"/>
-      <w:r>
-        <w:rPr>
-          <w:lang w:val="en-US"/>
-        </w:rPr>
-        <w:t>. Try changing number of digits.</w:t>
-      </w:r>
-    </w:p>
-    <w:p>
-      <w:pPr>
-        <w:pStyle w:val="ListParagraph"/>
-        <w:numPr>
-          <w:ilvl w:val="0"/>
-          <w:numId w:val="17"/>
-        </w:numPr>
-        <w:rPr>
-          <w:lang w:val="en-US"/>
-        </w:rPr>
-      </w:pPr>
-      <w:r>
-        <w:rPr>
-          <w:lang w:val="en-US"/>
-        </w:rPr>
-        <w:t xml:space="preserve">Try to run a load test </w:t>
       </w:r>
       <w:bookmarkStart w:id="0" w:name="_GoBack"/>
       <w:bookmarkEnd w:id="0"/>
+    </w:p>
+    <w:p>
+      <w:pPr>
+        <w:pStyle w:val="ListParagraph"/>
+        <w:numPr>
+          <w:ilvl w:val="0"/>
+          <w:numId w:val="16"/>
+        </w:numPr>
+        <w:rPr>
+          <w:lang w:val="en-US"/>
+        </w:rPr>
+      </w:pPr>
+      <w:r>
+        <w:rPr>
+          <w:lang w:val="en-US"/>
+        </w:rPr>
+        <w:t xml:space="preserve">SSH into the </w:t>
+      </w:r>
+      <w:proofErr w:type="spellStart"/>
+      <w:r>
+        <w:rPr>
+          <w:lang w:val="en-US"/>
+        </w:rPr>
+        <w:t>minikube</w:t>
+      </w:r>
+      <w:proofErr w:type="spellEnd"/>
+      <w:r>
+        <w:rPr>
+          <w:lang w:val="en-US"/>
+        </w:rPr>
+        <w:t xml:space="preserve"> </w:t>
+      </w:r>
+      <w:proofErr w:type="spellStart"/>
+      <w:r>
+        <w:rPr>
+          <w:lang w:val="en-US"/>
+        </w:rPr>
+        <w:t>vm</w:t>
+      </w:r>
+      <w:proofErr w:type="spellEnd"/>
+      <w:r>
+        <w:rPr>
+          <w:lang w:val="en-US"/>
+        </w:rPr>
+        <w:t xml:space="preserve"> “</w:t>
+      </w:r>
+      <w:proofErr w:type="spellStart"/>
+      <w:r>
+        <w:rPr>
+          <w:lang w:val="en-US"/>
+        </w:rPr>
+        <w:t>minikube</w:t>
+      </w:r>
+      <w:proofErr w:type="spellEnd"/>
+      <w:r>
+        <w:rPr>
+          <w:lang w:val="en-US"/>
+        </w:rPr>
+        <w:t xml:space="preserve"> </w:t>
+      </w:r>
+      <w:proofErr w:type="spellStart"/>
+      <w:r>
+        <w:rPr>
+          <w:lang w:val="en-US"/>
+        </w:rPr>
+        <w:t>ssh</w:t>
+      </w:r>
+      <w:proofErr w:type="spellEnd"/>
+      <w:r>
+        <w:rPr>
+          <w:lang w:val="en-US"/>
+        </w:rPr>
+        <w:t>”</w:t>
+      </w:r>
+    </w:p>
+    <w:p>
+      <w:pPr>
+        <w:pStyle w:val="ListParagraph"/>
+        <w:numPr>
+          <w:ilvl w:val="0"/>
+          <w:numId w:val="16"/>
+        </w:numPr>
+        <w:rPr>
+          <w:lang w:val="en-US"/>
+        </w:rPr>
+      </w:pPr>
+      <w:r>
+        <w:rPr>
+          <w:lang w:val="en-US"/>
+        </w:rPr>
+        <w:t>Look in the “/</w:t>
+      </w:r>
+      <w:proofErr w:type="spellStart"/>
+      <w:r>
+        <w:rPr>
+          <w:lang w:val="en-US"/>
+        </w:rPr>
+        <w:t>mnt</w:t>
+      </w:r>
+      <w:proofErr w:type="spellEnd"/>
+      <w:r>
+        <w:rPr>
+          <w:lang w:val="en-US"/>
+        </w:rPr>
+        <w:t>/sda1/</w:t>
+      </w:r>
+      <w:proofErr w:type="spellStart"/>
+      <w:r>
+        <w:rPr>
+          <w:lang w:val="en-US"/>
+        </w:rPr>
+        <w:t>hostpath</w:t>
+      </w:r>
+      <w:proofErr w:type="spellEnd"/>
+      <w:r>
+        <w:rPr>
+          <w:lang w:val="en-US"/>
+        </w:rPr>
+        <w:t>-provisioner</w:t>
+      </w:r>
+      <w:proofErr w:type="gramStart"/>
+      <w:r>
+        <w:rPr>
+          <w:lang w:val="en-US"/>
+        </w:rPr>
+        <w:t>/[</w:t>
+      </w:r>
+      <w:proofErr w:type="spellStart"/>
+      <w:proofErr w:type="gramEnd"/>
+      <w:r>
+        <w:rPr>
+          <w:lang w:val="en-US"/>
+        </w:rPr>
+        <w:t>pv</w:t>
+      </w:r>
+      <w:proofErr w:type="spellEnd"/>
+      <w:r>
+        <w:rPr>
+          <w:lang w:val="en-US"/>
+        </w:rPr>
+        <w:t xml:space="preserve"> name]”, and you should find your files.</w:t>
+      </w:r>
+    </w:p>
+    <w:p>
+      <w:pPr>
+        <w:pStyle w:val="Heading3"/>
+        <w:rPr>
+          <w:lang w:val="en-US"/>
+        </w:rPr>
+      </w:pPr>
+      <w:r>
+        <w:rPr>
+          <w:lang w:val="en-US"/>
+        </w:rPr>
+        <w:t>Exercise 2.6</w:t>
+      </w:r>
+    </w:p>
+    <w:p>
+      <w:pPr>
+        <w:rPr>
+          <w:lang w:val="en-US"/>
+        </w:rPr>
+      </w:pPr>
+      <w:r>
+        <w:rPr>
+          <w:lang w:val="en-US"/>
+        </w:rPr>
+        <w:t xml:space="preserve">Try the </w:t>
+      </w:r>
+      <w:proofErr w:type="spellStart"/>
+      <w:r>
+        <w:rPr>
+          <w:lang w:val="en-US"/>
+        </w:rPr>
+        <w:t>loadtest</w:t>
+      </w:r>
+      <w:proofErr w:type="spellEnd"/>
+      <w:r>
+        <w:rPr>
+          <w:lang w:val="en-US"/>
+        </w:rPr>
+        <w:t>.</w:t>
+      </w:r>
+    </w:p>
+    <w:p>
+      <w:pPr>
+        <w:pStyle w:val="ListParagraph"/>
+        <w:numPr>
+          <w:ilvl w:val="0"/>
+          <w:numId w:val="17"/>
+        </w:numPr>
+        <w:rPr>
+          <w:lang w:val="en-US"/>
+        </w:rPr>
+      </w:pPr>
+      <w:r>
+        <w:rPr>
+          <w:lang w:val="en-US"/>
+        </w:rPr>
+        <w:t>In “</w:t>
+      </w:r>
+      <w:r>
+        <w:rPr>
+          <w:lang w:val="en-US"/>
+        </w:rPr>
+        <w:t>\</w:t>
+      </w:r>
+      <w:proofErr w:type="spellStart"/>
+      <w:r>
+        <w:rPr>
+          <w:lang w:val="en-US"/>
+        </w:rPr>
+        <w:t>LoadTest</w:t>
+      </w:r>
+      <w:proofErr w:type="spellEnd"/>
+      <w:r>
+        <w:rPr>
+          <w:lang w:val="en-US"/>
+        </w:rPr>
+        <w:t>\</w:t>
+      </w:r>
+      <w:proofErr w:type="spellStart"/>
+      <w:r>
+        <w:rPr>
+          <w:lang w:val="en-US"/>
+        </w:rPr>
+        <w:t>kubernetes</w:t>
+      </w:r>
+      <w:proofErr w:type="spellEnd"/>
+      <w:r>
+        <w:rPr>
+          <w:lang w:val="en-US"/>
+        </w:rPr>
+        <w:t xml:space="preserve">” run the “apply.ps1” </w:t>
+      </w:r>
+      <w:proofErr w:type="spellStart"/>
+      <w:r>
+        <w:rPr>
+          <w:lang w:val="en-US"/>
+        </w:rPr>
+        <w:t>powershell</w:t>
+      </w:r>
+      <w:proofErr w:type="spellEnd"/>
+      <w:r>
+        <w:rPr>
+          <w:lang w:val="en-US"/>
+        </w:rPr>
+        <w:t xml:space="preserve"> script. If you don’t have </w:t>
+      </w:r>
+      <w:proofErr w:type="spellStart"/>
+      <w:r>
+        <w:rPr>
+          <w:lang w:val="en-US"/>
+        </w:rPr>
+        <w:t>powershell</w:t>
+      </w:r>
+      <w:proofErr w:type="spellEnd"/>
+      <w:r>
+        <w:rPr>
+          <w:lang w:val="en-US"/>
+        </w:rPr>
+        <w:t xml:space="preserve"> installed. Run the commands manually.</w:t>
+      </w:r>
+    </w:p>
+    <w:p>
+      <w:pPr>
+        <w:pStyle w:val="ListParagraph"/>
+        <w:numPr>
+          <w:ilvl w:val="0"/>
+          <w:numId w:val="17"/>
+        </w:numPr>
+        <w:rPr>
+          <w:lang w:val="en-US"/>
+        </w:rPr>
+      </w:pPr>
+      <w:proofErr w:type="spellStart"/>
+      <w:r>
+        <w:rPr>
+          <w:lang w:val="en-US"/>
+        </w:rPr>
+        <w:t>Chronograf</w:t>
+      </w:r>
+      <w:proofErr w:type="spellEnd"/>
+      <w:r>
+        <w:rPr>
+          <w:lang w:val="en-US"/>
+        </w:rPr>
+        <w:t xml:space="preserve"> is a timeline </w:t>
+      </w:r>
+      <w:proofErr w:type="spellStart"/>
+      <w:r>
+        <w:rPr>
+          <w:lang w:val="en-US"/>
+        </w:rPr>
+        <w:t>db</w:t>
+      </w:r>
+      <w:proofErr w:type="spellEnd"/>
+      <w:r>
+        <w:rPr>
+          <w:lang w:val="en-US"/>
+        </w:rPr>
+        <w:t xml:space="preserve"> frontend/dashboard, that the pi-calculator-</w:t>
+      </w:r>
+      <w:proofErr w:type="spellStart"/>
+      <w:r>
+        <w:rPr>
+          <w:lang w:val="en-US"/>
+        </w:rPr>
+        <w:t>api</w:t>
+      </w:r>
+      <w:proofErr w:type="spellEnd"/>
+      <w:r>
+        <w:rPr>
+          <w:lang w:val="en-US"/>
+        </w:rPr>
+        <w:t xml:space="preserve"> logs execution time to.</w:t>
+      </w:r>
+    </w:p>
+    <w:p>
+      <w:pPr>
+        <w:pStyle w:val="ListParagraph"/>
+        <w:numPr>
+          <w:ilvl w:val="0"/>
+          <w:numId w:val="17"/>
+        </w:numPr>
+        <w:rPr>
+          <w:lang w:val="en-US"/>
+        </w:rPr>
+      </w:pPr>
+      <w:r>
+        <w:rPr>
+          <w:lang w:val="en-US"/>
+        </w:rPr>
+        <w:t>pi-calculator-</w:t>
+      </w:r>
+      <w:proofErr w:type="spellStart"/>
+      <w:r>
+        <w:rPr>
+          <w:lang w:val="en-US"/>
+        </w:rPr>
+        <w:t>api</w:t>
+      </w:r>
+      <w:proofErr w:type="spellEnd"/>
+      <w:r>
+        <w:rPr>
+          <w:lang w:val="en-US"/>
+        </w:rPr>
+        <w:t xml:space="preserve"> has </w:t>
+      </w:r>
+      <w:proofErr w:type="spellStart"/>
+      <w:proofErr w:type="gramStart"/>
+      <w:r>
+        <w:rPr>
+          <w:lang w:val="en-US"/>
+        </w:rPr>
+        <w:t>a</w:t>
+      </w:r>
+      <w:proofErr w:type="spellEnd"/>
+      <w:proofErr w:type="gramEnd"/>
+      <w:r>
+        <w:rPr>
+          <w:lang w:val="en-US"/>
+        </w:rPr>
+        <w:t xml:space="preserve"> optional “?digits=xx” param. Try changing number of digits.</w:t>
+      </w:r>
+    </w:p>
+    <w:p>
+      <w:pPr>
+        <w:pStyle w:val="ListParagraph"/>
+        <w:numPr>
+          <w:ilvl w:val="0"/>
+          <w:numId w:val="17"/>
+        </w:numPr>
+        <w:rPr>
+          <w:lang w:val="en-US"/>
+        </w:rPr>
+      </w:pPr>
+      <w:r>
+        <w:rPr>
+          <w:lang w:val="en-US"/>
+        </w:rPr>
+        <w:t xml:space="preserve">Try to run a load test </w:t>
+      </w:r>
     </w:p>
     <w:p>
       <w:pPr>
@@ -6546,8 +5962,8 @@
 </file>
 
 <file path=word/numbering.xml><?xml version="1.0" encoding="utf-8"?>
-<w:numbering xmlns:wpc="http://schemas.microsoft.com/office/word/2010/wordprocessingCanvas" xmlns:mc="http://schemas.openxmlformats.org/markup-compatibility/2006" xmlns:o="urn:schemas-microsoft-com:office:office" xmlns:r="http://schemas.openxmlformats.org/officeDocument/2006/relationships" xmlns:m="http://schemas.openxmlformats.org/officeDocument/2006/math" xmlns:v="urn:schemas-microsoft-com:vml" xmlns:wp14="http://schemas.microsoft.com/office/word/2010/wordprocessingDrawing" xmlns:wp="http://schemas.openxmlformats.org/drawingml/2006/wordprocessingDrawing" xmlns:w10="urn:schemas-microsoft-com:office:word" xmlns:w="http://schemas.openxmlformats.org/wordprocessingml/2006/main" xmlns:w14="http://schemas.microsoft.com/office/word/2010/wordml" xmlns:wpg="http://schemas.microsoft.com/office/word/2010/wordprocessingGroup" xmlns:wpi="http://schemas.microsoft.com/office/word/2010/wordprocessingInk" xmlns:wne="http://schemas.microsoft.com/office/word/2006/wordml" xmlns:wps="http://schemas.microsoft.com/office/word/2010/wordprocessingShape" mc:Ignorable="w14 wp14">
-  <w:abstractNum w:abstractNumId="0">
+<w:numbering xmlns:wpc="http://schemas.microsoft.com/office/word/2010/wordprocessingCanvas" xmlns:cx="http://schemas.microsoft.com/office/drawing/2014/chartex" xmlns:cx1="http://schemas.microsoft.com/office/drawing/2015/9/8/chartex" xmlns:cx2="http://schemas.microsoft.com/office/drawing/2015/10/21/chartex" xmlns:cx3="http://schemas.microsoft.com/office/drawing/2016/5/9/chartex" xmlns:cx4="http://schemas.microsoft.com/office/drawing/2016/5/10/chartex" xmlns:cx5="http://schemas.microsoft.com/office/drawing/2016/5/11/chartex" xmlns:cx6="http://schemas.microsoft.com/office/drawing/2016/5/12/chartex" xmlns:cx7="http://schemas.microsoft.com/office/drawing/2016/5/13/chartex" xmlns:cx8="http://schemas.microsoft.com/office/drawing/2016/5/14/chartex" xmlns:mc="http://schemas.openxmlformats.org/markup-compatibility/2006" xmlns:aink="http://schemas.microsoft.com/office/drawing/2016/ink" xmlns:am3d="http://schemas.microsoft.com/office/drawing/2017/model3d" xmlns:o="urn:schemas-microsoft-com:office:office" xmlns:r="http://schemas.openxmlformats.org/officeDocument/2006/relationships" xmlns:m="http://schemas.openxmlformats.org/officeDocument/2006/math" xmlns:v="urn:schemas-microsoft-com:vml" xmlns:wp14="http://schemas.microsoft.com/office/word/2010/wordprocessingDrawing" xmlns:wp="http://schemas.openxmlformats.org/drawingml/2006/wordprocessingDrawing" xmlns:w10="urn:schemas-microsoft-com:office:word" xmlns:w="http://schemas.openxmlformats.org/wordprocessingml/2006/main" xmlns:w14="http://schemas.microsoft.com/office/word/2010/wordml" xmlns:w15="http://schemas.microsoft.com/office/word/2012/wordml" xmlns:w16cid="http://schemas.microsoft.com/office/word/2016/wordml/cid" xmlns:w16se="http://schemas.microsoft.com/office/word/2015/wordml/symex" xmlns:wpg="http://schemas.microsoft.com/office/word/2010/wordprocessingGroup" xmlns:wpi="http://schemas.microsoft.com/office/word/2010/wordprocessingInk" xmlns:wne="http://schemas.microsoft.com/office/word/2006/wordml" xmlns:wps="http://schemas.microsoft.com/office/word/2010/wordprocessingShape" mc:Ignorable="w14 w15 w16se w16cid wp14">
+  <w:abstractNum w:abstractNumId="0" w15:restartNumberingAfterBreak="0">
     <w:nsid w:val="029424CF"/>
     <w:multiLevelType w:val="hybridMultilevel"/>
     <w:tmpl w:val="B78263E4"/>
@@ -6660,7 +6076,7 @@
       </w:rPr>
     </w:lvl>
   </w:abstractNum>
-  <w:abstractNum w:abstractNumId="1">
+  <w:abstractNum w:abstractNumId="1" w15:restartNumberingAfterBreak="0">
     <w:nsid w:val="07D51C13"/>
     <w:multiLevelType w:val="hybridMultilevel"/>
     <w:tmpl w:val="FCF28346"/>
@@ -6746,7 +6162,7 @@
       </w:pPr>
     </w:lvl>
   </w:abstractNum>
-  <w:abstractNum w:abstractNumId="2">
+  <w:abstractNum w:abstractNumId="2" w15:restartNumberingAfterBreak="0">
     <w:nsid w:val="141E76D4"/>
     <w:multiLevelType w:val="hybridMultilevel"/>
     <w:tmpl w:val="EF08CED4"/>
@@ -6832,7 +6248,7 @@
       </w:pPr>
     </w:lvl>
   </w:abstractNum>
-  <w:abstractNum w:abstractNumId="3">
+  <w:abstractNum w:abstractNumId="3" w15:restartNumberingAfterBreak="0">
     <w:nsid w:val="1ADA6510"/>
     <w:multiLevelType w:val="hybridMultilevel"/>
     <w:tmpl w:val="A420CB08"/>
@@ -6918,7 +6334,7 @@
       </w:pPr>
     </w:lvl>
   </w:abstractNum>
-  <w:abstractNum w:abstractNumId="4">
+  <w:abstractNum w:abstractNumId="4" w15:restartNumberingAfterBreak="0">
     <w:nsid w:val="255A270F"/>
     <w:multiLevelType w:val="hybridMultilevel"/>
     <w:tmpl w:val="C7886182"/>
@@ -7007,7 +6423,7 @@
       </w:pPr>
     </w:lvl>
   </w:abstractNum>
-  <w:abstractNum w:abstractNumId="5">
+  <w:abstractNum w:abstractNumId="5" w15:restartNumberingAfterBreak="0">
     <w:nsid w:val="2AF10AD6"/>
     <w:multiLevelType w:val="hybridMultilevel"/>
     <w:tmpl w:val="1F6CE0C6"/>
@@ -7096,7 +6512,7 @@
       </w:pPr>
     </w:lvl>
   </w:abstractNum>
-  <w:abstractNum w:abstractNumId="6">
+  <w:abstractNum w:abstractNumId="6" w15:restartNumberingAfterBreak="0">
     <w:nsid w:val="305452C4"/>
     <w:multiLevelType w:val="hybridMultilevel"/>
     <w:tmpl w:val="FCCE2DC2"/>
@@ -7182,7 +6598,7 @@
       </w:pPr>
     </w:lvl>
   </w:abstractNum>
-  <w:abstractNum w:abstractNumId="7">
+  <w:abstractNum w:abstractNumId="7" w15:restartNumberingAfterBreak="0">
     <w:nsid w:val="387346C5"/>
     <w:multiLevelType w:val="hybridMultilevel"/>
     <w:tmpl w:val="3DCAF2BE"/>
@@ -7271,7 +6687,7 @@
       </w:pPr>
     </w:lvl>
   </w:abstractNum>
-  <w:abstractNum w:abstractNumId="8">
+  <w:abstractNum w:abstractNumId="8" w15:restartNumberingAfterBreak="0">
     <w:nsid w:val="408F6A7C"/>
     <w:multiLevelType w:val="hybridMultilevel"/>
     <w:tmpl w:val="D1288F52"/>
@@ -7357,7 +6773,7 @@
       </w:pPr>
     </w:lvl>
   </w:abstractNum>
-  <w:abstractNum w:abstractNumId="9">
+  <w:abstractNum w:abstractNumId="9" w15:restartNumberingAfterBreak="0">
     <w:nsid w:val="598E573F"/>
     <w:multiLevelType w:val="hybridMultilevel"/>
     <w:tmpl w:val="95E63742"/>
@@ -7470,7 +6886,7 @@
       </w:rPr>
     </w:lvl>
   </w:abstractNum>
-  <w:abstractNum w:abstractNumId="10">
+  <w:abstractNum w:abstractNumId="10" w15:restartNumberingAfterBreak="0">
     <w:nsid w:val="5F5B6627"/>
     <w:multiLevelType w:val="hybridMultilevel"/>
     <w:tmpl w:val="16A40196"/>
@@ -7559,7 +6975,7 @@
       </w:pPr>
     </w:lvl>
   </w:abstractNum>
-  <w:abstractNum w:abstractNumId="11">
+  <w:abstractNum w:abstractNumId="11" w15:restartNumberingAfterBreak="0">
     <w:nsid w:val="5FB30E9F"/>
     <w:multiLevelType w:val="hybridMultilevel"/>
     <w:tmpl w:val="3D1844B8"/>
@@ -7672,7 +7088,7 @@
       </w:rPr>
     </w:lvl>
   </w:abstractNum>
-  <w:abstractNum w:abstractNumId="12">
+  <w:abstractNum w:abstractNumId="12" w15:restartNumberingAfterBreak="0">
     <w:nsid w:val="62226B53"/>
     <w:multiLevelType w:val="hybridMultilevel"/>
     <w:tmpl w:val="4E604998"/>
@@ -7761,7 +7177,7 @@
       </w:pPr>
     </w:lvl>
   </w:abstractNum>
-  <w:abstractNum w:abstractNumId="13">
+  <w:abstractNum w:abstractNumId="13" w15:restartNumberingAfterBreak="0">
     <w:nsid w:val="66DA0C39"/>
     <w:multiLevelType w:val="hybridMultilevel"/>
     <w:tmpl w:val="D930B79E"/>
@@ -7873,7 +7289,7 @@
       </w:rPr>
     </w:lvl>
   </w:abstractNum>
-  <w:abstractNum w:abstractNumId="14">
+  <w:abstractNum w:abstractNumId="14" w15:restartNumberingAfterBreak="0">
     <w:nsid w:val="70F961DC"/>
     <w:multiLevelType w:val="hybridMultilevel"/>
     <w:tmpl w:val="FCF28346"/>
@@ -7959,7 +7375,7 @@
       </w:pPr>
     </w:lvl>
   </w:abstractNum>
-  <w:abstractNum w:abstractNumId="15">
+  <w:abstractNum w:abstractNumId="15" w15:restartNumberingAfterBreak="0">
     <w:nsid w:val="72E05DB1"/>
     <w:multiLevelType w:val="hybridMultilevel"/>
     <w:tmpl w:val="FCB08ED6"/>
@@ -8048,7 +7464,7 @@
       </w:pPr>
     </w:lvl>
   </w:abstractNum>
-  <w:abstractNum w:abstractNumId="16">
+  <w:abstractNum w:abstractNumId="16" w15:restartNumberingAfterBreak="0">
     <w:nsid w:val="7B5075BE"/>
     <w:multiLevelType w:val="hybridMultilevel"/>
     <w:tmpl w:val="FCF28346"/>
@@ -8189,7 +7605,7 @@
 </file>
 
 <file path=word/styles.xml><?xml version="1.0" encoding="utf-8"?>
-<w:styles xmlns:mc="http://schemas.openxmlformats.org/markup-compatibility/2006" xmlns:r="http://schemas.openxmlformats.org/officeDocument/2006/relationships" xmlns:w="http://schemas.openxmlformats.org/wordprocessingml/2006/main" xmlns:w14="http://schemas.microsoft.com/office/word/2010/wordml" mc:Ignorable="w14">
+<w:styles xmlns:mc="http://schemas.openxmlformats.org/markup-compatibility/2006" xmlns:r="http://schemas.openxmlformats.org/officeDocument/2006/relationships" xmlns:w="http://schemas.openxmlformats.org/wordprocessingml/2006/main" xmlns:w14="http://schemas.microsoft.com/office/word/2010/wordml" xmlns:w15="http://schemas.microsoft.com/office/word/2012/wordml" xmlns:w16cid="http://schemas.microsoft.com/office/word/2016/wordml/cid" xmlns:w16se="http://schemas.microsoft.com/office/word/2015/wordml/symex" mc:Ignorable="w14 w15 w16se w16cid">
   <w:docDefaults>
     <w:rPrDefault>
       <w:rPr>
@@ -8205,573 +7621,383 @@
       </w:pPr>
     </w:pPrDefault>
   </w:docDefaults>
-  <w:latentStyles w:defLockedState="0" w:defUIPriority="99" w:defSemiHidden="1" w:defUnhideWhenUsed="1" w:defQFormat="0" w:count="267">
-    <w:lsdException w:name="Normal" w:semiHidden="0" w:uiPriority="0" w:unhideWhenUsed="0" w:qFormat="1"/>
-    <w:lsdException w:name="heading 1" w:semiHidden="0" w:uiPriority="9" w:unhideWhenUsed="0" w:qFormat="1"/>
-    <w:lsdException w:name="heading 2" w:uiPriority="9" w:qFormat="1"/>
-    <w:lsdException w:name="heading 3" w:uiPriority="9" w:qFormat="1"/>
-    <w:lsdException w:name="heading 4" w:uiPriority="9" w:qFormat="1"/>
-    <w:lsdException w:name="heading 5" w:uiPriority="9" w:qFormat="1"/>
-    <w:lsdException w:name="heading 6" w:uiPriority="9" w:qFormat="1"/>
-    <w:lsdException w:name="heading 7" w:uiPriority="9" w:qFormat="1"/>
-    <w:lsdException w:name="heading 8" w:uiPriority="9" w:qFormat="1"/>
-    <w:lsdException w:name="heading 9" w:uiPriority="9" w:qFormat="1"/>
-    <w:lsdException w:name="toc 1" w:uiPriority="39"/>
-    <w:lsdException w:name="toc 2" w:uiPriority="39"/>
-    <w:lsdException w:name="toc 3" w:uiPriority="39"/>
-    <w:lsdException w:name="toc 4" w:uiPriority="39"/>
-    <w:lsdException w:name="toc 5" w:uiPriority="39"/>
-    <w:lsdException w:name="toc 6" w:uiPriority="39"/>
-    <w:lsdException w:name="toc 7" w:uiPriority="39"/>
-    <w:lsdException w:name="toc 8" w:uiPriority="39"/>
-    <w:lsdException w:name="toc 9" w:uiPriority="39"/>
-    <w:lsdException w:name="caption" w:uiPriority="35" w:qFormat="1"/>
-    <w:lsdException w:name="Title" w:semiHidden="0" w:uiPriority="10" w:unhideWhenUsed="0" w:qFormat="1"/>
-    <w:lsdException w:name="Default Paragraph Font" w:uiPriority="1"/>
-    <w:lsdException w:name="Subtitle" w:semiHidden="0" w:uiPriority="11" w:unhideWhenUsed="0" w:qFormat="1"/>
-    <w:lsdException w:name="Strong" w:semiHidden="0" w:uiPriority="22" w:unhideWhenUsed="0" w:qFormat="1"/>
-    <w:lsdException w:name="Emphasis" w:semiHidden="0" w:uiPriority="20" w:unhideWhenUsed="0" w:qFormat="1"/>
-    <w:lsdException w:name="Table Grid" w:uiPriority="59"/>
-    <w:lsdException w:name="Placeholder Text" w:unhideWhenUsed="0"/>
-    <w:lsdException w:name="No Spacing" w:semiHidden="0" w:uiPriority="1" w:unhideWhenUsed="0" w:qFormat="1"/>
-    <w:lsdException w:name="Light Shading" w:semiHidden="0" w:uiPriority="60" w:unhideWhenUsed="0"/>
-    <w:lsdException w:name="Light List" w:semiHidden="0" w:uiPriority="61" w:unhideWhenUsed="0"/>
-    <w:lsdException w:name="Light Grid" w:semiHidden="0" w:uiPriority="62" w:unhideWhenUsed="0"/>
-    <w:lsdException w:name="Medium Shading 1" w:semiHidden="0" w:uiPriority="63" w:unhideWhenUsed="0"/>
-    <w:lsdException w:name="Medium Shading 2" w:semiHidden="0" w:uiPriority="64" w:unhideWhenUsed="0"/>
-    <w:lsdException w:name="Medium List 1" w:semiHidden="0" w:uiPriority="65" w:unhideWhenUsed="0"/>
-    <w:lsdException w:name="Medium List 2" w:semiHidden="0" w:uiPriority="66" w:unhideWhenUsed="0"/>
-    <w:lsdException w:name="Medium Grid 1" w:semiHidden="0" w:uiPriority="67" w:unhideWhenUsed="0"/>
-    <w:lsdException w:name="Medium Grid 2" w:semiHidden="0" w:uiPriority="68" w:unhideWhenUsed="0"/>
-    <w:lsdException w:name="Medium Grid 3" w:semiHidden="0" w:uiPriority="69" w:unhideWhenUsed="0"/>
-    <w:lsdException w:name="Dark List" w:semiHidden="0" w:uiPriority="70" w:unhideWhenUsed="0"/>
-    <w:lsdException w:name="Colorful Shading" w:semiHidden="0" w:uiPriority="71" w:unhideWhenUsed="0"/>
-    <w:lsdException w:name="Colorful List" w:semiHidden="0" w:uiPriority="72" w:unhideWhenUsed="0"/>
-    <w:lsdException w:name="Colorful Grid" w:semiHidden="0" w:uiPriority="73" w:unhideWhenUsed="0"/>
-    <w:lsdException w:name="Light Shading Accent 1" w:semiHidden="0" w:uiPriority="60" w:unhideWhenUsed="0"/>
-    <w:lsdException w:name="Light List Accent 1" w:semiHidden="0" w:uiPriority="61" w:unhideWhenUsed="0"/>
-    <w:lsdException w:name="Light Grid Accent 1" w:semiHidden="0" w:uiPriority="62" w:unhideWhenUsed="0"/>
-    <w:lsdException w:name="Medium Shading 1 Accent 1" w:semiHidden="0" w:uiPriority="63" w:unhideWhenUsed="0"/>
-    <w:lsdException w:name="Medium Shading 2 Accent 1" w:semiHidden="0" w:uiPriority="64" w:unhideWhenUsed="0"/>
-    <w:lsdException w:name="Medium List 1 Accent 1" w:semiHidden="0" w:uiPriority="65" w:unhideWhenUsed="0"/>
-    <w:lsdException w:name="Revision" w:unhideWhenUsed="0"/>
-    <w:lsdException w:name="List Paragraph" w:semiHidden="0" w:uiPriority="34" w:unhideWhenUsed="0" w:qFormat="1"/>
-    <w:lsdException w:name="Quote" w:semiHidden="0" w:uiPriority="29" w:unhideWhenUsed="0" w:qFormat="1"/>
-    <w:lsdException w:name="Intense Quote" w:semiHidden="0" w:uiPriority="30" w:unhideWhenUsed="0" w:qFormat="1"/>
-    <w:lsdException w:name="Medium List 2 Accent 1" w:semiHidden="0" w:uiPriority="66" w:unhideWhenUsed="0"/>
-    <w:lsdException w:name="Medium Grid 1 Accent 1" w:semiHidden="0" w:uiPriority="67" w:unhideWhenUsed="0"/>
-    <w:lsdException w:name="Medium Grid 2 Accent 1" w:semiHidden="0" w:uiPriority="68" w:unhideWhenUsed="0"/>
-    <w:lsdException w:name="Medium Grid 3 Accent 1" w:semiHidden="0" w:uiPriority="69" w:unhideWhenUsed="0"/>
-    <w:lsdException w:name="Dark List Accent 1" w:semiHidden="0" w:uiPriority="70" w:unhideWhenUsed="0"/>
-    <w:lsdException w:name="Colorful Shading Accent 1" w:semiHidden="0" w:uiPriority="71" w:unhideWhenUsed="0"/>
-    <w:lsdException w:name="Colorful List Accent 1" w:semiHidden="0" w:uiPriority="72" w:unhideWhenUsed="0"/>
-    <w:lsdException w:name="Colorful Grid Accent 1" w:semiHidden="0" w:uiPriority="73" w:unhideWhenUsed="0"/>
-    <w:lsdException w:name="Light Shading Accent 2" w:semiHidden="0" w:uiPriority="60" w:unhideWhenUsed="0"/>
-    <w:lsdException w:name="Light List Accent 2" w:semiHidden="0" w:uiPriority="61" w:unhideWhenUsed="0"/>
-    <w:lsdException w:name="Light Grid Accent 2" w:semiHidden="0" w:uiPriority="62" w:unhideWhenUsed="0"/>
-    <w:lsdException w:name="Medium Shading 1 Accent 2" w:semiHidden="0" w:uiPriority="63" w:unhideWhenUsed="0"/>
-    <w:lsdException w:name="Medium Shading 2 Accent 2" w:semiHidden="0" w:uiPriority="64" w:unhideWhenUsed="0"/>
-    <w:lsdException w:name="Medium List 1 Accent 2" w:semiHidden="0" w:uiPriority="65" w:unhideWhenUsed="0"/>
-    <w:lsdException w:name="Medium List 2 Accent 2" w:semiHidden="0" w:uiPriority="66" w:unhideWhenUsed="0"/>
-    <w:lsdException w:name="Medium Grid 1 Accent 2" w:semiHidden="0" w:uiPriority="67" w:unhideWhenUsed="0"/>
-    <w:lsdException w:name="Medium Grid 2 Accent 2" w:semiHidden="0" w:uiPriority="68" w:unhideWhenUsed="0"/>
-    <w:lsdException w:name="Medium Grid 3 Accent 2" w:semiHidden="0" w:uiPriority="69" w:unhideWhenUsed="0"/>
-    <w:lsdException w:name="Dark List Accent 2" w:semiHidden="0" w:uiPriority="70" w:unhideWhenUsed="0"/>
-    <w:lsdException w:name="Colorful Shading Accent 2" w:semiHidden="0" w:uiPriority="71" w:unhideWhenUsed="0"/>
-    <w:lsdException w:name="Colorful List Accent 2" w:semiHidden="0" w:uiPriority="72" w:unhideWhenUsed="0"/>
-    <w:lsdException w:name="Colorful Grid Accent 2" w:semiHidden="0" w:uiPriority="73" w:unhideWhenUsed="0"/>
-    <w:lsdException w:name="Light Shading Accent 3" w:semiHidden="0" w:uiPriority="60" w:unhideWhenUsed="0"/>
-    <w:lsdException w:name="Light List Accent 3" w:semiHidden="0" w:uiPriority="61" w:unhideWhenUsed="0"/>
-    <w:lsdException w:name="Light Grid Accent 3" w:semiHidden="0" w:uiPriority="62" w:unhideWhenUsed="0"/>
-    <w:lsdException w:name="Medium Shading 1 Accent 3" w:semiHidden="0" w:uiPriority="63" w:unhideWhenUsed="0"/>
-    <w:lsdException w:name="Medium Shading 2 Accent 3" w:semiHidden="0" w:uiPriority="64" w:unhideWhenUsed="0"/>
-    <w:lsdException w:name="Medium List 1 Accent 3" w:semiHidden="0" w:uiPriority="65" w:unhideWhenUsed="0"/>
-    <w:lsdException w:name="Medium List 2 Accent 3" w:semiHidden="0" w:uiPriority="66" w:unhideWhenUsed="0"/>
-    <w:lsdException w:name="Medium Grid 1 Accent 3" w:semiHidden="0" w:uiPriority="67" w:unhideWhenUsed="0"/>
-    <w:lsdException w:name="Medium Grid 2 Accent 3" w:semiHidden="0" w:uiPriority="68" w:unhideWhenUsed="0"/>
-    <w:lsdException w:name="Medium Grid 3 Accent 3" w:semiHidden="0" w:uiPriority="69" w:unhideWhenUsed="0"/>
-    <w:lsdException w:name="Dark List Accent 3" w:semiHidden="0" w:uiPriority="70" w:unhideWhenUsed="0"/>
-    <w:lsdException w:name="Colorful Shading Accent 3" w:semiHidden="0" w:uiPriority="71" w:unhideWhenUsed="0"/>
-    <w:lsdException w:name="Colorful List Accent 3" w:semiHidden="0" w:uiPriority="72" w:unhideWhenUsed="0"/>
-    <w:lsdException w:name="Colorful Grid Accent 3" w:semiHidden="0" w:uiPriority="73" w:unhideWhenUsed="0"/>
-    <w:lsdException w:name="Light Shading Accent 4" w:semiHidden="0" w:uiPriority="60" w:unhideWhenUsed="0"/>
-    <w:lsdException w:name="Light List Accent 4" w:semiHidden="0" w:uiPriority="61" w:unhideWhenUsed="0"/>
-    <w:lsdException w:name="Light Grid Accent 4" w:semiHidden="0" w:uiPriority="62" w:unhideWhenUsed="0"/>
-    <w:lsdException w:name="Medium Shading 1 Accent 4" w:semiHidden="0" w:uiPriority="63" w:unhideWhenUsed="0"/>
-    <w:lsdException w:name="Medium Shading 2 Accent 4" w:semiHidden="0" w:uiPriority="64" w:unhideWhenUsed="0"/>
-    <w:lsdException w:name="Medium List 1 Accent 4" w:semiHidden="0" w:uiPriority="65" w:unhideWhenUsed="0"/>
-    <w:lsdException w:name="Medium List 2 Accent 4" w:semiHidden="0" w:uiPriority="66" w:unhideWhenUsed="0"/>
-    <w:lsdException w:name="Medium Grid 1 Accent 4" w:semiHidden="0" w:uiPriority="67" w:unhideWhenUsed="0"/>
-    <w:lsdException w:name="Medium Grid 2 Accent 4" w:semiHidden="0" w:uiPriority="68" w:unhideWhenUsed="0"/>
-    <w:lsdException w:name="Medium Grid 3 Accent 4" w:semiHidden="0" w:uiPriority="69" w:unhideWhenUsed="0"/>
-    <w:lsdException w:name="Dark List Accent 4" w:semiHidden="0" w:uiPriority="70" w:unhideWhenUsed="0"/>
-    <w:lsdException w:name="Colorful Shading Accent 4" w:semiHidden="0" w:uiPriority="71" w:unhideWhenUsed="0"/>
-    <w:lsdException w:name="Colorful List Accent 4" w:semiHidden="0" w:uiPriority="72" w:unhideWhenUsed="0"/>
-    <w:lsdException w:name="Colorful Grid Accent 4" w:semiHidden="0" w:uiPriority="73" w:unhideWhenUsed="0"/>
-    <w:lsdException w:name="Light Shading Accent 5" w:semiHidden="0" w:uiPriority="60" w:unhideWhenUsed="0"/>
-    <w:lsdException w:name="Light List Accent 5" w:semiHidden="0" w:uiPriority="61" w:unhideWhenUsed="0"/>
-    <w:lsdException w:name="Light Grid Accent 5" w:semiHidden="0" w:uiPriority="62" w:unhideWhenUsed="0"/>
-    <w:lsdException w:name="Medium Shading 1 Accent 5" w:semiHidden="0" w:uiPriority="63" w:unhideWhenUsed="0"/>
-    <w:lsdException w:name="Medium Shading 2 Accent 5" w:semiHidden="0" w:uiPriority="64" w:unhideWhenUsed="0"/>
-    <w:lsdException w:name="Medium List 1 Accent 5" w:semiHidden="0" w:uiPriority="65" w:unhideWhenUsed="0"/>
-    <w:lsdException w:name="Medium List 2 Accent 5" w:semiHidden="0" w:uiPriority="66" w:unhideWhenUsed="0"/>
-    <w:lsdException w:name="Medium Grid 1 Accent 5" w:semiHidden="0" w:uiPriority="67" w:unhideWhenUsed="0"/>
-    <w:lsdException w:name="Medium Grid 2 Accent 5" w:semiHidden="0" w:uiPriority="68" w:unhideWhenUsed="0"/>
-    <w:lsdException w:name="Medium Grid 3 Accent 5" w:semiHidden="0" w:uiPriority="69" w:unhideWhenUsed="0"/>
-    <w:lsdException w:name="Dark List Accent 5" w:semiHidden="0" w:uiPriority="70" w:unhideWhenUsed="0"/>
-    <w:lsdException w:name="Colorful Shading Accent 5" w:semiHidden="0" w:uiPriority="71" w:unhideWhenUsed="0"/>
-    <w:lsdException w:name="Colorful List Accent 5" w:semiHidden="0" w:uiPriority="72" w:unhideWhenUsed="0"/>
-    <w:lsdException w:name="Colorful Grid Accent 5" w:semiHidden="0" w:uiPriority="73" w:unhideWhenUsed="0"/>
-    <w:lsdException w:name="Light Shading Accent 6" w:semiHidden="0" w:uiPriority="60" w:unhideWhenUsed="0"/>
-    <w:lsdException w:name="Light List Accent 6" w:semiHidden="0" w:uiPriority="61" w:unhideWhenUsed="0"/>
-    <w:lsdException w:name="Light Grid Accent 6" w:semiHidden="0" w:uiPriority="62" w:unhideWhenUsed="0"/>
-    <w:lsdException w:name="Medium Shading 1 Accent 6" w:semiHidden="0" w:uiPriority="63" w:unhideWhenUsed="0"/>
-    <w:lsdException w:name="Medium Shading 2 Accent 6" w:semiHidden="0" w:uiPriority="64" w:unhideWhenUsed="0"/>
-    <w:lsdException w:name="Medium List 1 Accent 6" w:semiHidden="0" w:uiPriority="65" w:unhideWhenUsed="0"/>
-    <w:lsdException w:name="Medium List 2 Accent 6" w:semiHidden="0" w:uiPriority="66" w:unhideWhenUsed="0"/>
-    <w:lsdException w:name="Medium Grid 1 Accent 6" w:semiHidden="0" w:uiPriority="67" w:unhideWhenUsed="0"/>
-    <w:lsdException w:name="Medium Grid 2 Accent 6" w:semiHidden="0" w:uiPriority="68" w:unhideWhenUsed="0"/>
-    <w:lsdException w:name="Medium Grid 3 Accent 6" w:semiHidden="0" w:uiPriority="69" w:unhideWhenUsed="0"/>
-    <w:lsdException w:name="Dark List Accent 6" w:semiHidden="0" w:uiPriority="70" w:unhideWhenUsed="0"/>
-    <w:lsdException w:name="Colorful Shading Accent 6" w:semiHidden="0" w:uiPriority="71" w:unhideWhenUsed="0"/>
-    <w:lsdException w:name="Colorful List Accent 6" w:semiHidden="0" w:uiPriority="72" w:unhideWhenUsed="0"/>
-    <w:lsdException w:name="Colorful Grid Accent 6" w:semiHidden="0" w:uiPriority="73" w:unhideWhenUsed="0"/>
-    <w:lsdException w:name="Subtle Emphasis" w:semiHidden="0" w:uiPriority="19" w:unhideWhenUsed="0" w:qFormat="1"/>
-    <w:lsdException w:name="Intense Emphasis" w:semiHidden="0" w:uiPriority="21" w:unhideWhenUsed="0" w:qFormat="1"/>
-    <w:lsdException w:name="Subtle Reference" w:semiHidden="0" w:uiPriority="31" w:unhideWhenUsed="0" w:qFormat="1"/>
-    <w:lsdException w:name="Intense Reference" w:semiHidden="0" w:uiPriority="32" w:unhideWhenUsed="0" w:qFormat="1"/>
-    <w:lsdException w:name="Book Title" w:semiHidden="0" w:uiPriority="33" w:unhideWhenUsed="0" w:qFormat="1"/>
-    <w:lsdException w:name="Bibliography" w:uiPriority="37"/>
-    <w:lsdException w:name="TOC Heading" w:uiPriority="39" w:qFormat="1"/>
-  </w:latentStyles>
-  <w:style w:type="paragraph" w:default="1" w:styleId="Normal">
-    <w:name w:val="Normal"/>
-    <w:qFormat/>
-  </w:style>
-  <w:style w:type="paragraph" w:styleId="Heading1">
-    <w:name w:val="heading 1"/>
-    <w:basedOn w:val="Normal"/>
-    <w:next w:val="Normal"/>
-    <w:link w:val="Heading1Char"/>
-    <w:uiPriority w:val="9"/>
-    <w:qFormat/>
-    <w:rsid w:val="00707B0F"/>
-    <w:pPr>
-      <w:keepNext/>
-      <w:keepLines/>
-      <w:spacing w:before="480" w:after="0"/>
-      <w:outlineLvl w:val="0"/>
-    </w:pPr>
-    <w:rPr>
-      <w:rFonts w:asciiTheme="majorHAnsi" w:eastAsiaTheme="majorEastAsia" w:hAnsiTheme="majorHAnsi" w:cstheme="majorBidi"/>
-      <w:b/>
-      <w:bCs/>
-      <w:color w:val="365F91" w:themeColor="accent1" w:themeShade="BF"/>
-      <w:sz w:val="28"/>
-      <w:szCs w:val="28"/>
-    </w:rPr>
-  </w:style>
-  <w:style w:type="paragraph" w:styleId="Heading2">
-    <w:name w:val="heading 2"/>
-    <w:basedOn w:val="Normal"/>
-    <w:next w:val="Normal"/>
-    <w:link w:val="Heading2Char"/>
-    <w:uiPriority w:val="9"/>
-    <w:unhideWhenUsed/>
-    <w:qFormat/>
-    <w:rsid w:val="00707B0F"/>
-    <w:pPr>
-      <w:keepNext/>
-      <w:keepLines/>
-      <w:spacing w:before="200" w:after="0"/>
-      <w:outlineLvl w:val="1"/>
-    </w:pPr>
-    <w:rPr>
-      <w:rFonts w:asciiTheme="majorHAnsi" w:eastAsiaTheme="majorEastAsia" w:hAnsiTheme="majorHAnsi" w:cstheme="majorBidi"/>
-      <w:b/>
-      <w:bCs/>
-      <w:color w:val="4F81BD" w:themeColor="accent1"/>
-      <w:sz w:val="26"/>
-      <w:szCs w:val="26"/>
-    </w:rPr>
-  </w:style>
-  <w:style w:type="paragraph" w:styleId="Heading3">
-    <w:name w:val="heading 3"/>
-    <w:basedOn w:val="Normal"/>
-    <w:next w:val="Normal"/>
-    <w:link w:val="Heading3Char"/>
-    <w:uiPriority w:val="9"/>
-    <w:unhideWhenUsed/>
-    <w:qFormat/>
-    <w:rsid w:val="00B707AD"/>
-    <w:pPr>
-      <w:keepNext/>
-      <w:keepLines/>
-      <w:spacing w:before="200" w:after="0"/>
-      <w:outlineLvl w:val="2"/>
-    </w:pPr>
-    <w:rPr>
-      <w:rFonts w:asciiTheme="majorHAnsi" w:eastAsiaTheme="majorEastAsia" w:hAnsiTheme="majorHAnsi" w:cstheme="majorBidi"/>
-      <w:b/>
-      <w:bCs/>
-      <w:color w:val="4F81BD" w:themeColor="accent1"/>
-    </w:rPr>
-  </w:style>
-  <w:style w:type="character" w:default="1" w:styleId="DefaultParagraphFont">
-    <w:name w:val="Default Paragraph Font"/>
-    <w:uiPriority w:val="1"/>
-    <w:semiHidden/>
-    <w:unhideWhenUsed/>
-  </w:style>
-  <w:style w:type="table" w:default="1" w:styleId="TableNormal">
-    <w:name w:val="Normal Table"/>
-    <w:uiPriority w:val="99"/>
-    <w:semiHidden/>
-    <w:unhideWhenUsed/>
-    <w:tblPr>
-      <w:tblInd w:w="0" w:type="dxa"/>
-      <w:tblCellMar>
-        <w:top w:w="0" w:type="dxa"/>
-        <w:left w:w="108" w:type="dxa"/>
-        <w:bottom w:w="0" w:type="dxa"/>
-        <w:right w:w="108" w:type="dxa"/>
-      </w:tblCellMar>
-    </w:tblPr>
-  </w:style>
-  <w:style w:type="numbering" w:default="1" w:styleId="NoList">
-    <w:name w:val="No List"/>
-    <w:uiPriority w:val="99"/>
-    <w:semiHidden/>
-    <w:unhideWhenUsed/>
-  </w:style>
-  <w:style w:type="character" w:customStyle="1" w:styleId="Heading1Char">
-    <w:name w:val="Heading 1 Char"/>
-    <w:basedOn w:val="DefaultParagraphFont"/>
-    <w:link w:val="Heading1"/>
-    <w:uiPriority w:val="9"/>
-    <w:rsid w:val="00707B0F"/>
-    <w:rPr>
-      <w:rFonts w:asciiTheme="majorHAnsi" w:eastAsiaTheme="majorEastAsia" w:hAnsiTheme="majorHAnsi" w:cstheme="majorBidi"/>
-      <w:b/>
-      <w:bCs/>
-      <w:color w:val="365F91" w:themeColor="accent1" w:themeShade="BF"/>
-      <w:sz w:val="28"/>
-      <w:szCs w:val="28"/>
-    </w:rPr>
-  </w:style>
-  <w:style w:type="character" w:customStyle="1" w:styleId="Heading2Char">
-    <w:name w:val="Heading 2 Char"/>
-    <w:basedOn w:val="DefaultParagraphFont"/>
-    <w:link w:val="Heading2"/>
-    <w:uiPriority w:val="9"/>
-    <w:rsid w:val="00707B0F"/>
-    <w:rPr>
-      <w:rFonts w:asciiTheme="majorHAnsi" w:eastAsiaTheme="majorEastAsia" w:hAnsiTheme="majorHAnsi" w:cstheme="majorBidi"/>
-      <w:b/>
-      <w:bCs/>
-      <w:color w:val="4F81BD" w:themeColor="accent1"/>
-      <w:sz w:val="26"/>
-      <w:szCs w:val="26"/>
-    </w:rPr>
-  </w:style>
-  <w:style w:type="paragraph" w:styleId="ListParagraph">
-    <w:name w:val="List Paragraph"/>
-    <w:basedOn w:val="Normal"/>
-    <w:uiPriority w:val="34"/>
-    <w:qFormat/>
-    <w:rsid w:val="00707B0F"/>
-    <w:pPr>
-      <w:ind w:left="720"/>
-      <w:contextualSpacing/>
-    </w:pPr>
-  </w:style>
-  <w:style w:type="character" w:styleId="Hyperlink">
-    <w:name w:val="Hyperlink"/>
-    <w:basedOn w:val="DefaultParagraphFont"/>
-    <w:uiPriority w:val="99"/>
-    <w:unhideWhenUsed/>
-    <w:rsid w:val="002007FD"/>
-    <w:rPr>
-      <w:color w:val="0000FF"/>
-      <w:u w:val="single"/>
-    </w:rPr>
-  </w:style>
-  <w:style w:type="character" w:customStyle="1" w:styleId="Heading3Char">
-    <w:name w:val="Heading 3 Char"/>
-    <w:basedOn w:val="DefaultParagraphFont"/>
-    <w:link w:val="Heading3"/>
-    <w:uiPriority w:val="9"/>
-    <w:rsid w:val="00B707AD"/>
-    <w:rPr>
-      <w:rFonts w:asciiTheme="majorHAnsi" w:eastAsiaTheme="majorEastAsia" w:hAnsiTheme="majorHAnsi" w:cstheme="majorBidi"/>
-      <w:b/>
-      <w:bCs/>
-      <w:color w:val="4F81BD" w:themeColor="accent1"/>
-    </w:rPr>
-  </w:style>
-  <w:style w:type="paragraph" w:styleId="BalloonText">
-    <w:name w:val="Balloon Text"/>
-    <w:basedOn w:val="Normal"/>
-    <w:link w:val="BalloonTextChar"/>
-    <w:uiPriority w:val="99"/>
-    <w:semiHidden/>
-    <w:unhideWhenUsed/>
-    <w:rsid w:val="00052791"/>
-    <w:pPr>
-      <w:spacing w:after="0" w:line="240" w:lineRule="auto"/>
-    </w:pPr>
-    <w:rPr>
-      <w:rFonts w:ascii="Tahoma" w:hAnsi="Tahoma" w:cs="Tahoma"/>
-      <w:sz w:val="16"/>
-      <w:szCs w:val="16"/>
-    </w:rPr>
-  </w:style>
-  <w:style w:type="character" w:customStyle="1" w:styleId="BalloonTextChar">
-    <w:name w:val="Balloon Text Char"/>
-    <w:basedOn w:val="DefaultParagraphFont"/>
-    <w:link w:val="BalloonText"/>
-    <w:uiPriority w:val="99"/>
-    <w:semiHidden/>
-    <w:rsid w:val="00052791"/>
-    <w:rPr>
-      <w:rFonts w:ascii="Tahoma" w:hAnsi="Tahoma" w:cs="Tahoma"/>
-      <w:sz w:val="16"/>
-      <w:szCs w:val="16"/>
-    </w:rPr>
-  </w:style>
-  <w:style w:type="paragraph" w:styleId="HTMLPreformatted">
-    <w:name w:val="HTML Preformatted"/>
-    <w:basedOn w:val="Normal"/>
-    <w:link w:val="HTMLPreformattedChar"/>
-    <w:uiPriority w:val="99"/>
-    <w:semiHidden/>
-    <w:unhideWhenUsed/>
-    <w:rsid w:val="0090634B"/>
-    <w:pPr>
-      <w:tabs>
-        <w:tab w:val="left" w:pos="916"/>
-        <w:tab w:val="left" w:pos="1832"/>
-        <w:tab w:val="left" w:pos="2748"/>
-        <w:tab w:val="left" w:pos="3664"/>
-        <w:tab w:val="left" w:pos="4580"/>
-        <w:tab w:val="left" w:pos="5496"/>
-        <w:tab w:val="left" w:pos="6412"/>
-        <w:tab w:val="left" w:pos="7328"/>
-        <w:tab w:val="left" w:pos="8244"/>
-        <w:tab w:val="left" w:pos="9160"/>
-        <w:tab w:val="left" w:pos="10076"/>
-        <w:tab w:val="left" w:pos="10992"/>
-        <w:tab w:val="left" w:pos="11908"/>
-        <w:tab w:val="left" w:pos="12824"/>
-        <w:tab w:val="left" w:pos="13740"/>
-        <w:tab w:val="left" w:pos="14656"/>
-      </w:tabs>
-      <w:spacing w:after="0" w:line="240" w:lineRule="auto"/>
-    </w:pPr>
-    <w:rPr>
-      <w:rFonts w:ascii="Courier New" w:eastAsia="Times New Roman" w:hAnsi="Courier New" w:cs="Courier New"/>
-      <w:sz w:val="20"/>
-      <w:szCs w:val="20"/>
-      <w:lang w:eastAsia="nb-NO"/>
-    </w:rPr>
-  </w:style>
-  <w:style w:type="character" w:customStyle="1" w:styleId="HTMLPreformattedChar">
-    <w:name w:val="HTML Preformatted Char"/>
-    <w:basedOn w:val="DefaultParagraphFont"/>
-    <w:link w:val="HTMLPreformatted"/>
-    <w:uiPriority w:val="99"/>
-    <w:semiHidden/>
-    <w:rsid w:val="0090634B"/>
-    <w:rPr>
-      <w:rFonts w:ascii="Courier New" w:eastAsia="Times New Roman" w:hAnsi="Courier New" w:cs="Courier New"/>
-      <w:sz w:val="20"/>
-      <w:szCs w:val="20"/>
-      <w:lang w:eastAsia="nb-NO"/>
-    </w:rPr>
-  </w:style>
-  <w:style w:type="character" w:styleId="HTMLCode">
-    <w:name w:val="HTML Code"/>
-    <w:basedOn w:val="DefaultParagraphFont"/>
-    <w:uiPriority w:val="99"/>
-    <w:semiHidden/>
-    <w:unhideWhenUsed/>
-    <w:rsid w:val="0090634B"/>
-    <w:rPr>
-      <w:rFonts w:ascii="Courier New" w:eastAsia="Times New Roman" w:hAnsi="Courier New" w:cs="Courier New"/>
-      <w:sz w:val="20"/>
-      <w:szCs w:val="20"/>
-    </w:rPr>
-  </w:style>
-  <w:style w:type="character" w:styleId="FollowedHyperlink">
-    <w:name w:val="FollowedHyperlink"/>
-    <w:basedOn w:val="DefaultParagraphFont"/>
-    <w:uiPriority w:val="99"/>
-    <w:semiHidden/>
-    <w:unhideWhenUsed/>
-    <w:rsid w:val="00BC76B3"/>
-    <w:rPr>
-      <w:color w:val="800080" w:themeColor="followedHyperlink"/>
-      <w:u w:val="single"/>
-    </w:rPr>
-  </w:style>
-</w:styles>
-</file>
-
-<file path=word/stylesWithEffects.xml><?xml version="1.0" encoding="utf-8"?>
-<w:styles xmlns:wpc="http://schemas.microsoft.com/office/word/2010/wordprocessingCanvas" xmlns:mc="http://schemas.openxmlformats.org/markup-compatibility/2006" xmlns:o="urn:schemas-microsoft-com:office:office" xmlns:r="http://schemas.openxmlformats.org/officeDocument/2006/relationships" xmlns:m="http://schemas.openxmlformats.org/officeDocument/2006/math" xmlns:v="urn:schemas-microsoft-com:vml" xmlns:wp14="http://schemas.microsoft.com/office/word/2010/wordprocessingDrawing" xmlns:wp="http://schemas.openxmlformats.org/drawingml/2006/wordprocessingDrawing" xmlns:w10="urn:schemas-microsoft-com:office:word" xmlns:w="http://schemas.openxmlformats.org/wordprocessingml/2006/main" xmlns:w14="http://schemas.microsoft.com/office/word/2010/wordml" xmlns:wpg="http://schemas.microsoft.com/office/word/2010/wordprocessingGroup" xmlns:wpi="http://schemas.microsoft.com/office/word/2010/wordprocessingInk" xmlns:wne="http://schemas.microsoft.com/office/word/2006/wordml" xmlns:wps="http://schemas.microsoft.com/office/word/2010/wordprocessingShape" mc:Ignorable="w14 wp14">
-  <w:docDefaults>
-    <w:rPrDefault>
-      <w:rPr>
-        <w:rFonts w:asciiTheme="minorHAnsi" w:eastAsiaTheme="minorHAnsi" w:hAnsiTheme="minorHAnsi" w:cstheme="minorBidi"/>
-        <w:sz w:val="22"/>
-        <w:szCs w:val="22"/>
-        <w:lang w:val="nb-NO" w:eastAsia="en-US" w:bidi="ar-SA"/>
-      </w:rPr>
-    </w:rPrDefault>
-    <w:pPrDefault>
-      <w:pPr>
-        <w:spacing w:after="200" w:line="276" w:lineRule="auto"/>
-      </w:pPr>
-    </w:pPrDefault>
-  </w:docDefaults>
-  <w:latentStyles w:defLockedState="0" w:defUIPriority="99" w:defSemiHidden="1" w:defUnhideWhenUsed="1" w:defQFormat="0" w:count="267">
-    <w:lsdException w:name="Normal" w:semiHidden="0" w:uiPriority="0" w:unhideWhenUsed="0" w:qFormat="1"/>
-    <w:lsdException w:name="heading 1" w:semiHidden="0" w:uiPriority="9" w:unhideWhenUsed="0" w:qFormat="1"/>
-    <w:lsdException w:name="heading 2" w:uiPriority="9" w:qFormat="1"/>
-    <w:lsdException w:name="heading 3" w:uiPriority="9" w:qFormat="1"/>
-    <w:lsdException w:name="heading 4" w:uiPriority="9" w:qFormat="1"/>
-    <w:lsdException w:name="heading 5" w:uiPriority="9" w:qFormat="1"/>
-    <w:lsdException w:name="heading 6" w:uiPriority="9" w:qFormat="1"/>
-    <w:lsdException w:name="heading 7" w:uiPriority="9" w:qFormat="1"/>
-    <w:lsdException w:name="heading 8" w:uiPriority="9" w:qFormat="1"/>
-    <w:lsdException w:name="heading 9" w:uiPriority="9" w:qFormat="1"/>
-    <w:lsdException w:name="toc 1" w:uiPriority="39"/>
-    <w:lsdException w:name="toc 2" w:uiPriority="39"/>
-    <w:lsdException w:name="toc 3" w:uiPriority="39"/>
-    <w:lsdException w:name="toc 4" w:uiPriority="39"/>
-    <w:lsdException w:name="toc 5" w:uiPriority="39"/>
-    <w:lsdException w:name="toc 6" w:uiPriority="39"/>
-    <w:lsdException w:name="toc 7" w:uiPriority="39"/>
-    <w:lsdException w:name="toc 8" w:uiPriority="39"/>
-    <w:lsdException w:name="toc 9" w:uiPriority="39"/>
-    <w:lsdException w:name="caption" w:uiPriority="35" w:qFormat="1"/>
-    <w:lsdException w:name="Title" w:semiHidden="0" w:uiPriority="10" w:unhideWhenUsed="0" w:qFormat="1"/>
-    <w:lsdException w:name="Default Paragraph Font" w:uiPriority="1"/>
-    <w:lsdException w:name="Subtitle" w:semiHidden="0" w:uiPriority="11" w:unhideWhenUsed="0" w:qFormat="1"/>
-    <w:lsdException w:name="Strong" w:semiHidden="0" w:uiPriority="22" w:unhideWhenUsed="0" w:qFormat="1"/>
-    <w:lsdException w:name="Emphasis" w:semiHidden="0" w:uiPriority="20" w:unhideWhenUsed="0" w:qFormat="1"/>
-    <w:lsdException w:name="Table Grid" w:uiPriority="59"/>
-    <w:lsdException w:name="Placeholder Text" w:unhideWhenUsed="0"/>
-    <w:lsdException w:name="No Spacing" w:semiHidden="0" w:uiPriority="1" w:unhideWhenUsed="0" w:qFormat="1"/>
-    <w:lsdException w:name="Light Shading" w:semiHidden="0" w:uiPriority="60" w:unhideWhenUsed="0"/>
-    <w:lsdException w:name="Light List" w:semiHidden="0" w:uiPriority="61" w:unhideWhenUsed="0"/>
-    <w:lsdException w:name="Light Grid" w:semiHidden="0" w:uiPriority="62" w:unhideWhenUsed="0"/>
-    <w:lsdException w:name="Medium Shading 1" w:semiHidden="0" w:uiPriority="63" w:unhideWhenUsed="0"/>
-    <w:lsdException w:name="Medium Shading 2" w:semiHidden="0" w:uiPriority="64" w:unhideWhenUsed="0"/>
-    <w:lsdException w:name="Medium List 1" w:semiHidden="0" w:uiPriority="65" w:unhideWhenUsed="0"/>
-    <w:lsdException w:name="Medium List 2" w:semiHidden="0" w:uiPriority="66" w:unhideWhenUsed="0"/>
-    <w:lsdException w:name="Medium Grid 1" w:semiHidden="0" w:uiPriority="67" w:unhideWhenUsed="0"/>
-    <w:lsdException w:name="Medium Grid 2" w:semiHidden="0" w:uiPriority="68" w:unhideWhenUsed="0"/>
-    <w:lsdException w:name="Medium Grid 3" w:semiHidden="0" w:uiPriority="69" w:unhideWhenUsed="0"/>
-    <w:lsdException w:name="Dark List" w:semiHidden="0" w:uiPriority="70" w:unhideWhenUsed="0"/>
-    <w:lsdException w:name="Colorful Shading" w:semiHidden="0" w:uiPriority="71" w:unhideWhenUsed="0"/>
-    <w:lsdException w:name="Colorful List" w:semiHidden="0" w:uiPriority="72" w:unhideWhenUsed="0"/>
-    <w:lsdException w:name="Colorful Grid" w:semiHidden="0" w:uiPriority="73" w:unhideWhenUsed="0"/>
-    <w:lsdException w:name="Light Shading Accent 1" w:semiHidden="0" w:uiPriority="60" w:unhideWhenUsed="0"/>
-    <w:lsdException w:name="Light List Accent 1" w:semiHidden="0" w:uiPriority="61" w:unhideWhenUsed="0"/>
-    <w:lsdException w:name="Light Grid Accent 1" w:semiHidden="0" w:uiPriority="62" w:unhideWhenUsed="0"/>
-    <w:lsdException w:name="Medium Shading 1 Accent 1" w:semiHidden="0" w:uiPriority="63" w:unhideWhenUsed="0"/>
-    <w:lsdException w:name="Medium Shading 2 Accent 1" w:semiHidden="0" w:uiPriority="64" w:unhideWhenUsed="0"/>
-    <w:lsdException w:name="Medium List 1 Accent 1" w:semiHidden="0" w:uiPriority="65" w:unhideWhenUsed="0"/>
-    <w:lsdException w:name="Revision" w:unhideWhenUsed="0"/>
-    <w:lsdException w:name="List Paragraph" w:semiHidden="0" w:uiPriority="34" w:unhideWhenUsed="0" w:qFormat="1"/>
-    <w:lsdException w:name="Quote" w:semiHidden="0" w:uiPriority="29" w:unhideWhenUsed="0" w:qFormat="1"/>
-    <w:lsdException w:name="Intense Quote" w:semiHidden="0" w:uiPriority="30" w:unhideWhenUsed="0" w:qFormat="1"/>
-    <w:lsdException w:name="Medium List 2 Accent 1" w:semiHidden="0" w:uiPriority="66" w:unhideWhenUsed="0"/>
-    <w:lsdException w:name="Medium Grid 1 Accent 1" w:semiHidden="0" w:uiPriority="67" w:unhideWhenUsed="0"/>
-    <w:lsdException w:name="Medium Grid 2 Accent 1" w:semiHidden="0" w:uiPriority="68" w:unhideWhenUsed="0"/>
-    <w:lsdException w:name="Medium Grid 3 Accent 1" w:semiHidden="0" w:uiPriority="69" w:unhideWhenUsed="0"/>
-    <w:lsdException w:name="Dark List Accent 1" w:semiHidden="0" w:uiPriority="70" w:unhideWhenUsed="0"/>
-    <w:lsdException w:name="Colorful Shading Accent 1" w:semiHidden="0" w:uiPriority="71" w:unhideWhenUsed="0"/>
-    <w:lsdException w:name="Colorful List Accent 1" w:semiHidden="0" w:uiPriority="72" w:unhideWhenUsed="0"/>
-    <w:lsdException w:name="Colorful Grid Accent 1" w:semiHidden="0" w:uiPriority="73" w:unhideWhenUsed="0"/>
-    <w:lsdException w:name="Light Shading Accent 2" w:semiHidden="0" w:uiPriority="60" w:unhideWhenUsed="0"/>
-    <w:lsdException w:name="Light List Accent 2" w:semiHidden="0" w:uiPriority="61" w:unhideWhenUsed="0"/>
-    <w:lsdException w:name="Light Grid Accent 2" w:semiHidden="0" w:uiPriority="62" w:unhideWhenUsed="0"/>
-    <w:lsdException w:name="Medium Shading 1 Accent 2" w:semiHidden="0" w:uiPriority="63" w:unhideWhenUsed="0"/>
-    <w:lsdException w:name="Medium Shading 2 Accent 2" w:semiHidden="0" w:uiPriority="64" w:unhideWhenUsed="0"/>
-    <w:lsdException w:name="Medium List 1 Accent 2" w:semiHidden="0" w:uiPriority="65" w:unhideWhenUsed="0"/>
-    <w:lsdException w:name="Medium List 2 Accent 2" w:semiHidden="0" w:uiPriority="66" w:unhideWhenUsed="0"/>
-    <w:lsdException w:name="Medium Grid 1 Accent 2" w:semiHidden="0" w:uiPriority="67" w:unhideWhenUsed="0"/>
-    <w:lsdException w:name="Medium Grid 2 Accent 2" w:semiHidden="0" w:uiPriority="68" w:unhideWhenUsed="0"/>
-    <w:lsdException w:name="Medium Grid 3 Accent 2" w:semiHidden="0" w:uiPriority="69" w:unhideWhenUsed="0"/>
-    <w:lsdException w:name="Dark List Accent 2" w:semiHidden="0" w:uiPriority="70" w:unhideWhenUsed="0"/>
-    <w:lsdException w:name="Colorful Shading Accent 2" w:semiHidden="0" w:uiPriority="71" w:unhideWhenUsed="0"/>
-    <w:lsdException w:name="Colorful List Accent 2" w:semiHidden="0" w:uiPriority="72" w:unhideWhenUsed="0"/>
-    <w:lsdException w:name="Colorful Grid Accent 2" w:semiHidden="0" w:uiPriority="73" w:unhideWhenUsed="0"/>
-    <w:lsdException w:name="Light Shading Accent 3" w:semiHidden="0" w:uiPriority="60" w:unhideWhenUsed="0"/>
-    <w:lsdException w:name="Light List Accent 3" w:semiHidden="0" w:uiPriority="61" w:unhideWhenUsed="0"/>
-    <w:lsdException w:name="Light Grid Accent 3" w:semiHidden="0" w:uiPriority="62" w:unhideWhenUsed="0"/>
-    <w:lsdException w:name="Medium Shading 1 Accent 3" w:semiHidden="0" w:uiPriority="63" w:unhideWhenUsed="0"/>
-    <w:lsdException w:name="Medium Shading 2 Accent 3" w:semiHidden="0" w:uiPriority="64" w:unhideWhenUsed="0"/>
-    <w:lsdException w:name="Medium List 1 Accent 3" w:semiHidden="0" w:uiPriority="65" w:unhideWhenUsed="0"/>
-    <w:lsdException w:name="Medium List 2 Accent 3" w:semiHidden="0" w:uiPriority="66" w:unhideWhenUsed="0"/>
-    <w:lsdException w:name="Medium Grid 1 Accent 3" w:semiHidden="0" w:uiPriority="67" w:unhideWhenUsed="0"/>
-    <w:lsdException w:name="Medium Grid 2 Accent 3" w:semiHidden="0" w:uiPriority="68" w:unhideWhenUsed="0"/>
-    <w:lsdException w:name="Medium Grid 3 Accent 3" w:semiHidden="0" w:uiPriority="69" w:unhideWhenUsed="0"/>
-    <w:lsdException w:name="Dark List Accent 3" w:semiHidden="0" w:uiPriority="70" w:unhideWhenUsed="0"/>
-    <w:lsdException w:name="Colorful Shading Accent 3" w:semiHidden="0" w:uiPriority="71" w:unhideWhenUsed="0"/>
-    <w:lsdException w:name="Colorful List Accent 3" w:semiHidden="0" w:uiPriority="72" w:unhideWhenUsed="0"/>
-    <w:lsdException w:name="Colorful Grid Accent 3" w:semiHidden="0" w:uiPriority="73" w:unhideWhenUsed="0"/>
-    <w:lsdException w:name="Light Shading Accent 4" w:semiHidden="0" w:uiPriority="60" w:unhideWhenUsed="0"/>
-    <w:lsdException w:name="Light List Accent 4" w:semiHidden="0" w:uiPriority="61" w:unhideWhenUsed="0"/>
-    <w:lsdException w:name="Light Grid Accent 4" w:semiHidden="0" w:uiPriority="62" w:unhideWhenUsed="0"/>
-    <w:lsdException w:name="Medium Shading 1 Accent 4" w:semiHidden="0" w:uiPriority="63" w:unhideWhenUsed="0"/>
-    <w:lsdException w:name="Medium Shading 2 Accent 4" w:semiHidden="0" w:uiPriority="64" w:unhideWhenUsed="0"/>
-    <w:lsdException w:name="Medium List 1 Accent 4" w:semiHidden="0" w:uiPriority="65" w:unhideWhenUsed="0"/>
-    <w:lsdException w:name="Medium List 2 Accent 4" w:semiHidden="0" w:uiPriority="66" w:unhideWhenUsed="0"/>
-    <w:lsdException w:name="Medium Grid 1 Accent 4" w:semiHidden="0" w:uiPriority="67" w:unhideWhenUsed="0"/>
-    <w:lsdException w:name="Medium Grid 2 Accent 4" w:semiHidden="0" w:uiPriority="68" w:unhideWhenUsed="0"/>
-    <w:lsdException w:name="Medium Grid 3 Accent 4" w:semiHidden="0" w:uiPriority="69" w:unhideWhenUsed="0"/>
-    <w:lsdException w:name="Dark List Accent 4" w:semiHidden="0" w:uiPriority="70" w:unhideWhenUsed="0"/>
-    <w:lsdException w:name="Colorful Shading Accent 4" w:semiHidden="0" w:uiPriority="71" w:unhideWhenUsed="0"/>
-    <w:lsdException w:name="Colorful List Accent 4" w:semiHidden="0" w:uiPriority="72" w:unhideWhenUsed="0"/>
-    <w:lsdException w:name="Colorful Grid Accent 4" w:semiHidden="0" w:uiPriority="73" w:unhideWhenUsed="0"/>
-    <w:lsdException w:name="Light Shading Accent 5" w:semiHidden="0" w:uiPriority="60" w:unhideWhenUsed="0"/>
-    <w:lsdException w:name="Light List Accent 5" w:semiHidden="0" w:uiPriority="61" w:unhideWhenUsed="0"/>
-    <w:lsdException w:name="Light Grid Accent 5" w:semiHidden="0" w:uiPriority="62" w:unhideWhenUsed="0"/>
-    <w:lsdException w:name="Medium Shading 1 Accent 5" w:semiHidden="0" w:uiPriority="63" w:unhideWhenUsed="0"/>
-    <w:lsdException w:name="Medium Shading 2 Accent 5" w:semiHidden="0" w:uiPriority="64" w:unhideWhenUsed="0"/>
-    <w:lsdException w:name="Medium List 1 Accent 5" w:semiHidden="0" w:uiPriority="65" w:unhideWhenUsed="0"/>
-    <w:lsdException w:name="Medium List 2 Accent 5" w:semiHidden="0" w:uiPriority="66" w:unhideWhenUsed="0"/>
-    <w:lsdException w:name="Medium Grid 1 Accent 5" w:semiHidden="0" w:uiPriority="67" w:unhideWhenUsed="0"/>
-    <w:lsdException w:name="Medium Grid 2 Accent 5" w:semiHidden="0" w:uiPriority="68" w:unhideWhenUsed="0"/>
-    <w:lsdException w:name="Medium Grid 3 Accent 5" w:semiHidden="0" w:uiPriority="69" w:unhideWhenUsed="0"/>
-    <w:lsdException w:name="Dark List Accent 5" w:semiHidden="0" w:uiPriority="70" w:unhideWhenUsed="0"/>
-    <w:lsdException w:name="Colorful Shading Accent 5" w:semiHidden="0" w:uiPriority="71" w:unhideWhenUsed="0"/>
-    <w:lsdException w:name="Colorful List Accent 5" w:semiHidden="0" w:uiPriority="72" w:unhideWhenUsed="0"/>
-    <w:lsdException w:name="Colorful Grid Accent 5" w:semiHidden="0" w:uiPriority="73" w:unhideWhenUsed="0"/>
-    <w:lsdException w:name="Light Shading Accent 6" w:semiHidden="0" w:uiPriority="60" w:unhideWhenUsed="0"/>
-    <w:lsdException w:name="Light List Accent 6" w:semiHidden="0" w:uiPriority="61" w:unhideWhenUsed="0"/>
-    <w:lsdException w:name="Light Grid Accent 6" w:semiHidden="0" w:uiPriority="62" w:unhideWhenUsed="0"/>
-    <w:lsdException w:name="Medium Shading 1 Accent 6" w:semiHidden="0" w:uiPriority="63" w:unhideWhenUsed="0"/>
-    <w:lsdException w:name="Medium Shading 2 Accent 6" w:semiHidden="0" w:uiPriority="64" w:unhideWhenUsed="0"/>
-    <w:lsdException w:name="Medium List 1 Accent 6" w:semiHidden="0" w:uiPriority="65" w:unhideWhenUsed="0"/>
-    <w:lsdException w:name="Medium List 2 Accent 6" w:semiHidden="0" w:uiPriority="66" w:unhideWhenUsed="0"/>
-    <w:lsdException w:name="Medium Grid 1 Accent 6" w:semiHidden="0" w:uiPriority="67" w:unhideWhenUsed="0"/>
-    <w:lsdException w:name="Medium Grid 2 Accent 6" w:semiHidden="0" w:uiPriority="68" w:unhideWhenUsed="0"/>
-    <w:lsdException w:name="Medium Grid 3 Accent 6" w:semiHidden="0" w:uiPriority="69" w:unhideWhenUsed="0"/>
-    <w:lsdException w:name="Dark List Accent 6" w:semiHidden="0" w:uiPriority="70" w:unhideWhenUsed="0"/>
-    <w:lsdException w:name="Colorful Shading Accent 6" w:semiHidden="0" w:uiPriority="71" w:unhideWhenUsed="0"/>
-    <w:lsdException w:name="Colorful List Accent 6" w:semiHidden="0" w:uiPriority="72" w:unhideWhenUsed="0"/>
-    <w:lsdException w:name="Colorful Grid Accent 6" w:semiHidden="0" w:uiPriority="73" w:unhideWhenUsed="0"/>
-    <w:lsdException w:name="Subtle Emphasis" w:semiHidden="0" w:uiPriority="19" w:unhideWhenUsed="0" w:qFormat="1"/>
-    <w:lsdException w:name="Intense Emphasis" w:semiHidden="0" w:uiPriority="21" w:unhideWhenUsed="0" w:qFormat="1"/>
-    <w:lsdException w:name="Subtle Reference" w:semiHidden="0" w:uiPriority="31" w:unhideWhenUsed="0" w:qFormat="1"/>
-    <w:lsdException w:name="Intense Reference" w:semiHidden="0" w:uiPriority="32" w:unhideWhenUsed="0" w:qFormat="1"/>
-    <w:lsdException w:name="Book Title" w:semiHidden="0" w:uiPriority="33" w:unhideWhenUsed="0" w:qFormat="1"/>
-    <w:lsdException w:name="Bibliography" w:uiPriority="37"/>
-    <w:lsdException w:name="TOC Heading" w:uiPriority="39" w:qFormat="1"/>
+  <w:latentStyles w:defLockedState="0" w:defUIPriority="99" w:defSemiHidden="0" w:defUnhideWhenUsed="0" w:defQFormat="0" w:count="376">
+    <w:lsdException w:name="Normal" w:uiPriority="0" w:qFormat="1"/>
+    <w:lsdException w:name="heading 1" w:uiPriority="9" w:qFormat="1"/>
+    <w:lsdException w:name="heading 2" w:semiHidden="1" w:uiPriority="9" w:unhideWhenUsed="1" w:qFormat="1"/>
+    <w:lsdException w:name="heading 3" w:semiHidden="1" w:uiPriority="9" w:unhideWhenUsed="1" w:qFormat="1"/>
+    <w:lsdException w:name="heading 4" w:semiHidden="1" w:uiPriority="9" w:unhideWhenUsed="1" w:qFormat="1"/>
+    <w:lsdException w:name="heading 5" w:semiHidden="1" w:uiPriority="9" w:unhideWhenUsed="1" w:qFormat="1"/>
+    <w:lsdException w:name="heading 6" w:semiHidden="1" w:uiPriority="9" w:unhideWhenUsed="1" w:qFormat="1"/>
+    <w:lsdException w:name="heading 7" w:semiHidden="1" w:uiPriority="9" w:unhideWhenUsed="1" w:qFormat="1"/>
+    <w:lsdException w:name="heading 8" w:semiHidden="1" w:uiPriority="9" w:unhideWhenUsed="1" w:qFormat="1"/>
+    <w:lsdException w:name="heading 9" w:semiHidden="1" w:uiPriority="9" w:unhideWhenUsed="1" w:qFormat="1"/>
+    <w:lsdException w:name="index 1" w:semiHidden="1" w:unhideWhenUsed="1"/>
+    <w:lsdException w:name="index 2" w:semiHidden="1" w:unhideWhenUsed="1"/>
+    <w:lsdException w:name="index 3" w:semiHidden="1" w:unhideWhenUsed="1"/>
+    <w:lsdException w:name="index 4" w:semiHidden="1" w:unhideWhenUsed="1"/>
+    <w:lsdException w:name="index 5" w:semiHidden="1" w:unhideWhenUsed="1"/>
+    <w:lsdException w:name="index 6" w:semiHidden="1" w:unhideWhenUsed="1"/>
+    <w:lsdException w:name="index 7" w:semiHidden="1" w:unhideWhenUsed="1"/>
+    <w:lsdException w:name="index 8" w:semiHidden="1" w:unhideWhenUsed="1"/>
+    <w:lsdException w:name="index 9" w:semiHidden="1" w:unhideWhenUsed="1"/>
+    <w:lsdException w:name="toc 1" w:semiHidden="1" w:uiPriority="39" w:unhideWhenUsed="1"/>
+    <w:lsdException w:name="toc 2" w:semiHidden="1" w:uiPriority="39" w:unhideWhenUsed="1"/>
+    <w:lsdException w:name="toc 3" w:semiHidden="1" w:uiPriority="39" w:unhideWhenUsed="1"/>
+    <w:lsdException w:name="toc 4" w:semiHidden="1" w:uiPriority="39" w:unhideWhenUsed="1"/>
+    <w:lsdException w:name="toc 5" w:semiHidden="1" w:uiPriority="39" w:unhideWhenUsed="1"/>
+    <w:lsdException w:name="toc 6" w:semiHidden="1" w:uiPriority="39" w:unhideWhenUsed="1"/>
+    <w:lsdException w:name="toc 7" w:semiHidden="1" w:uiPriority="39" w:unhideWhenUsed="1"/>
+    <w:lsdException w:name="toc 8" w:semiHidden="1" w:uiPriority="39" w:unhideWhenUsed="1"/>
+    <w:lsdException w:name="toc 9" w:semiHidden="1" w:uiPriority="39" w:unhideWhenUsed="1"/>
+    <w:lsdException w:name="Normal Indent" w:semiHidden="1" w:unhideWhenUsed="1"/>
+    <w:lsdException w:name="footnote text" w:semiHidden="1" w:unhideWhenUsed="1"/>
+    <w:lsdException w:name="annotation text" w:semiHidden="1" w:unhideWhenUsed="1"/>
+    <w:lsdException w:name="header" w:semiHidden="1" w:unhideWhenUsed="1"/>
+    <w:lsdException w:name="footer" w:semiHidden="1" w:unhideWhenUsed="1"/>
+    <w:lsdException w:name="index heading" w:semiHidden="1" w:unhideWhenUsed="1"/>
+    <w:lsdException w:name="caption" w:semiHidden="1" w:uiPriority="35" w:unhideWhenUsed="1" w:qFormat="1"/>
+    <w:lsdException w:name="table of figures" w:semiHidden="1" w:unhideWhenUsed="1"/>
+    <w:lsdException w:name="envelope address" w:semiHidden="1" w:unhideWhenUsed="1"/>
+    <w:lsdException w:name="envelope return" w:semiHidden="1" w:unhideWhenUsed="1"/>
+    <w:lsdException w:name="footnote reference" w:semiHidden="1" w:unhideWhenUsed="1"/>
+    <w:lsdException w:name="annotation reference" w:semiHidden="1" w:unhideWhenUsed="1"/>
+    <w:lsdException w:name="line number" w:semiHidden="1" w:unhideWhenUsed="1"/>
+    <w:lsdException w:name="page number" w:semiHidden="1" w:unhideWhenUsed="1"/>
+    <w:lsdException w:name="endnote reference" w:semiHidden="1" w:unhideWhenUsed="1"/>
+    <w:lsdException w:name="endnote text" w:semiHidden="1" w:unhideWhenUsed="1"/>
+    <w:lsdException w:name="table of authorities" w:semiHidden="1" w:unhideWhenUsed="1"/>
+    <w:lsdException w:name="macro" w:semiHidden="1" w:unhideWhenUsed="1"/>
+    <w:lsdException w:name="toa heading" w:semiHidden="1" w:unhideWhenUsed="1"/>
+    <w:lsdException w:name="List" w:semiHidden="1" w:unhideWhenUsed="1"/>
+    <w:lsdException w:name="List Bullet" w:semiHidden="1" w:unhideWhenUsed="1"/>
+    <w:lsdException w:name="List Number" w:semiHidden="1" w:unhideWhenUsed="1"/>
+    <w:lsdException w:name="List 2" w:semiHidden="1" w:unhideWhenUsed="1"/>
+    <w:lsdException w:name="List 3" w:semiHidden="1" w:unhideWhenUsed="1"/>
+    <w:lsdException w:name="List 4" w:semiHidden="1" w:unhideWhenUsed="1"/>
+    <w:lsdException w:name="List 5" w:semiHidden="1" w:unhideWhenUsed="1"/>
+    <w:lsdException w:name="List Bullet 2" w:semiHidden="1" w:unhideWhenUsed="1"/>
+    <w:lsdException w:name="List Bullet 3" w:semiHidden="1" w:unhideWhenUsed="1"/>
+    <w:lsdException w:name="List Bullet 4" w:semiHidden="1" w:unhideWhenUsed="1"/>
+    <w:lsdException w:name="List Bullet 5" w:semiHidden="1" w:unhideWhenUsed="1"/>
+    <w:lsdException w:name="List Number 2" w:semiHidden="1" w:unhideWhenUsed="1"/>
+    <w:lsdException w:name="List Number 3" w:semiHidden="1" w:unhideWhenUsed="1"/>
+    <w:lsdException w:name="List Number 4" w:semiHidden="1" w:unhideWhenUsed="1"/>
+    <w:lsdException w:name="List Number 5" w:semiHidden="1" w:unhideWhenUsed="1"/>
+    <w:lsdException w:name="Title" w:uiPriority="10" w:qFormat="1"/>
+    <w:lsdException w:name="Closing" w:semiHidden="1" w:unhideWhenUsed="1"/>
+    <w:lsdException w:name="Signature" w:semiHidden="1" w:unhideWhenUsed="1"/>
+    <w:lsdException w:name="Default Paragraph Font" w:semiHidden="1" w:uiPriority="1" w:unhideWhenUsed="1"/>
+    <w:lsdException w:name="Body Text" w:semiHidden="1" w:unhideWhenUsed="1"/>
+    <w:lsdException w:name="Body Text Indent" w:semiHidden="1" w:unhideWhenUsed="1"/>
+    <w:lsdException w:name="List Continue" w:semiHidden="1" w:unhideWhenUsed="1"/>
+    <w:lsdException w:name="List Continue 2" w:semiHidden="1" w:unhideWhenUsed="1"/>
+    <w:lsdException w:name="List Continue 3" w:semiHidden="1" w:unhideWhenUsed="1"/>
+    <w:lsdException w:name="List Continue 4" w:semiHidden="1" w:unhideWhenUsed="1"/>
+    <w:lsdException w:name="List Continue 5" w:semiHidden="1" w:unhideWhenUsed="1"/>
+    <w:lsdException w:name="Message Header" w:semiHidden="1" w:unhideWhenUsed="1"/>
+    <w:lsdException w:name="Subtitle" w:uiPriority="11" w:qFormat="1"/>
+    <w:lsdException w:name="Salutation" w:semiHidden="1" w:unhideWhenUsed="1"/>
+    <w:lsdException w:name="Date" w:semiHidden="1" w:unhideWhenUsed="1"/>
+    <w:lsdException w:name="Body Text First Indent" w:semiHidden="1" w:unhideWhenUsed="1"/>
+    <w:lsdException w:name="Body Text First Indent 2" w:semiHidden="1" w:unhideWhenUsed="1"/>
+    <w:lsdException w:name="Note Heading" w:semiHidden="1" w:unhideWhenUsed="1"/>
+    <w:lsdException w:name="Body Text 2" w:semiHidden="1" w:unhideWhenUsed="1"/>
+    <w:lsdException w:name="Body Text 3" w:semiHidden="1" w:unhideWhenUsed="1"/>
+    <w:lsdException w:name="Body Text Indent 2" w:semiHidden="1" w:unhideWhenUsed="1"/>
+    <w:lsdException w:name="Body Text Indent 3" w:semiHidden="1" w:unhideWhenUsed="1"/>
+    <w:lsdException w:name="Block Text" w:semiHidden="1" w:unhideWhenUsed="1"/>
+    <w:lsdException w:name="Hyperlink" w:semiHidden="1" w:unhideWhenUsed="1"/>
+    <w:lsdException w:name="FollowedHyperlink" w:semiHidden="1" w:unhideWhenUsed="1"/>
+    <w:lsdException w:name="Strong" w:uiPriority="22" w:qFormat="1"/>
+    <w:lsdException w:name="Emphasis" w:uiPriority="20" w:qFormat="1"/>
+    <w:lsdException w:name="Document Map" w:semiHidden="1" w:unhideWhenUsed="1"/>
+    <w:lsdException w:name="Plain Text" w:semiHidden="1" w:unhideWhenUsed="1"/>
+    <w:lsdException w:name="E-mail Signature" w:semiHidden="1" w:unhideWhenUsed="1"/>
+    <w:lsdException w:name="HTML Top of Form" w:semiHidden="1" w:unhideWhenUsed="1"/>
+    <w:lsdException w:name="HTML Bottom of Form" w:semiHidden="1" w:unhideWhenUsed="1"/>
+    <w:lsdException w:name="Normal (Web)" w:semiHidden="1" w:unhideWhenUsed="1"/>
+    <w:lsdException w:name="HTML Acronym" w:semiHidden="1" w:unhideWhenUsed="1"/>
+    <w:lsdException w:name="HTML Address" w:semiHidden="1" w:unhideWhenUsed="1"/>
+    <w:lsdException w:name="HTML Cite" w:semiHidden="1" w:unhideWhenUsed="1"/>
+    <w:lsdException w:name="HTML Code" w:semiHidden="1" w:unhideWhenUsed="1"/>
+    <w:lsdException w:name="HTML Definition" w:semiHidden="1" w:unhideWhenUsed="1"/>
+    <w:lsdException w:name="HTML Keyboard" w:semiHidden="1" w:unhideWhenUsed="1"/>
+    <w:lsdException w:name="HTML Preformatted" w:semiHidden="1" w:unhideWhenUsed="1"/>
+    <w:lsdException w:name="HTML Sample" w:semiHidden="1" w:unhideWhenUsed="1"/>
+    <w:lsdException w:name="HTML Typewriter" w:semiHidden="1" w:unhideWhenUsed="1"/>
+    <w:lsdException w:name="HTML Variable" w:semiHidden="1" w:unhideWhenUsed="1"/>
+    <w:lsdException w:name="Normal Table" w:semiHidden="1" w:unhideWhenUsed="1"/>
+    <w:lsdException w:name="annotation subject" w:semiHidden="1" w:unhideWhenUsed="1"/>
+    <w:lsdException w:name="No List" w:semiHidden="1" w:unhideWhenUsed="1"/>
+    <w:lsdException w:name="Outline List 1" w:semiHidden="1" w:unhideWhenUsed="1"/>
+    <w:lsdException w:name="Outline List 2" w:semiHidden="1" w:unhideWhenUsed="1"/>
+    <w:lsdException w:name="Outline List 3" w:semiHidden="1" w:unhideWhenUsed="1"/>
+    <w:lsdException w:name="Table Simple 1" w:semiHidden="1" w:unhideWhenUsed="1"/>
+    <w:lsdException w:name="Table Simple 2" w:semiHidden="1" w:unhideWhenUsed="1"/>
+    <w:lsdException w:name="Table Simple 3" w:semiHidden="1" w:unhideWhenUsed="1"/>
+    <w:lsdException w:name="Table Classic 1" w:semiHidden="1" w:unhideWhenUsed="1"/>
+    <w:lsdException w:name="Table Classic 2" w:semiHidden="1" w:unhideWhenUsed="1"/>
+    <w:lsdException w:name="Table Classic 3" w:semiHidden="1" w:unhideWhenUsed="1"/>
+    <w:lsdException w:name="Table Classic 4" w:semiHidden="1" w:unhideWhenUsed="1"/>
+    <w:lsdException w:name="Table Colorful 1" w:semiHidden="1" w:unhideWhenUsed="1"/>
+    <w:lsdException w:name="Table Colorful 2" w:semiHidden="1" w:unhideWhenUsed="1"/>
+    <w:lsdException w:name="Table Colorful 3" w:semiHidden="1" w:unhideWhenUsed="1"/>
+    <w:lsdException w:name="Table Columns 1" w:semiHidden="1" w:unhideWhenUsed="1"/>
+    <w:lsdException w:name="Table Columns 2" w:semiHidden="1" w:unhideWhenUsed="1"/>
+    <w:lsdException w:name="Table Columns 3" w:semiHidden="1" w:unhideWhenUsed="1"/>
+    <w:lsdException w:name="Table Columns 4" w:semiHidden="1" w:unhideWhenUsed="1"/>
+    <w:lsdException w:name="Table Columns 5" w:semiHidden="1" w:unhideWhenUsed="1"/>
+    <w:lsdException w:name="Table Grid 1" w:semiHidden="1" w:unhideWhenUsed="1"/>
+    <w:lsdException w:name="Table Grid 2" w:semiHidden="1" w:unhideWhenUsed="1"/>
+    <w:lsdException w:name="Table Grid 3" w:semiHidden="1" w:unhideWhenUsed="1"/>
+    <w:lsdException w:name="Table Grid 4" w:semiHidden="1" w:unhideWhenUsed="1"/>
+    <w:lsdException w:name="Table Grid 5" w:semiHidden="1" w:unhideWhenUsed="1"/>
+    <w:lsdException w:name="Table Grid 6" w:semiHidden="1" w:unhideWhenUsed="1"/>
+    <w:lsdException w:name="Table Grid 7" w:semiHidden="1" w:unhideWhenUsed="1"/>
+    <w:lsdException w:name="Table Grid 8" w:semiHidden="1" w:unhideWhenUsed="1"/>
+    <w:lsdException w:name="Table List 1" w:semiHidden="1" w:unhideWhenUsed="1"/>
+    <w:lsdException w:name="Table List 2" w:semiHidden="1" w:unhideWhenUsed="1"/>
+    <w:lsdException w:name="Table List 3" w:semiHidden="1" w:unhideWhenUsed="1"/>
+    <w:lsdException w:name="Table List 4" w:semiHidden="1" w:unhideWhenUsed="1"/>
+    <w:lsdException w:name="Table List 5" w:semiHidden="1" w:unhideWhenUsed="1"/>
+    <w:lsdException w:name="Table List 6" w:semiHidden="1" w:unhideWhenUsed="1"/>
+    <w:lsdException w:name="Table List 7" w:semiHidden="1" w:unhideWhenUsed="1"/>
+    <w:lsdException w:name="Table List 8" w:semiHidden="1" w:unhideWhenUsed="1"/>
+    <w:lsdException w:name="Table 3D effects 1" w:semiHidden="1" w:unhideWhenUsed="1"/>
+    <w:lsdException w:name="Table 3D effects 2" w:semiHidden="1" w:unhideWhenUsed="1"/>
+    <w:lsdException w:name="Table 3D effects 3" w:semiHidden="1" w:unhideWhenUsed="1"/>
+    <w:lsdException w:name="Table Contemporary" w:semiHidden="1" w:unhideWhenUsed="1"/>
+    <w:lsdException w:name="Table Elegant" w:semiHidden="1" w:unhideWhenUsed="1"/>
+    <w:lsdException w:name="Table Professional" w:semiHidden="1" w:unhideWhenUsed="1"/>
+    <w:lsdException w:name="Table Subtle 1" w:semiHidden="1" w:unhideWhenUsed="1"/>
+    <w:lsdException w:name="Table Subtle 2" w:semiHidden="1" w:unhideWhenUsed="1"/>
+    <w:lsdException w:name="Table Web 1" w:semiHidden="1" w:unhideWhenUsed="1"/>
+    <w:lsdException w:name="Table Web 2" w:semiHidden="1" w:unhideWhenUsed="1"/>
+    <w:lsdException w:name="Table Web 3" w:semiHidden="1" w:unhideWhenUsed="1"/>
+    <w:lsdException w:name="Balloon Text" w:semiHidden="1" w:unhideWhenUsed="1"/>
+    <w:lsdException w:name="Table Grid" w:semiHidden="1" w:uiPriority="59" w:unhideWhenUsed="1"/>
+    <w:lsdException w:name="Table Theme" w:semiHidden="1" w:unhideWhenUsed="1"/>
+    <w:lsdException w:name="Placeholder Text" w:semiHidden="1"/>
+    <w:lsdException w:name="No Spacing" w:uiPriority="1" w:qFormat="1"/>
+    <w:lsdException w:name="Light Shading" w:uiPriority="60"/>
+    <w:lsdException w:name="Light List" w:uiPriority="61"/>
+    <w:lsdException w:name="Light Grid" w:uiPriority="62"/>
+    <w:lsdException w:name="Medium Shading 1" w:uiPriority="63"/>
+    <w:lsdException w:name="Medium Shading 2" w:uiPriority="64"/>
+    <w:lsdException w:name="Medium List 1" w:uiPriority="65"/>
+    <w:lsdException w:name="Medium List 2" w:uiPriority="66"/>
+    <w:lsdException w:name="Medium Grid 1" w:uiPriority="67"/>
+    <w:lsdException w:name="Medium Grid 2" w:uiPriority="68"/>
+    <w:lsdException w:name="Medium Grid 3" w:uiPriority="69"/>
+    <w:lsdException w:name="Dark List" w:uiPriority="70"/>
+    <w:lsdException w:name="Colorful Shading" w:uiPriority="71"/>
+    <w:lsdException w:name="Colorful List" w:uiPriority="72"/>
+    <w:lsdException w:name="Colorful Grid" w:uiPriority="73"/>
+    <w:lsdException w:name="Light Shading Accent 1" w:uiPriority="60"/>
+    <w:lsdException w:name="Light List Accent 1" w:uiPriority="61"/>
+    <w:lsdException w:name="Light Grid Accent 1" w:uiPriority="62"/>
+    <w:lsdException w:name="Medium Shading 1 Accent 1" w:uiPriority="63"/>
+    <w:lsdException w:name="Medium Shading 2 Accent 1" w:uiPriority="64"/>
+    <w:lsdException w:name="Medium List 1 Accent 1" w:uiPriority="65"/>
+    <w:lsdException w:name="Revision" w:semiHidden="1"/>
+    <w:lsdException w:name="List Paragraph" w:uiPriority="34" w:qFormat="1"/>
+    <w:lsdException w:name="Quote" w:uiPriority="29" w:qFormat="1"/>
+    <w:lsdException w:name="Intense Quote" w:uiPriority="30" w:qFormat="1"/>
+    <w:lsdException w:name="Medium List 2 Accent 1" w:uiPriority="66"/>
+    <w:lsdException w:name="Medium Grid 1 Accent 1" w:uiPriority="67"/>
+    <w:lsdException w:name="Medium Grid 2 Accent 1" w:uiPriority="68"/>
+    <w:lsdException w:name="Medium Grid 3 Accent 1" w:uiPriority="69"/>
+    <w:lsdException w:name="Dark List Accent 1" w:uiPriority="70"/>
+    <w:lsdException w:name="Colorful Shading Accent 1" w:uiPriority="71"/>
+    <w:lsdException w:name="Colorful List Accent 1" w:uiPriority="72"/>
+    <w:lsdException w:name="Colorful Grid Accent 1" w:uiPriority="73"/>
+    <w:lsdException w:name="Light Shading Accent 2" w:uiPriority="60"/>
+    <w:lsdException w:name="Light List Accent 2" w:uiPriority="61"/>
+    <w:lsdException w:name="Light Grid Accent 2" w:uiPriority="62"/>
+    <w:lsdException w:name="Medium Shading 1 Accent 2" w:uiPriority="63"/>
+    <w:lsdException w:name="Medium Shading 2 Accent 2" w:uiPriority="64"/>
+    <w:lsdException w:name="Medium List 1 Accent 2" w:uiPriority="65"/>
+    <w:lsdException w:name="Medium List 2 Accent 2" w:uiPriority="66"/>
+    <w:lsdException w:name="Medium Grid 1 Accent 2" w:uiPriority="67"/>
+    <w:lsdException w:name="Medium Grid 2 Accent 2" w:uiPriority="68"/>
+    <w:lsdException w:name="Medium Grid 3 Accent 2" w:uiPriority="69"/>
+    <w:lsdException w:name="Dark List Accent 2" w:uiPriority="70"/>
+    <w:lsdException w:name="Colorful Shading Accent 2" w:uiPriority="71"/>
+    <w:lsdException w:name="Colorful List Accent 2" w:uiPriority="72"/>
+    <w:lsdException w:name="Colorful Grid Accent 2" w:uiPriority="73"/>
+    <w:lsdException w:name="Light Shading Accent 3" w:uiPriority="60"/>
+    <w:lsdException w:name="Light List Accent 3" w:uiPriority="61"/>
+    <w:lsdException w:name="Light Grid Accent 3" w:uiPriority="62"/>
+    <w:lsdException w:name="Medium Shading 1 Accent 3" w:uiPriority="63"/>
+    <w:lsdException w:name="Medium Shading 2 Accent 3" w:uiPriority="64"/>
+    <w:lsdException w:name="Medium List 1 Accent 3" w:uiPriority="65"/>
+    <w:lsdException w:name="Medium List 2 Accent 3" w:uiPriority="66"/>
+    <w:lsdException w:name="Medium Grid 1 Accent 3" w:uiPriority="67"/>
+    <w:lsdException w:name="Medium Grid 2 Accent 3" w:uiPriority="68"/>
+    <w:lsdException w:name="Medium Grid 3 Accent 3" w:uiPriority="69"/>
+    <w:lsdException w:name="Dark List Accent 3" w:uiPriority="70"/>
+    <w:lsdException w:name="Colorful Shading Accent 3" w:uiPriority="71"/>
+    <w:lsdException w:name="Colorful List Accent 3" w:uiPriority="72"/>
+    <w:lsdException w:name="Colorful Grid Accent 3" w:uiPriority="73"/>
+    <w:lsdException w:name="Light Shading Accent 4" w:uiPriority="60"/>
+    <w:lsdException w:name="Light List Accent 4" w:uiPriority="61"/>
+    <w:lsdException w:name="Light Grid Accent 4" w:uiPriority="62"/>
+    <w:lsdException w:name="Medium Shading 1 Accent 4" w:uiPriority="63"/>
+    <w:lsdException w:name="Medium Shading 2 Accent 4" w:uiPriority="64"/>
+    <w:lsdException w:name="Medium List 1 Accent 4" w:uiPriority="65"/>
+    <w:lsdException w:name="Medium List 2 Accent 4" w:uiPriority="66"/>
+    <w:lsdException w:name="Medium Grid 1 Accent 4" w:uiPriority="67"/>
+    <w:lsdException w:name="Medium Grid 2 Accent 4" w:uiPriority="68"/>
+    <w:lsdException w:name="Medium Grid 3 Accent 4" w:uiPriority="69"/>
+    <w:lsdException w:name="Dark List Accent 4" w:uiPriority="70"/>
+    <w:lsdException w:name="Colorful Shading Accent 4" w:uiPriority="71"/>
+    <w:lsdException w:name="Colorful List Accent 4" w:uiPriority="72"/>
+    <w:lsdException w:name="Colorful Grid Accent 4" w:uiPriority="73"/>
+    <w:lsdException w:name="Light Shading Accent 5" w:uiPriority="60"/>
+    <w:lsdException w:name="Light List Accent 5" w:uiPriority="61"/>
+    <w:lsdException w:name="Light Grid Accent 5" w:uiPriority="62"/>
+    <w:lsdException w:name="Medium Shading 1 Accent 5" w:uiPriority="63"/>
+    <w:lsdException w:name="Medium Shading 2 Accent 5" w:uiPriority="64"/>
+    <w:lsdException w:name="Medium List 1 Accent 5" w:uiPriority="65"/>
+    <w:lsdException w:name="Medium List 2 Accent 5" w:uiPriority="66"/>
+    <w:lsdException w:name="Medium Grid 1 Accent 5" w:uiPriority="67"/>
+    <w:lsdException w:name="Medium Grid 2 Accent 5" w:uiPriority="68"/>
+    <w:lsdException w:name="Medium Grid 3 Accent 5" w:uiPriority="69"/>
+    <w:lsdException w:name="Dark List Accent 5" w:uiPriority="70"/>
+    <w:lsdException w:name="Colorful Shading Accent 5" w:uiPriority="71"/>
+    <w:lsdException w:name="Colorful List Accent 5" w:uiPriority="72"/>
+    <w:lsdException w:name="Colorful Grid Accent 5" w:uiPriority="73"/>
+    <w:lsdException w:name="Light Shading Accent 6" w:uiPriority="60"/>
+    <w:lsdException w:name="Light List Accent 6" w:uiPriority="61"/>
+    <w:lsdException w:name="Light Grid Accent 6" w:uiPriority="62"/>
+    <w:lsdException w:name="Medium Shading 1 Accent 6" w:uiPriority="63"/>
+    <w:lsdException w:name="Medium Shading 2 Accent 6" w:uiPriority="64"/>
+    <w:lsdException w:name="Medium List 1 Accent 6" w:uiPriority="65"/>
+    <w:lsdException w:name="Medium List 2 Accent 6" w:uiPriority="66"/>
+    <w:lsdException w:name="Medium Grid 1 Accent 6" w:uiPriority="67"/>
+    <w:lsdException w:name="Medium Grid 2 Accent 6" w:uiPriority="68"/>
+    <w:lsdException w:name="Medium Grid 3 Accent 6" w:uiPriority="69"/>
+    <w:lsdException w:name="Dark List Accent 6" w:uiPriority="70"/>
+    <w:lsdException w:name="Colorful Shading Accent 6" w:uiPriority="71"/>
+    <w:lsdException w:name="Colorful List Accent 6" w:uiPriority="72"/>
+    <w:lsdException w:name="Colorful Grid Accent 6" w:uiPriority="73"/>
+    <w:lsdException w:name="Subtle Emphasis" w:uiPriority="19" w:qFormat="1"/>
+    <w:lsdException w:name="Intense Emphasis" w:uiPriority="21" w:qFormat="1"/>
+    <w:lsdException w:name="Subtle Reference" w:uiPriority="31" w:qFormat="1"/>
+    <w:lsdException w:name="Intense Reference" w:uiPriority="32" w:qFormat="1"/>
+    <w:lsdException w:name="Book Title" w:uiPriority="33" w:qFormat="1"/>
+    <w:lsdException w:name="Bibliography" w:semiHidden="1" w:uiPriority="37" w:unhideWhenUsed="1"/>
+    <w:lsdException w:name="TOC Heading" w:semiHidden="1" w:uiPriority="39" w:unhideWhenUsed="1" w:qFormat="1"/>
+    <w:lsdException w:name="Plain Table 1" w:uiPriority="41"/>
+    <w:lsdException w:name="Plain Table 2" w:uiPriority="42"/>
+    <w:lsdException w:name="Plain Table 3" w:uiPriority="43"/>
+    <w:lsdException w:name="Plain Table 4" w:uiPriority="44"/>
+    <w:lsdException w:name="Plain Table 5" w:uiPriority="45"/>
+    <w:lsdException w:name="Grid Table Light" w:uiPriority="40"/>
+    <w:lsdException w:name="Grid Table 1 Light" w:uiPriority="46"/>
+    <w:lsdException w:name="Grid Table 2" w:uiPriority="47"/>
+    <w:lsdException w:name="Grid Table 3" w:uiPriority="48"/>
+    <w:lsdException w:name="Grid Table 4" w:uiPriority="49"/>
+    <w:lsdException w:name="Grid Table 5 Dark" w:uiPriority="50"/>
+    <w:lsdException w:name="Grid Table 6 Colorful" w:uiPriority="51"/>
+    <w:lsdException w:name="Grid Table 7 Colorful" w:uiPriority="52"/>
+    <w:lsdException w:name="Grid Table 1 Light Accent 1" w:uiPriority="46"/>
+    <w:lsdException w:name="Grid Table 2 Accent 1" w:uiPriority="47"/>
+    <w:lsdException w:name="Grid Table 3 Accent 1" w:uiPriority="48"/>
+    <w:lsdException w:name="Grid Table 4 Accent 1" w:uiPriority="49"/>
+    <w:lsdException w:name="Grid Table 5 Dark Accent 1" w:uiPriority="50"/>
+    <w:lsdException w:name="Grid Table 6 Colorful Accent 1" w:uiPriority="51"/>
+    <w:lsdException w:name="Grid Table 7 Colorful Accent 1" w:uiPriority="52"/>
+    <w:lsdException w:name="Grid Table 1 Light Accent 2" w:uiPriority="46"/>
+    <w:lsdException w:name="Grid Table 2 Accent 2" w:uiPriority="47"/>
+    <w:lsdException w:name="Grid Table 3 Accent 2" w:uiPriority="48"/>
+    <w:lsdException w:name="Grid Table 4 Accent 2" w:uiPriority="49"/>
+    <w:lsdException w:name="Grid Table 5 Dark Accent 2" w:uiPriority="50"/>
+    <w:lsdException w:name="Grid Table 6 Colorful Accent 2" w:uiPriority="51"/>
+    <w:lsdException w:name="Grid Table 7 Colorful Accent 2" w:uiPriority="52"/>
+    <w:lsdException w:name="Grid Table 1 Light Accent 3" w:uiPriority="46"/>
+    <w:lsdException w:name="Grid Table 2 Accent 3" w:uiPriority="47"/>
+    <w:lsdException w:name="Grid Table 3 Accent 3" w:uiPriority="48"/>
+    <w:lsdException w:name="Grid Table 4 Accent 3" w:uiPriority="49"/>
+    <w:lsdException w:name="Grid Table 5 Dark Accent 3" w:uiPriority="50"/>
+    <w:lsdException w:name="Grid Table 6 Colorful Accent 3" w:uiPriority="51"/>
+    <w:lsdException w:name="Grid Table 7 Colorful Accent 3" w:uiPriority="52"/>
+    <w:lsdException w:name="Grid Table 1 Light Accent 4" w:uiPriority="46"/>
+    <w:lsdException w:name="Grid Table 2 Accent 4" w:uiPriority="47"/>
+    <w:lsdException w:name="Grid Table 3 Accent 4" w:uiPriority="48"/>
+    <w:lsdException w:name="Grid Table 4 Accent 4" w:uiPriority="49"/>
+    <w:lsdException w:name="Grid Table 5 Dark Accent 4" w:uiPriority="50"/>
+    <w:lsdException w:name="Grid Table 6 Colorful Accent 4" w:uiPriority="51"/>
+    <w:lsdException w:name="Grid Table 7 Colorful Accent 4" w:uiPriority="52"/>
+    <w:lsdException w:name="Grid Table 1 Light Accent 5" w:uiPriority="46"/>
+    <w:lsdException w:name="Grid Table 2 Accent 5" w:uiPriority="47"/>
+    <w:lsdException w:name="Grid Table 3 Accent 5" w:uiPriority="48"/>
+    <w:lsdException w:name="Grid Table 4 Accent 5" w:uiPriority="49"/>
+    <w:lsdException w:name="Grid Table 5 Dark Accent 5" w:uiPriority="50"/>
+    <w:lsdException w:name="Grid Table 6 Colorful Accent 5" w:uiPriority="51"/>
+    <w:lsdException w:name="Grid Table 7 Colorful Accent 5" w:uiPriority="52"/>
+    <w:lsdException w:name="Grid Table 1 Light Accent 6" w:uiPriority="46"/>
+    <w:lsdException w:name="Grid Table 2 Accent 6" w:uiPriority="47"/>
+    <w:lsdException w:name="Grid Table 3 Accent 6" w:uiPriority="48"/>
+    <w:lsdException w:name="Grid Table 4 Accent 6" w:uiPriority="49"/>
+    <w:lsdException w:name="Grid Table 5 Dark Accent 6" w:uiPriority="50"/>
+    <w:lsdException w:name="Grid Table 6 Colorful Accent 6" w:uiPriority="51"/>
+    <w:lsdException w:name="Grid Table 7 Colorful Accent 6" w:uiPriority="52"/>
+    <w:lsdException w:name="List Table 1 Light" w:uiPriority="46"/>
+    <w:lsdException w:name="List Table 2" w:uiPriority="47"/>
+    <w:lsdException w:name="List Table 3" w:uiPriority="48"/>
+    <w:lsdException w:name="List Table 4" w:uiPriority="49"/>
+    <w:lsdException w:name="List Table 5 Dark" w:uiPriority="50"/>
+    <w:lsdException w:name="List Table 6 Colorful" w:uiPriority="51"/>
+    <w:lsdException w:name="List Table 7 Colorful" w:uiPriority="52"/>
+    <w:lsdException w:name="List Table 1 Light Accent 1" w:uiPriority="46"/>
+    <w:lsdException w:name="List Table 2 Accent 1" w:uiPriority="47"/>
+    <w:lsdException w:name="List Table 3 Accent 1" w:uiPriority="48"/>
+    <w:lsdException w:name="List Table 4 Accent 1" w:uiPriority="49"/>
+    <w:lsdException w:name="List Table 5 Dark Accent 1" w:uiPriority="50"/>
+    <w:lsdException w:name="List Table 6 Colorful Accent 1" w:uiPriority="51"/>
+    <w:lsdException w:name="List Table 7 Colorful Accent 1" w:uiPriority="52"/>
+    <w:lsdException w:name="List Table 1 Light Accent 2" w:uiPriority="46"/>
+    <w:lsdException w:name="List Table 2 Accent 2" w:uiPriority="47"/>
+    <w:lsdException w:name="List Table 3 Accent 2" w:uiPriority="48"/>
+    <w:lsdException w:name="List Table 4 Accent 2" w:uiPriority="49"/>
+    <w:lsdException w:name="List Table 5 Dark Accent 2" w:uiPriority="50"/>
+    <w:lsdException w:name="List Table 6 Colorful Accent 2" w:uiPriority="51"/>
+    <w:lsdException w:name="List Table 7 Colorful Accent 2" w:uiPriority="52"/>
+    <w:lsdException w:name="List Table 1 Light Accent 3" w:uiPriority="46"/>
+    <w:lsdException w:name="List Table 2 Accent 3" w:uiPriority="47"/>
+    <w:lsdException w:name="List Table 3 Accent 3" w:uiPriority="48"/>
+    <w:lsdException w:name="List Table 4 Accent 3" w:uiPriority="49"/>
+    <w:lsdException w:name="List Table 5 Dark Accent 3" w:uiPriority="50"/>
+    <w:lsdException w:name="List Table 6 Colorful Accent 3" w:uiPriority="51"/>
+    <w:lsdException w:name="List Table 7 Colorful Accent 3" w:uiPriority="52"/>
+    <w:lsdException w:name="List Table 1 Light Accent 4" w:uiPriority="46"/>
+    <w:lsdException w:name="List Table 2 Accent 4" w:uiPriority="47"/>
+    <w:lsdException w:name="List Table 3 Accent 4" w:uiPriority="48"/>
+    <w:lsdException w:name="List Table 4 Accent 4" w:uiPriority="49"/>
+    <w:lsdException w:name="List Table 5 Dark Accent 4" w:uiPriority="50"/>
+    <w:lsdException w:name="List Table 6 Colorful Accent 4" w:uiPriority="51"/>
+    <w:lsdException w:name="List Table 7 Colorful Accent 4" w:uiPriority="52"/>
+    <w:lsdException w:name="List Table 1 Light Accent 5" w:uiPriority="46"/>
+    <w:lsdException w:name="List Table 2 Accent 5" w:uiPriority="47"/>
+    <w:lsdException w:name="List Table 3 Accent 5" w:uiPriority="48"/>
+    <w:lsdException w:name="List Table 4 Accent 5" w:uiPriority="49"/>
+    <w:lsdException w:name="List Table 5 Dark Accent 5" w:uiPriority="50"/>
+    <w:lsdException w:name="List Table 6 Colorful Accent 5" w:uiPriority="51"/>
+    <w:lsdException w:name="List Table 7 Colorful Accent 5" w:uiPriority="52"/>
+    <w:lsdException w:name="List Table 1 Light Accent 6" w:uiPriority="46"/>
+    <w:lsdException w:name="List Table 2 Accent 6" w:uiPriority="47"/>
+    <w:lsdException w:name="List Table 3 Accent 6" w:uiPriority="48"/>
+    <w:lsdException w:name="List Table 4 Accent 6" w:uiPriority="49"/>
+    <w:lsdException w:name="List Table 5 Dark Accent 6" w:uiPriority="50"/>
+    <w:lsdException w:name="List Table 6 Colorful Accent 6" w:uiPriority="51"/>
+    <w:lsdException w:name="List Table 7 Colorful Accent 6" w:uiPriority="52"/>
+    <w:lsdException w:name="Mention" w:semiHidden="1" w:unhideWhenUsed="1"/>
+    <w:lsdException w:name="Smart Hyperlink" w:semiHidden="1" w:unhideWhenUsed="1"/>
+    <w:lsdException w:name="Hashtag" w:semiHidden="1" w:unhideWhenUsed="1"/>
+    <w:lsdException w:name="Unresolved Mention" w:semiHidden="1" w:unhideWhenUsed="1"/>
+    <w:lsdException w:name="Smart Link" w:semiHidden="1" w:unhideWhenUsed="1"/>
   </w:latentStyles>
   <w:style w:type="paragraph" w:default="1" w:styleId="Normal">
     <w:name w:val="Normal"/>
@@ -9336,7 +8562,7 @@
 </file>
 
 <file path=customXml/itemProps1.xml><?xml version="1.0" encoding="utf-8"?>
-<ds:datastoreItem xmlns:ds="http://schemas.openxmlformats.org/officeDocument/2006/customXml" ds:itemID="{021DB190-D1BA-46BC-9AEC-C82334D5AD35}">
+<ds:datastoreItem xmlns:ds="http://schemas.openxmlformats.org/officeDocument/2006/customXml" ds:itemID="{8CA27A8F-6B34-4848-BF71-F4AD0CE1D1EB}">
   <ds:schemaRefs>
     <ds:schemaRef ds:uri="http://schemas.openxmlformats.org/officeDocument/2006/bibliography"/>
   </ds:schemaRefs>

</xml_diff>